<commit_message>
updated docs with new DryRun feature for KMD I2
</commit_message>
<xml_diff>
--- a/doc/Installation og konfiguration.docx
+++ b/doc/Installation og konfiguration.docx
@@ -194,99 +194,69 @@
       <w:pPr>
         <w:spacing w:after="40"/>
         <w:ind w:left="1134" w:hanging="1134"/>
-        <w:rPr>
-          <w:lang w:val="da-DK"/>
-        </w:rPr>
       </w:pPr>
       <w:r>
         <w:rPr>
           <w:b/>
-          <w:lang w:val="da-DK"/>
         </w:rPr>
         <w:t>Version</w:t>
       </w:r>
       <w:r>
-        <w:rPr>
-          <w:lang w:val="da-DK"/>
-        </w:rPr>
         <w:t>:</w:t>
       </w:r>
       <w:r>
-        <w:rPr>
-          <w:lang w:val="da-DK"/>
-        </w:rPr>
         <w:tab/>
-        <w:t>1.1.0</w:t>
+        <w:t>1.1.</w:t>
+      </w:r>
+      <w:r>
+        <w:t>0</w:t>
       </w:r>
     </w:p>
     <w:p>
       <w:pPr>
         <w:spacing w:after="40"/>
         <w:ind w:left="1134" w:hanging="1134"/>
-        <w:rPr>
-          <w:lang w:val="da-DK"/>
-        </w:rPr>
       </w:pPr>
       <w:r>
         <w:rPr>
           <w:b/>
-          <w:lang w:val="da-DK"/>
         </w:rPr>
         <w:t>Date</w:t>
       </w:r>
       <w:r>
-        <w:rPr>
-          <w:lang w:val="da-DK"/>
-        </w:rPr>
         <w:t>:</w:t>
       </w:r>
       <w:r>
-        <w:rPr>
-          <w:lang w:val="da-DK"/>
-        </w:rPr>
         <w:tab/>
-        <w:t>18.02.2021</w:t>
+      </w:r>
+      <w:r>
+        <w:t>22</w:t>
+      </w:r>
+      <w:r>
+        <w:t>.02.2021</w:t>
       </w:r>
     </w:p>
     <w:p>
       <w:pPr>
         <w:spacing w:after="40"/>
         <w:ind w:left="1134" w:hanging="1134"/>
-        <w:rPr>
-          <w:lang w:val="da-DK"/>
-        </w:rPr>
       </w:pPr>
       <w:r>
         <w:rPr>
           <w:b/>
-          <w:lang w:val="da-DK"/>
         </w:rPr>
         <w:t>Author</w:t>
       </w:r>
       <w:r>
-        <w:rPr>
-          <w:lang w:val="da-DK"/>
-        </w:rPr>
         <w:t>:</w:t>
       </w:r>
       <w:r>
-        <w:rPr>
-          <w:lang w:val="da-DK"/>
-        </w:rPr>
         <w:tab/>
         <w:t>BSG</w:t>
       </w:r>
     </w:p>
     <w:p>
-      <w:pPr>
-        <w:rPr>
-          <w:lang w:val="da-DK"/>
-        </w:rPr>
-      </w:pPr>
-      <w:r>
-        <w:rPr>
-          <w:lang w:val="da-DK"/>
-        </w:rPr>
+      <w:r>
         <w:br w:type="page"/>
       </w:r>
     </w:p>
@@ -305,6 +275,7 @@
           <w:docPartUnique/>
         </w:docPartObj>
       </w:sdtPr>
+      <w:sdtEndPr/>
       <w:sdtContent>
         <w:p>
           <w:pPr>
@@ -312,12 +283,14 @@
             <w:rPr>
               <w:rFonts w:ascii="Verdana" w:hAnsi="Verdana"/>
               <w:color w:val="525E7E"/>
+              <w:lang w:val="en-US"/>
             </w:rPr>
           </w:pPr>
           <w:r>
             <w:rPr>
               <w:rFonts w:ascii="Verdana" w:hAnsi="Verdana"/>
               <w:color w:val="525E7E"/>
+              <w:lang w:val="en-US"/>
             </w:rPr>
             <w:t>Indhold</w:t>
           </w:r>
@@ -3744,65 +3717,17 @@
         <w:rPr>
           <w:b/>
           <w:bCs/>
-        </w:rPr>
-      </w:pPr>
-      <w:proofErr w:type="spellStart"/>
+          <w:lang w:val="da-DK"/>
+        </w:rPr>
+      </w:pPr>
       <w:r>
         <w:rPr>
           <w:b/>
           <w:bCs/>
-        </w:rPr>
-        <w:t>adUrl</w:t>
-      </w:r>
-      <w:proofErr w:type="spellEnd"/>
-      <w:r>
-        <w:rPr>
-          <w:b/>
-          <w:bCs/>
-        </w:rPr>
-        <w:t>/</w:t>
-      </w:r>
-      <w:proofErr w:type="spellStart"/>
-      <w:r>
-        <w:rPr>
-          <w:b/>
-          <w:bCs/>
-        </w:rPr>
-        <w:t>adRoot</w:t>
-      </w:r>
-      <w:proofErr w:type="spellEnd"/>
-      <w:r>
-        <w:rPr>
-          <w:b/>
-          <w:bCs/>
-        </w:rPr>
-        <w:t>/</w:t>
-      </w:r>
-      <w:proofErr w:type="spellStart"/>
-      <w:r>
-        <w:rPr>
-          <w:b/>
-          <w:bCs/>
-        </w:rPr>
-        <w:t>adUsername</w:t>
-      </w:r>
-      <w:proofErr w:type="spellEnd"/>
-      <w:r>
-        <w:rPr>
-          <w:b/>
-          <w:bCs/>
-        </w:rPr>
-        <w:t>/</w:t>
-      </w:r>
-      <w:proofErr w:type="spellStart"/>
-      <w:r>
-        <w:rPr>
-          <w:b/>
-          <w:bCs/>
-        </w:rPr>
-        <w:t>adPassword</w:t>
-      </w:r>
-      <w:proofErr w:type="spellEnd"/>
+          <w:lang w:val="da-DK"/>
+        </w:rPr>
+        <w:t>adUrl/adRoot/adUsername/adPassword</w:t>
+      </w:r>
     </w:p>
     <w:p>
       <w:pPr>
@@ -4111,7 +4036,6 @@
                 <w:bCs/>
               </w:rPr>
             </w:pPr>
-            <w:proofErr w:type="spellStart"/>
             <w:r>
               <w:rPr>
                 <w:b/>
@@ -4119,7 +4043,6 @@
               </w:rPr>
               <w:t>Nøgle</w:t>
             </w:r>
-            <w:proofErr w:type="spellEnd"/>
           </w:p>
         </w:tc>
         <w:tc>
@@ -4134,7 +4057,6 @@
                 <w:bCs/>
               </w:rPr>
             </w:pPr>
-            <w:proofErr w:type="spellStart"/>
             <w:r>
               <w:rPr>
                 <w:b/>
@@ -4142,7 +4064,6 @@
               </w:rPr>
               <w:t>Beskrivelse</w:t>
             </w:r>
-            <w:proofErr w:type="spellEnd"/>
           </w:p>
         </w:tc>
       </w:tr>
@@ -4152,13 +4073,9 @@
             <w:tcW w:w="4339" w:type="dxa"/>
           </w:tcPr>
           <w:p>
-            <w:proofErr w:type="spellStart"/>
-            <w:proofErr w:type="gramStart"/>
             <w:r>
               <w:t>configuration.enabled</w:t>
             </w:r>
-            <w:proofErr w:type="spellEnd"/>
-            <w:proofErr w:type="gramEnd"/>
           </w:p>
         </w:tc>
         <w:tc>
@@ -4192,13 +4109,9 @@
             <w:tcW w:w="4339" w:type="dxa"/>
           </w:tcPr>
           <w:p>
-            <w:proofErr w:type="spellStart"/>
-            <w:proofErr w:type="gramStart"/>
             <w:r>
               <w:t>configuration.apiKey</w:t>
             </w:r>
-            <w:proofErr w:type="spellEnd"/>
-            <w:proofErr w:type="gramEnd"/>
           </w:p>
         </w:tc>
         <w:tc>
@@ -4251,13 +4164,9 @@
                 <w:lang w:val="da-DK"/>
               </w:rPr>
             </w:pPr>
-            <w:proofErr w:type="spellStart"/>
-            <w:proofErr w:type="gramStart"/>
             <w:r>
               <w:t>configuration.webSocketKey</w:t>
             </w:r>
-            <w:proofErr w:type="spellEnd"/>
-            <w:proofErr w:type="gramEnd"/>
           </w:p>
         </w:tc>
         <w:tc>
@@ -4297,16 +4206,9 @@
                 <w:lang w:val="da-DK"/>
               </w:rPr>
             </w:pPr>
-            <w:proofErr w:type="spellStart"/>
-            <w:proofErr w:type="gramStart"/>
             <w:r>
               <w:lastRenderedPageBreak/>
-              <w:t>configuration.mapping</w:t>
-            </w:r>
-            <w:proofErr w:type="spellEnd"/>
-            <w:proofErr w:type="gramEnd"/>
-            <w:r>
-              <w:t>[</w:t>
+              <w:t>configuration.mapping[</w:t>
             </w:r>
             <w:r>
               <w:t>?</w:t>
@@ -4430,27 +4332,15 @@
                 <w:lang w:val="da-DK"/>
               </w:rPr>
             </w:pPr>
-            <w:proofErr w:type="spellStart"/>
-            <w:proofErr w:type="gramStart"/>
-            <w:r>
-              <w:t>configuration.mapping</w:t>
-            </w:r>
-            <w:proofErr w:type="spellEnd"/>
-            <w:proofErr w:type="gramEnd"/>
-            <w:r>
-              <w:t>[</w:t>
+            <w:r>
+              <w:t>configuration.mapping[</w:t>
             </w:r>
             <w:r>
               <w:t>?</w:t>
             </w:r>
             <w:r>
-              <w:t>].</w:t>
-            </w:r>
-            <w:proofErr w:type="spellStart"/>
-            <w:r>
-              <w:t>groupIdentifier</w:t>
-            </w:r>
-            <w:proofErr w:type="spellEnd"/>
+              <w:t>].groupIdentifier</w:t>
+            </w:r>
           </w:p>
         </w:tc>
         <w:tc>
@@ -4518,27 +4408,15 @@
             <w:tcW w:w="4339" w:type="dxa"/>
           </w:tcPr>
           <w:p>
-            <w:proofErr w:type="spellStart"/>
-            <w:proofErr w:type="gramStart"/>
-            <w:r>
-              <w:t>configuration.testData</w:t>
-            </w:r>
-            <w:proofErr w:type="spellEnd"/>
-            <w:r>
-              <w:t>[</w:t>
+            <w:r>
+              <w:t>configuration.testData[</w:t>
             </w:r>
             <w:r>
               <w:t>?</w:t>
             </w:r>
             <w:r>
-              <w:t>].</w:t>
-            </w:r>
-            <w:proofErr w:type="spellStart"/>
-            <w:r>
-              <w:t>uuid</w:t>
-            </w:r>
-            <w:proofErr w:type="spellEnd"/>
-            <w:proofErr w:type="gramEnd"/>
+              <w:t>].uuid</w:t>
+            </w:r>
           </w:p>
         </w:tc>
         <w:tc>
@@ -4606,14 +4484,8 @@
             <w:tcW w:w="4339" w:type="dxa"/>
           </w:tcPr>
           <w:p>
-            <w:proofErr w:type="spellStart"/>
-            <w:proofErr w:type="gramStart"/>
-            <w:r>
-              <w:t>configuration.testData</w:t>
-            </w:r>
-            <w:proofErr w:type="spellEnd"/>
-            <w:r>
-              <w:t>[</w:t>
+            <w:r>
+              <w:t>configuration.testData[</w:t>
             </w:r>
             <w:r>
               <w:t>?</w:t>
@@ -4621,12 +4493,9 @@
             <w:r>
               <w:t>].</w:t>
             </w:r>
-            <w:proofErr w:type="spellStart"/>
             <w:r>
               <w:t>userId</w:t>
             </w:r>
-            <w:proofErr w:type="spellEnd"/>
-            <w:proofErr w:type="gramEnd"/>
           </w:p>
         </w:tc>
         <w:tc>
@@ -5377,7 +5246,6 @@
                 <w:bCs/>
               </w:rPr>
             </w:pPr>
-            <w:proofErr w:type="spellStart"/>
             <w:r>
               <w:rPr>
                 <w:b/>
@@ -5385,7 +5253,6 @@
               </w:rPr>
               <w:t>Nøgle</w:t>
             </w:r>
-            <w:proofErr w:type="spellEnd"/>
           </w:p>
         </w:tc>
         <w:tc>
@@ -5400,7 +5267,6 @@
                 <w:bCs/>
               </w:rPr>
             </w:pPr>
-            <w:proofErr w:type="spellStart"/>
             <w:r>
               <w:rPr>
                 <w:b/>
@@ -5408,7 +5274,6 @@
               </w:rPr>
               <w:t>Beskrivelse</w:t>
             </w:r>
-            <w:proofErr w:type="spellEnd"/>
           </w:p>
         </w:tc>
       </w:tr>
@@ -5418,13 +5283,9 @@
             <w:tcW w:w="4339" w:type="dxa"/>
           </w:tcPr>
           <w:p>
-            <w:proofErr w:type="spellStart"/>
-            <w:proofErr w:type="gramStart"/>
             <w:r>
               <w:t>configuration.enabled</w:t>
             </w:r>
-            <w:proofErr w:type="spellEnd"/>
-            <w:proofErr w:type="gramEnd"/>
           </w:p>
         </w:tc>
         <w:tc>
@@ -5470,13 +5331,9 @@
             <w:tcW w:w="4339" w:type="dxa"/>
           </w:tcPr>
           <w:p>
-            <w:proofErr w:type="spellStart"/>
-            <w:proofErr w:type="gramStart"/>
             <w:r>
               <w:t>configuration.apiKey</w:t>
             </w:r>
-            <w:proofErr w:type="spellEnd"/>
-            <w:proofErr w:type="gramEnd"/>
           </w:p>
         </w:tc>
         <w:tc>
@@ -5529,16 +5386,12 @@
                 <w:lang w:val="da-DK"/>
               </w:rPr>
             </w:pPr>
-            <w:proofErr w:type="spellStart"/>
-            <w:proofErr w:type="gramStart"/>
             <w:r>
               <w:t>configuration.</w:t>
             </w:r>
             <w:r>
               <w:t>rc.apiKey</w:t>
             </w:r>
-            <w:proofErr w:type="spellEnd"/>
-            <w:proofErr w:type="gramEnd"/>
           </w:p>
         </w:tc>
         <w:tc>
@@ -5631,8 +5484,6 @@
                 <w:lang w:val="da-DK"/>
               </w:rPr>
             </w:pPr>
-            <w:proofErr w:type="spellStart"/>
-            <w:proofErr w:type="gramStart"/>
             <w:r>
               <w:t>configuration.</w:t>
             </w:r>
@@ -5640,12 +5491,7 @@
               <w:t>rc.</w:t>
             </w:r>
             <w:r>
-              <w:t>mapping</w:t>
-            </w:r>
-            <w:proofErr w:type="spellEnd"/>
-            <w:proofErr w:type="gramEnd"/>
-            <w:r>
-              <w:t>[</w:t>
+              <w:t>mapping[</w:t>
             </w:r>
             <w:r>
               <w:t>?</w:t>
@@ -5769,8 +5615,6 @@
                 <w:lang w:val="da-DK"/>
               </w:rPr>
             </w:pPr>
-            <w:proofErr w:type="spellStart"/>
-            <w:proofErr w:type="gramStart"/>
             <w:r>
               <w:t>configuration.</w:t>
             </w:r>
@@ -5778,12 +5622,7 @@
               <w:t>rc.</w:t>
             </w:r>
             <w:r>
-              <w:t>mapping</w:t>
-            </w:r>
-            <w:proofErr w:type="spellEnd"/>
-            <w:proofErr w:type="gramEnd"/>
-            <w:r>
-              <w:t>[</w:t>
+              <w:t>mapping[</w:t>
             </w:r>
             <w:r>
               <w:t>?</w:t>
@@ -5791,14 +5630,12 @@
             <w:r>
               <w:t>].</w:t>
             </w:r>
-            <w:proofErr w:type="spellStart"/>
             <w:r>
               <w:t>role</w:t>
             </w:r>
             <w:r>
               <w:t>Identifier</w:t>
             </w:r>
-            <w:proofErr w:type="spellEnd"/>
           </w:p>
         </w:tc>
         <w:tc>
@@ -5871,28 +5708,16 @@
             <w:tcW w:w="4339" w:type="dxa"/>
           </w:tcPr>
           <w:p>
-            <w:proofErr w:type="spellStart"/>
-            <w:proofErr w:type="gramStart"/>
             <w:r>
               <w:lastRenderedPageBreak/>
-              <w:t>configuration.testData</w:t>
-            </w:r>
-            <w:proofErr w:type="spellEnd"/>
-            <w:r>
-              <w:t>[</w:t>
+              <w:t>configuration.testData[</w:t>
             </w:r>
             <w:r>
               <w:t>?</w:t>
             </w:r>
             <w:r>
-              <w:t>].</w:t>
-            </w:r>
-            <w:proofErr w:type="spellStart"/>
-            <w:r>
-              <w:t>uuid</w:t>
-            </w:r>
-            <w:proofErr w:type="spellEnd"/>
-            <w:proofErr w:type="gramEnd"/>
+              <w:t>].uuid</w:t>
+            </w:r>
           </w:p>
         </w:tc>
         <w:tc>
@@ -5960,14 +5785,8 @@
             <w:tcW w:w="4339" w:type="dxa"/>
           </w:tcPr>
           <w:p>
-            <w:proofErr w:type="spellStart"/>
-            <w:proofErr w:type="gramStart"/>
-            <w:r>
-              <w:t>configuration.testData</w:t>
-            </w:r>
-            <w:proofErr w:type="spellEnd"/>
-            <w:r>
-              <w:t>[</w:t>
+            <w:r>
+              <w:t>configuration.testData[</w:t>
             </w:r>
             <w:r>
               <w:t>?</w:t>
@@ -5975,12 +5794,9 @@
             <w:r>
               <w:t>].</w:t>
             </w:r>
-            <w:proofErr w:type="spellStart"/>
             <w:r>
               <w:t>userId</w:t>
             </w:r>
-            <w:proofErr w:type="spellEnd"/>
-            <w:proofErr w:type="gramEnd"/>
           </w:p>
         </w:tc>
         <w:tc>
@@ -6389,7 +6205,6 @@
                 <w:bCs/>
               </w:rPr>
             </w:pPr>
-            <w:proofErr w:type="spellStart"/>
             <w:r>
               <w:rPr>
                 <w:b/>
@@ -6397,7 +6212,6 @@
               </w:rPr>
               <w:t>Nøgle</w:t>
             </w:r>
-            <w:proofErr w:type="spellEnd"/>
           </w:p>
         </w:tc>
         <w:tc>
@@ -6412,7 +6226,6 @@
                 <w:bCs/>
               </w:rPr>
             </w:pPr>
-            <w:proofErr w:type="spellStart"/>
             <w:r>
               <w:rPr>
                 <w:b/>
@@ -6420,7 +6233,6 @@
               </w:rPr>
               <w:t>Beskrivelse</w:t>
             </w:r>
-            <w:proofErr w:type="spellEnd"/>
           </w:p>
         </w:tc>
       </w:tr>
@@ -6430,7 +6242,6 @@
             <w:tcW w:w="4399" w:type="dxa"/>
           </w:tcPr>
           <w:p>
-            <w:proofErr w:type="gramStart"/>
             <w:r>
               <w:t>configuration.</w:t>
             </w:r>
@@ -6440,7 +6251,6 @@
             <w:r>
               <w:t>enabled</w:t>
             </w:r>
-            <w:proofErr w:type="gramEnd"/>
           </w:p>
         </w:tc>
         <w:tc>
@@ -6474,13 +6284,9 @@
             <w:tcW w:w="4399" w:type="dxa"/>
           </w:tcPr>
           <w:p>
-            <w:proofErr w:type="spellStart"/>
-            <w:proofErr w:type="gramStart"/>
-            <w:r>
-              <w:t>configuration.apiKey</w:t>
-            </w:r>
-            <w:proofErr w:type="spellEnd"/>
-            <w:proofErr w:type="gramEnd"/>
+            <w:r>
+              <w:t>configuration.kmdi2.dryRun</w:t>
+            </w:r>
           </w:p>
         </w:tc>
         <w:tc>
@@ -6497,27 +6303,13 @@
               <w:rPr>
                 <w:lang w:val="da-DK"/>
               </w:rPr>
-              <w:t>Containeren udstiller et REST API som kan kaldes af de andre containere i deployment miljøet. Her angives den nøgle som skal anvendes når der foretages kald mellem containerne.</w:t>
-            </w:r>
-          </w:p>
-          <w:p>
-            <w:pPr>
-              <w:rPr>
-                <w:lang w:val="da-DK"/>
-              </w:rPr>
-            </w:pPr>
-          </w:p>
-          <w:p>
-            <w:pPr>
-              <w:rPr>
-                <w:lang w:val="da-DK"/>
-              </w:rPr>
-            </w:pPr>
-            <w:r>
-              <w:rPr>
-                <w:lang w:val="da-DK"/>
-              </w:rPr>
-              <w:t>Kald foretaget uden denne nøgle vil blive afvist af denne container.</w:t>
+              <w:t>Hvis denne værdi er sat til ”true”, så udføres der ikke opdaterende operationer mod KMD I2, men i stedet logges payload, så man kan teste hvad der ville ske hvis man faktisk udførte de opdaterende operationer</w:t>
+            </w:r>
+            <w:r>
+              <w:rPr>
+                <w:lang w:val="da-DK"/>
+              </w:rPr>
+              <w:t>.</w:t>
             </w:r>
           </w:p>
         </w:tc>
@@ -6528,21 +6320,67 @@
             <w:tcW w:w="4399" w:type="dxa"/>
           </w:tcPr>
           <w:p>
-            <w:pPr>
-              <w:rPr>
-                <w:lang w:val="da-DK"/>
-              </w:rPr>
-            </w:pPr>
-            <w:proofErr w:type="spellStart"/>
-            <w:proofErr w:type="gramStart"/>
+            <w:r>
+              <w:t>configuration.apiKey</w:t>
+            </w:r>
+          </w:p>
+        </w:tc>
+        <w:tc>
+          <w:tcPr>
+            <w:tcW w:w="5229" w:type="dxa"/>
+          </w:tcPr>
+          <w:p>
+            <w:pPr>
+              <w:rPr>
+                <w:lang w:val="da-DK"/>
+              </w:rPr>
+            </w:pPr>
+            <w:r>
+              <w:rPr>
+                <w:lang w:val="da-DK"/>
+              </w:rPr>
+              <w:t>Containeren udstiller et REST API som kan kaldes af de andre containere i deployment miljøet. Her angives den nøgle som skal anvendes når der foretages kald mellem containerne.</w:t>
+            </w:r>
+          </w:p>
+          <w:p>
+            <w:pPr>
+              <w:rPr>
+                <w:lang w:val="da-DK"/>
+              </w:rPr>
+            </w:pPr>
+          </w:p>
+          <w:p>
+            <w:pPr>
+              <w:rPr>
+                <w:lang w:val="da-DK"/>
+              </w:rPr>
+            </w:pPr>
+            <w:r>
+              <w:rPr>
+                <w:lang w:val="da-DK"/>
+              </w:rPr>
+              <w:t>Kald foretaget uden denne nøgle vil blive afvist af denne container.</w:t>
+            </w:r>
+          </w:p>
+        </w:tc>
+      </w:tr>
+      <w:tr>
+        <w:tc>
+          <w:tcPr>
+            <w:tcW w:w="4399" w:type="dxa"/>
+          </w:tcPr>
+          <w:p>
+            <w:pPr>
+              <w:rPr>
+                <w:lang w:val="da-DK"/>
+              </w:rPr>
+            </w:pPr>
             <w:r>
               <w:t>configuration.</w:t>
             </w:r>
             <w:r>
               <w:t>allowedRoles</w:t>
             </w:r>
-            <w:proofErr w:type="spellEnd"/>
-            <w:proofErr w:type="gramEnd"/>
           </w:p>
         </w:tc>
         <w:tc>
@@ -6690,12 +6528,10 @@
             <w:tcW w:w="4399" w:type="dxa"/>
           </w:tcPr>
           <w:p>
-            <w:proofErr w:type="gramStart"/>
             <w:r>
               <w:lastRenderedPageBreak/>
               <w:t>configuration.kmdi2.apiKey</w:t>
             </w:r>
-            <w:proofErr w:type="gramEnd"/>
           </w:p>
         </w:tc>
         <w:tc>
@@ -6776,14 +6612,8 @@
             <w:tcW w:w="4399" w:type="dxa"/>
           </w:tcPr>
           <w:p>
-            <w:proofErr w:type="spellStart"/>
-            <w:proofErr w:type="gramStart"/>
-            <w:r>
-              <w:t>configuration.testData</w:t>
-            </w:r>
-            <w:proofErr w:type="spellEnd"/>
-            <w:r>
-              <w:t>[</w:t>
+            <w:r>
+              <w:t>configuration.testData[</w:t>
             </w:r>
             <w:r>
               <w:t>?</w:t>
@@ -6791,12 +6621,9 @@
             <w:r>
               <w:t>].</w:t>
             </w:r>
-            <w:proofErr w:type="spellStart"/>
             <w:r>
               <w:t>employmentId</w:t>
             </w:r>
-            <w:proofErr w:type="spellEnd"/>
-            <w:proofErr w:type="gramEnd"/>
           </w:p>
         </w:tc>
         <w:tc>
@@ -6856,14 +6683,8 @@
             <w:tcW w:w="4399" w:type="dxa"/>
           </w:tcPr>
           <w:p>
-            <w:proofErr w:type="spellStart"/>
-            <w:proofErr w:type="gramStart"/>
-            <w:r>
-              <w:t>configuration.testData</w:t>
-            </w:r>
-            <w:proofErr w:type="spellEnd"/>
-            <w:r>
-              <w:t>[</w:t>
+            <w:r>
+              <w:t>configuration.testData[</w:t>
             </w:r>
             <w:r>
               <w:t>?</w:t>
@@ -6871,12 +6692,9 @@
             <w:r>
               <w:t>].</w:t>
             </w:r>
-            <w:proofErr w:type="spellStart"/>
             <w:r>
               <w:t>ssn</w:t>
             </w:r>
-            <w:proofErr w:type="spellEnd"/>
-            <w:proofErr w:type="gramEnd"/>
           </w:p>
         </w:tc>
         <w:tc>
@@ -6924,14 +6742,8 @@
             <w:tcW w:w="4399" w:type="dxa"/>
           </w:tcPr>
           <w:p>
-            <w:proofErr w:type="spellStart"/>
-            <w:proofErr w:type="gramStart"/>
-            <w:r>
-              <w:t>configuration.testData</w:t>
-            </w:r>
-            <w:proofErr w:type="spellEnd"/>
-            <w:r>
-              <w:t>[</w:t>
+            <w:r>
+              <w:t>configuration.testData[</w:t>
             </w:r>
             <w:r>
               <w:t>?</w:t>
@@ -6942,7 +6754,6 @@
             <w:r>
               <w:t>email</w:t>
             </w:r>
-            <w:proofErr w:type="gramEnd"/>
           </w:p>
         </w:tc>
         <w:tc>
@@ -6990,14 +6801,8 @@
             <w:tcW w:w="4399" w:type="dxa"/>
           </w:tcPr>
           <w:p>
-            <w:proofErr w:type="spellStart"/>
-            <w:proofErr w:type="gramStart"/>
-            <w:r>
-              <w:t>configuration.testData</w:t>
-            </w:r>
-            <w:proofErr w:type="spellEnd"/>
-            <w:r>
-              <w:t>[</w:t>
+            <w:r>
+              <w:t>configuration.testData[</w:t>
             </w:r>
             <w:r>
               <w:t>?</w:t>
@@ -7005,12 +6810,9 @@
             <w:r>
               <w:t>].</w:t>
             </w:r>
-            <w:proofErr w:type="spellStart"/>
             <w:r>
               <w:t>institutionDtrId</w:t>
             </w:r>
-            <w:proofErr w:type="spellEnd"/>
-            <w:proofErr w:type="gramEnd"/>
           </w:p>
         </w:tc>
         <w:tc>
@@ -7058,14 +6860,8 @@
             <w:tcW w:w="4399" w:type="dxa"/>
           </w:tcPr>
           <w:p>
-            <w:proofErr w:type="spellStart"/>
-            <w:proofErr w:type="gramStart"/>
-            <w:r>
-              <w:t>configuration.testData</w:t>
-            </w:r>
-            <w:proofErr w:type="spellEnd"/>
-            <w:r>
-              <w:t>[</w:t>
+            <w:r>
+              <w:t>configuration.testData[</w:t>
             </w:r>
             <w:r>
               <w:t>?</w:t>
@@ -7074,11 +6870,7 @@
               <w:t>].</w:t>
             </w:r>
             <w:r>
-              <w:t>roles</w:t>
-            </w:r>
-            <w:proofErr w:type="gramEnd"/>
-            <w:r>
-              <w:t>[?]</w:t>
+              <w:t>roles[?]</w:t>
             </w:r>
           </w:p>
         </w:tc>
@@ -7116,7 +6908,14 @@
               <w:rPr>
                 <w:lang w:val="da-DK"/>
               </w:rPr>
-              <w:t>Disse data kan udelades hvis man har slået integrationen til, og faktisk kalder KMD I2. Hvis man har slået integrationen fra, og gerne vil returnere statiske data, kan man udfylde disse felter.</w:t>
+              <w:t xml:space="preserve">Disse data kan udelades hvis man har slået integrationen til, og faktisk kalder KMD I2. Hvis </w:t>
+            </w:r>
+            <w:r>
+              <w:rPr>
+                <w:lang w:val="da-DK"/>
+              </w:rPr>
+              <w:lastRenderedPageBreak/>
+              <w:t>man har slået integrationen fra, og gerne vil returnere statiske data, kan man udfylde disse felter.</w:t>
             </w:r>
           </w:p>
         </w:tc>
@@ -7141,7 +6940,6 @@
         <w:rPr>
           <w:lang w:val="da-DK"/>
         </w:rPr>
-        <w:lastRenderedPageBreak/>
         <w:t>Test af korrekt opsætning</w:t>
       </w:r>
       <w:bookmarkEnd w:id="20"/>
@@ -7194,11 +6992,13 @@
       <w:pPr>
         <w:rPr>
           <w:rFonts w:ascii="Courier New" w:hAnsi="Courier New" w:cs="Courier New"/>
+          <w:lang w:val="da-DK"/>
         </w:rPr>
       </w:pPr>
       <w:r>
         <w:rPr>
           <w:rFonts w:ascii="Courier New" w:hAnsi="Courier New" w:cs="Courier New"/>
+          <w:lang w:val="da-DK"/>
         </w:rPr>
         <w:t xml:space="preserve">$ curl </w:t>
       </w:r>
@@ -7207,6 +7007,7 @@
           <w:rPr>
             <w:rStyle w:val="Hyperlink"/>
             <w:rFonts w:ascii="Courier New" w:hAnsi="Courier New" w:cs="Courier New"/>
+            <w:lang w:val="da-DK"/>
           </w:rPr>
           <w:t>http://localhost:8997/api/employments</w:t>
         </w:r>
@@ -7375,29 +7176,55 @@
         <w:rPr>
           <w:rFonts w:ascii="Courier New" w:hAnsi="Courier New" w:cs="Courier New"/>
         </w:rPr>
+        <w:t xml:space="preserve">  ”institutionDtrId”: ”G123456”,</w:t>
+      </w:r>
+    </w:p>
+    <w:p>
+      <w:pPr>
+        <w:spacing w:after="40"/>
+        <w:rPr>
+          <w:rFonts w:ascii="Courier New" w:hAnsi="Courier New" w:cs="Courier New"/>
+        </w:rPr>
+      </w:pPr>
+      <w:r>
+        <w:rPr>
+          <w:rFonts w:ascii="Courier New" w:hAnsi="Courier New" w:cs="Courier New"/>
+        </w:rPr>
+        <w:t xml:space="preserve">  ”email”: ”bruger@kommune.dk”,</w:t>
+      </w:r>
+    </w:p>
+    <w:p>
+      <w:pPr>
+        <w:spacing w:after="40"/>
+        <w:rPr>
+          <w:rFonts w:ascii="Courier New" w:hAnsi="Courier New" w:cs="Courier New"/>
+        </w:rPr>
+      </w:pPr>
+      <w:r>
+        <w:rPr>
+          <w:rFonts w:ascii="Courier New" w:hAnsi="Courier New" w:cs="Courier New"/>
+        </w:rPr>
         <w:t xml:space="preserve">  </w:t>
       </w:r>
-      <w:proofErr w:type="gramStart"/>
       <w:r>
         <w:rPr>
           <w:rFonts w:ascii="Courier New" w:hAnsi="Courier New" w:cs="Courier New"/>
         </w:rPr>
-        <w:t>”</w:t>
-      </w:r>
-      <w:proofErr w:type="spellStart"/>
-      <w:r>
+        <w:t>”mobilePhone”: ”1020304050”,</w:t>
+      </w:r>
+    </w:p>
+    <w:p>
+      <w:pPr>
+        <w:spacing w:after="40"/>
         <w:rPr>
           <w:rFonts w:ascii="Courier New" w:hAnsi="Courier New" w:cs="Courier New"/>
         </w:rPr>
-        <w:t>institutionDtrId</w:t>
-      </w:r>
-      <w:proofErr w:type="spellEnd"/>
-      <w:proofErr w:type="gramEnd"/>
+      </w:pPr>
       <w:r>
         <w:rPr>
           <w:rFonts w:ascii="Courier New" w:hAnsi="Courier New" w:cs="Courier New"/>
         </w:rPr>
-        <w:t>”: ”G123456”,</w:t>
+        <w:t xml:space="preserve">  ”roles”: [</w:t>
       </w:r>
     </w:p>
     <w:p>
@@ -7411,21 +7238,21 @@
         <w:rPr>
           <w:rFonts w:ascii="Courier New" w:hAnsi="Courier New" w:cs="Courier New"/>
         </w:rPr>
-        <w:t xml:space="preserve">  </w:t>
-      </w:r>
-      <w:proofErr w:type="gramStart"/>
-      <w:r>
+        <w:t xml:space="preserve">    ”Teacher”,</w:t>
+      </w:r>
+    </w:p>
+    <w:p>
+      <w:pPr>
+        <w:spacing w:after="40"/>
         <w:rPr>
           <w:rFonts w:ascii="Courier New" w:hAnsi="Courier New" w:cs="Courier New"/>
         </w:rPr>
-        <w:t>”email</w:t>
-      </w:r>
-      <w:proofErr w:type="gramEnd"/>
+      </w:pPr>
       <w:r>
         <w:rPr>
           <w:rFonts w:ascii="Courier New" w:hAnsi="Courier New" w:cs="Courier New"/>
         </w:rPr>
-        <w:t>”: ”bruger@kommune.dk”,</w:t>
+        <w:t xml:space="preserve">    ”...”</w:t>
       </w:r>
     </w:p>
     <w:p>
@@ -7433,123 +7260,29 @@
         <w:spacing w:after="40"/>
         <w:rPr>
           <w:rFonts w:ascii="Courier New" w:hAnsi="Courier New" w:cs="Courier New"/>
-          <w:lang w:val="da-DK"/>
         </w:rPr>
       </w:pPr>
       <w:r>
         <w:rPr>
           <w:rFonts w:ascii="Courier New" w:hAnsi="Courier New" w:cs="Courier New"/>
         </w:rPr>
-        <w:t xml:space="preserve">  </w:t>
-      </w:r>
-      <w:r>
+        <w:t xml:space="preserve">  ]</w:t>
+      </w:r>
+    </w:p>
+    <w:p>
+      <w:pPr>
         <w:rPr>
           <w:rFonts w:ascii="Courier New" w:hAnsi="Courier New" w:cs="Courier New"/>
-          <w:lang w:val="da-DK"/>
-        </w:rPr>
-        <w:t>”mobilePhone”: ”</w:t>
-      </w:r>
+        </w:rPr>
+      </w:pPr>
       <w:r>
         <w:rPr>
           <w:rFonts w:ascii="Courier New" w:hAnsi="Courier New" w:cs="Courier New"/>
-          <w:lang w:val="da-DK"/>
-        </w:rPr>
-        <w:t>1020304050</w:t>
-      </w:r>
-      <w:r>
-        <w:rPr>
-          <w:rFonts w:ascii="Courier New" w:hAnsi="Courier New" w:cs="Courier New"/>
-          <w:lang w:val="da-DK"/>
-        </w:rPr>
-        <w:t>”,</w:t>
-      </w:r>
-    </w:p>
-    <w:p>
-      <w:pPr>
-        <w:spacing w:after="40"/>
-        <w:rPr>
-          <w:rFonts w:ascii="Courier New" w:hAnsi="Courier New" w:cs="Courier New"/>
-          <w:lang w:val="da-DK"/>
-        </w:rPr>
-      </w:pPr>
-      <w:r>
-        <w:rPr>
-          <w:rFonts w:ascii="Courier New" w:hAnsi="Courier New" w:cs="Courier New"/>
-          <w:lang w:val="da-DK"/>
-        </w:rPr>
-        <w:t xml:space="preserve">  ”roles”: [</w:t>
-      </w:r>
-    </w:p>
-    <w:p>
-      <w:pPr>
-        <w:spacing w:after="40"/>
-        <w:rPr>
-          <w:rFonts w:ascii="Courier New" w:hAnsi="Courier New" w:cs="Courier New"/>
-          <w:lang w:val="da-DK"/>
-        </w:rPr>
-      </w:pPr>
-      <w:r>
-        <w:rPr>
-          <w:rFonts w:ascii="Courier New" w:hAnsi="Courier New" w:cs="Courier New"/>
-          <w:lang w:val="da-DK"/>
-        </w:rPr>
-        <w:t xml:space="preserve">    ”Teacher”,</w:t>
-      </w:r>
-    </w:p>
-    <w:p>
-      <w:pPr>
-        <w:spacing w:after="40"/>
-        <w:rPr>
-          <w:rFonts w:ascii="Courier New" w:hAnsi="Courier New" w:cs="Courier New"/>
-          <w:lang w:val="da-DK"/>
-        </w:rPr>
-      </w:pPr>
-      <w:r>
-        <w:rPr>
-          <w:rFonts w:ascii="Courier New" w:hAnsi="Courier New" w:cs="Courier New"/>
-          <w:lang w:val="da-DK"/>
-        </w:rPr>
-        <w:t xml:space="preserve">    ”...”</w:t>
-      </w:r>
-    </w:p>
-    <w:p>
-      <w:pPr>
-        <w:spacing w:after="40"/>
-        <w:rPr>
-          <w:rFonts w:ascii="Courier New" w:hAnsi="Courier New" w:cs="Courier New"/>
-          <w:lang w:val="da-DK"/>
-        </w:rPr>
-      </w:pPr>
-      <w:r>
-        <w:rPr>
-          <w:rFonts w:ascii="Courier New" w:hAnsi="Courier New" w:cs="Courier New"/>
-          <w:lang w:val="da-DK"/>
-        </w:rPr>
-        <w:t xml:space="preserve">  ]</w:t>
-      </w:r>
-    </w:p>
-    <w:p>
-      <w:pPr>
-        <w:rPr>
-          <w:rFonts w:ascii="Courier New" w:hAnsi="Courier New" w:cs="Courier New"/>
-          <w:lang w:val="da-DK"/>
-        </w:rPr>
-      </w:pPr>
-      <w:r>
-        <w:rPr>
-          <w:rFonts w:ascii="Courier New" w:hAnsi="Courier New" w:cs="Courier New"/>
-          <w:lang w:val="da-DK"/>
         </w:rPr>
         <w:t>}</w:t>
       </w:r>
     </w:p>
-    <w:p>
-      <w:pPr>
-        <w:rPr>
-          <w:lang w:val="da-DK"/>
-        </w:rPr>
-      </w:pPr>
-    </w:p>
+    <w:p/>
     <w:p>
       <w:pPr>
         <w:rPr>
@@ -7562,54 +7295,93 @@
           <w:b/>
           <w:bCs/>
         </w:rPr>
-        <w:t>POST /</w:t>
-      </w:r>
-      <w:proofErr w:type="spellStart"/>
-      <w:r>
+        <w:t>POST /api/employments</w:t>
+      </w:r>
+    </w:p>
+    <w:p>
+      <w:pPr>
+        <w:rPr>
+          <w:lang w:val="da-DK"/>
+        </w:rPr>
+      </w:pPr>
+      <w:r>
+        <w:rPr>
+          <w:lang w:val="da-DK"/>
+        </w:rPr>
+        <w:t>Dette endpoint anvendes til a</w:t>
+      </w:r>
+      <w:r>
+        <w:rPr>
+          <w:lang w:val="da-DK"/>
+        </w:rPr>
+        <w:t xml:space="preserve">t oprette en bruger. </w:t>
+      </w:r>
+      <w:r>
+        <w:rPr>
+          <w:lang w:val="da-DK"/>
+        </w:rPr>
+        <w:t>Som payload sendes en J</w:t>
+      </w:r>
+      <w:r>
+        <w:rPr>
+          <w:lang w:val="da-DK"/>
+        </w:rPr>
+        <w:t>SON struktur identisk med ovenstående. Man skal udelade employmentId, da denne dannes af KMD I2.</w:t>
+      </w:r>
+    </w:p>
+    <w:p>
+      <w:pPr>
+        <w:rPr>
+          <w:lang w:val="da-DK"/>
+        </w:rPr>
+      </w:pPr>
+    </w:p>
+    <w:p>
+      <w:pPr>
         <w:rPr>
           <w:b/>
           <w:bCs/>
-        </w:rPr>
-        <w:t>api</w:t>
-      </w:r>
-      <w:proofErr w:type="spellEnd"/>
+          <w:lang w:val="da-DK"/>
+        </w:rPr>
+      </w:pPr>
       <w:r>
         <w:rPr>
           <w:b/>
           <w:bCs/>
-        </w:rPr>
-        <w:t>/employments</w:t>
-      </w:r>
-    </w:p>
-    <w:p>
-      <w:pPr>
-        <w:rPr>
-          <w:lang w:val="da-DK"/>
-        </w:rPr>
-      </w:pPr>
-      <w:r>
-        <w:rPr>
-          <w:lang w:val="da-DK"/>
-        </w:rPr>
-        <w:t>Dette endpoint anvendes til a</w:t>
-      </w:r>
-      <w:r>
-        <w:rPr>
-          <w:lang w:val="da-DK"/>
-        </w:rPr>
-        <w:t xml:space="preserve">t oprette en bruger. </w:t>
-      </w:r>
-      <w:r>
-        <w:rPr>
-          <w:lang w:val="da-DK"/>
-        </w:rPr>
-        <w:t>Som payload sendes en J</w:t>
-      </w:r>
-      <w:r>
-        <w:rPr>
-          <w:lang w:val="da-DK"/>
-        </w:rPr>
-        <w:t>SON struktur identisk med ovenstående. Man skal udelade employmentId, da denne dannes af KMD I2.</w:t>
+          <w:lang w:val="da-DK"/>
+        </w:rPr>
+        <w:t>POST /api/employments/{id}</w:t>
+      </w:r>
+    </w:p>
+    <w:p>
+      <w:pPr>
+        <w:rPr>
+          <w:lang w:val="da-DK"/>
+        </w:rPr>
+      </w:pPr>
+      <w:r>
+        <w:rPr>
+          <w:lang w:val="da-DK"/>
+        </w:rPr>
+        <w:t>Dette endpoint bruges til a</w:t>
+      </w:r>
+      <w:r>
+        <w:rPr>
+          <w:lang w:val="da-DK"/>
+        </w:rPr>
+        <w:t xml:space="preserve">t opdatere en bruger. </w:t>
+      </w:r>
+      <w:r>
+        <w:rPr>
+          <w:lang w:val="da-DK"/>
+        </w:rPr>
+        <w:t>Som {id} angiver man e</w:t>
+      </w:r>
+      <w:r>
+        <w:rPr>
+          <w:lang w:val="da-DK"/>
+        </w:rPr>
+        <w:t>mploymentId værdien på den bruger man ønsker at opdatere, og som payoad sender man ovenstående JSON struktur.</w:t>
       </w:r>
     </w:p>
     <w:p>
@@ -7624,82 +7396,13 @@
         <w:rPr>
           <w:b/>
           <w:bCs/>
+          <w:lang w:val="da-DK"/>
         </w:rPr>
       </w:pPr>
       <w:r>
         <w:rPr>
           <w:b/>
           <w:bCs/>
-        </w:rPr>
-        <w:t>POST /</w:t>
-      </w:r>
-      <w:proofErr w:type="spellStart"/>
-      <w:r>
-        <w:rPr>
-          <w:b/>
-          <w:bCs/>
-        </w:rPr>
-        <w:t>api</w:t>
-      </w:r>
-      <w:proofErr w:type="spellEnd"/>
-      <w:r>
-        <w:rPr>
-          <w:b/>
-          <w:bCs/>
-        </w:rPr>
-        <w:t>/employments/{id}</w:t>
-      </w:r>
-    </w:p>
-    <w:p>
-      <w:pPr>
-        <w:rPr>
-          <w:lang w:val="da-DK"/>
-        </w:rPr>
-      </w:pPr>
-      <w:r>
-        <w:rPr>
-          <w:lang w:val="da-DK"/>
-        </w:rPr>
-        <w:t>Dette endpoint bruges til a</w:t>
-      </w:r>
-      <w:r>
-        <w:rPr>
-          <w:lang w:val="da-DK"/>
-        </w:rPr>
-        <w:t xml:space="preserve">t opdatere en bruger. </w:t>
-      </w:r>
-      <w:r>
-        <w:rPr>
-          <w:lang w:val="da-DK"/>
-        </w:rPr>
-        <w:t>Som {id} angiver man e</w:t>
-      </w:r>
-      <w:r>
-        <w:rPr>
-          <w:lang w:val="da-DK"/>
-        </w:rPr>
-        <w:t>mploymentId værdien på den bruger man ønsker at opdatere, og som payoad sender man ovenstående JSON struktur.</w:t>
-      </w:r>
-    </w:p>
-    <w:p>
-      <w:pPr>
-        <w:rPr>
-          <w:lang w:val="da-DK"/>
-        </w:rPr>
-      </w:pPr>
-    </w:p>
-    <w:p>
-      <w:pPr>
-        <w:rPr>
-          <w:b/>
-          <w:bCs/>
-          <w:lang w:val="da-DK"/>
-        </w:rPr>
-      </w:pPr>
-      <w:r>
-        <w:rPr>
-          <w:b/>
-          <w:bCs/>
           <w:lang w:val="da-DK"/>
         </w:rPr>
         <w:t>DELETE /api/employments/{id}</w:t>
@@ -7715,6 +7418,7 @@
         <w:rPr>
           <w:lang w:val="da-DK"/>
         </w:rPr>
+        <w:lastRenderedPageBreak/>
         <w:t>Dette endpoint anvendes til a</w:t>
       </w:r>
       <w:r>
@@ -7736,7 +7440,6 @@
         <w:rPr>
           <w:lang w:val="da-DK"/>
         </w:rPr>
-        <w:lastRenderedPageBreak/>
         <w:t>OS2sync</w:t>
       </w:r>
       <w:r>
@@ -7766,37 +7469,15 @@
           <w:lang w:val="da-DK"/>
         </w:rPr>
       </w:pPr>
-      <w:r>
-        <w:rPr>
-          <w:lang w:val="da-DK"/>
-        </w:rPr>
-        <w:fldChar w:fldCharType="begin"/>
-      </w:r>
-      <w:r>
-        <w:rPr>
-          <w:lang w:val="da-DK"/>
-        </w:rPr>
-        <w:instrText xml:space="preserve"> HYPERLINK "https://www.os2sync.dk" </w:instrText>
-      </w:r>
-      <w:r>
-        <w:rPr>
-          <w:lang w:val="da-DK"/>
-        </w:rPr>
-        <w:fldChar w:fldCharType="separate"/>
-      </w:r>
-      <w:r>
-        <w:rPr>
-          <w:rStyle w:val="Hyperlink"/>
-          <w:lang w:val="da-DK"/>
-        </w:rPr>
-        <w:t>https://www.os2sync.dk</w:t>
-      </w:r>
-      <w:r>
-        <w:rPr>
-          <w:lang w:val="da-DK"/>
-        </w:rPr>
-        <w:fldChar w:fldCharType="end"/>
-      </w:r>
+      <w:hyperlink r:id="rId30" w:history="1">
+        <w:r>
+          <w:rPr>
+            <w:rStyle w:val="Hyperlink"/>
+            <w:lang w:val="da-DK"/>
+          </w:rPr>
+          <w:t>https://www.os2sync.dk</w:t>
+        </w:r>
+      </w:hyperlink>
     </w:p>
     <w:p>
       <w:pPr>
@@ -7846,7 +7527,7 @@
           <w:lang w:val="da-DK"/>
         </w:rPr>
       </w:pPr>
-      <w:hyperlink r:id="rId30" w:history="1">
+      <w:hyperlink r:id="rId31" w:history="1">
         <w:r>
           <w:rPr>
             <w:rStyle w:val="Hyperlink"/>
@@ -7917,7 +7598,7 @@
           <w:lang w:val="da-DK"/>
         </w:rPr>
       </w:pPr>
-      <w:hyperlink r:id="rId31" w:history="1">
+      <w:hyperlink r:id="rId32" w:history="1">
         <w:r>
           <w:rPr>
             <w:rStyle w:val="Hyperlink"/>
@@ -7976,7 +7657,6 @@
                 <w:bCs/>
               </w:rPr>
             </w:pPr>
-            <w:proofErr w:type="spellStart"/>
             <w:r>
               <w:rPr>
                 <w:b/>
@@ -7984,7 +7664,6 @@
               </w:rPr>
               <w:t>Nøgle</w:t>
             </w:r>
-            <w:proofErr w:type="spellEnd"/>
           </w:p>
         </w:tc>
         <w:tc>
@@ -7999,7 +7678,6 @@
                 <w:bCs/>
               </w:rPr>
             </w:pPr>
-            <w:proofErr w:type="spellStart"/>
             <w:r>
               <w:rPr>
                 <w:b/>
@@ -8007,7 +7685,6 @@
               </w:rPr>
               <w:t>Beskrivelse</w:t>
             </w:r>
-            <w:proofErr w:type="spellEnd"/>
           </w:p>
         </w:tc>
       </w:tr>
@@ -8017,13 +7694,9 @@
             <w:tcW w:w="4399" w:type="dxa"/>
           </w:tcPr>
           <w:p>
-            <w:proofErr w:type="spellStart"/>
-            <w:proofErr w:type="gramStart"/>
             <w:r>
               <w:t>configuration.apiKey</w:t>
             </w:r>
-            <w:proofErr w:type="spellEnd"/>
-            <w:proofErr w:type="gramEnd"/>
           </w:p>
         </w:tc>
         <w:tc>
@@ -8071,24 +7744,12 @@
             <w:tcW w:w="4399" w:type="dxa"/>
           </w:tcPr>
           <w:p>
-            <w:proofErr w:type="spellStart"/>
-            <w:proofErr w:type="gramStart"/>
             <w:r>
               <w:t>configuration.testData.</w:t>
             </w:r>
             <w:r>
-              <w:t>users</w:t>
-            </w:r>
-            <w:proofErr w:type="spellEnd"/>
-            <w:proofErr w:type="gramEnd"/>
-            <w:r>
-              <w:t>[?].</w:t>
-            </w:r>
-            <w:proofErr w:type="spellStart"/>
-            <w:r>
-              <w:t>uuid</w:t>
-            </w:r>
-            <w:proofErr w:type="spellEnd"/>
+              <w:t>users[?].uuid</w:t>
+            </w:r>
           </w:p>
         </w:tc>
         <w:tc>
@@ -8136,24 +7797,12 @@
             <w:tcW w:w="4399" w:type="dxa"/>
           </w:tcPr>
           <w:p>
-            <w:proofErr w:type="spellStart"/>
-            <w:proofErr w:type="gramStart"/>
             <w:r>
               <w:t>configuration.testData.</w:t>
             </w:r>
             <w:r>
-              <w:t>users</w:t>
-            </w:r>
-            <w:proofErr w:type="spellEnd"/>
-            <w:proofErr w:type="gramEnd"/>
-            <w:r>
-              <w:t>[?].</w:t>
-            </w:r>
-            <w:proofErr w:type="spellStart"/>
-            <w:r>
-              <w:t>ssn</w:t>
-            </w:r>
-            <w:proofErr w:type="spellEnd"/>
+              <w:t>users[?].ssn</w:t>
+            </w:r>
           </w:p>
         </w:tc>
         <w:tc>
@@ -8201,24 +7850,13 @@
             <w:tcW w:w="4399" w:type="dxa"/>
           </w:tcPr>
           <w:p>
-            <w:proofErr w:type="spellStart"/>
-            <w:proofErr w:type="gramStart"/>
-            <w:r>
+            <w:r>
+              <w:lastRenderedPageBreak/>
               <w:t>configuration.testData.</w:t>
             </w:r>
             <w:r>
-              <w:t>users</w:t>
-            </w:r>
-            <w:proofErr w:type="spellEnd"/>
-            <w:proofErr w:type="gramEnd"/>
-            <w:r>
-              <w:t>[?].</w:t>
-            </w:r>
-            <w:proofErr w:type="spellStart"/>
-            <w:r>
-              <w:t>userId</w:t>
-            </w:r>
-            <w:proofErr w:type="spellEnd"/>
+              <w:t>users[?].userId</w:t>
+            </w:r>
           </w:p>
         </w:tc>
         <w:tc>
@@ -8255,7 +7893,6 @@
               <w:rPr>
                 <w:lang w:val="da-DK"/>
               </w:rPr>
-              <w:lastRenderedPageBreak/>
               <w:t>”userId” udfyldes med AD brugernavnet på brugeren.</w:t>
             </w:r>
           </w:p>
@@ -8267,19 +7904,11 @@
             <w:tcW w:w="4399" w:type="dxa"/>
           </w:tcPr>
           <w:p>
-            <w:proofErr w:type="spellStart"/>
-            <w:proofErr w:type="gramStart"/>
-            <w:r>
-              <w:lastRenderedPageBreak/>
+            <w:r>
               <w:t>configuration.testData.</w:t>
             </w:r>
             <w:r>
-              <w:t>users</w:t>
-            </w:r>
-            <w:proofErr w:type="spellEnd"/>
-            <w:proofErr w:type="gramEnd"/>
-            <w:r>
-              <w:t>[?].phone</w:t>
+              <w:t>users[?].phone</w:t>
             </w:r>
           </w:p>
         </w:tc>
@@ -8328,18 +7957,11 @@
             <w:tcW w:w="4399" w:type="dxa"/>
           </w:tcPr>
           <w:p>
-            <w:proofErr w:type="spellStart"/>
-            <w:proofErr w:type="gramStart"/>
             <w:r>
               <w:t>configuration.testData.</w:t>
             </w:r>
             <w:r>
-              <w:t>users</w:t>
-            </w:r>
-            <w:proofErr w:type="spellEnd"/>
-            <w:proofErr w:type="gramEnd"/>
-            <w:r>
-              <w:t>[?].email</w:t>
+              <w:t>users[?].email</w:t>
             </w:r>
           </w:p>
         </w:tc>
@@ -8388,24 +8010,12 @@
             <w:tcW w:w="4399" w:type="dxa"/>
           </w:tcPr>
           <w:p>
-            <w:proofErr w:type="spellStart"/>
-            <w:proofErr w:type="gramStart"/>
             <w:r>
               <w:t>configuration.testData.</w:t>
             </w:r>
             <w:r>
-              <w:t>users</w:t>
-            </w:r>
-            <w:proofErr w:type="spellEnd"/>
-            <w:proofErr w:type="gramEnd"/>
-            <w:r>
-              <w:t>[?].</w:t>
-            </w:r>
-            <w:proofErr w:type="spellStart"/>
-            <w:r>
-              <w:t>dtrId</w:t>
-            </w:r>
-            <w:proofErr w:type="spellEnd"/>
+              <w:t>users[?].dtrId</w:t>
+            </w:r>
           </w:p>
         </w:tc>
         <w:tc>
@@ -8524,39 +8134,16 @@
         </w:rPr>
         <w:t xml:space="preserve">$ curl </w:t>
       </w:r>
-      <w:r>
-        <w:rPr>
-          <w:rFonts w:ascii="Courier New" w:hAnsi="Courier New" w:cs="Courier New"/>
-        </w:rPr>
-        <w:fldChar w:fldCharType="begin"/>
-      </w:r>
-      <w:r>
-        <w:rPr>
-          <w:rFonts w:ascii="Courier New" w:hAnsi="Courier New" w:cs="Courier New"/>
-          <w:lang w:val="da-DK"/>
-        </w:rPr>
-        <w:instrText xml:space="preserve"> HYPERLINK "http://localhost:5000/api/DtrId" </w:instrText>
-      </w:r>
-      <w:r>
-        <w:rPr>
-          <w:rFonts w:ascii="Courier New" w:hAnsi="Courier New" w:cs="Courier New"/>
-        </w:rPr>
-        <w:fldChar w:fldCharType="separate"/>
-      </w:r>
-      <w:r>
-        <w:rPr>
-          <w:rStyle w:val="Hyperlink"/>
-          <w:rFonts w:ascii="Courier New" w:hAnsi="Courier New" w:cs="Courier New"/>
-          <w:lang w:val="da-DK"/>
-        </w:rPr>
-        <w:t>http://localhost:5000/api/DtrId</w:t>
-      </w:r>
-      <w:r>
-        <w:rPr>
-          <w:rFonts w:ascii="Courier New" w:hAnsi="Courier New" w:cs="Courier New"/>
-        </w:rPr>
-        <w:fldChar w:fldCharType="end"/>
-      </w:r>
+      <w:hyperlink r:id="rId33" w:history="1">
+        <w:r>
+          <w:rPr>
+            <w:rStyle w:val="Hyperlink"/>
+            <w:rFonts w:ascii="Courier New" w:hAnsi="Courier New" w:cs="Courier New"/>
+            <w:lang w:val="da-DK"/>
+          </w:rPr>
+          <w:t>http://localhost:5000/api/DtrId</w:t>
+        </w:r>
+      </w:hyperlink>
     </w:p>
     <w:p>
       <w:pPr>
@@ -8641,7 +8228,7 @@
           <w:lang w:val="da-DK"/>
         </w:rPr>
       </w:pPr>
-      <w:hyperlink r:id="rId32" w:history="1">
+      <w:hyperlink r:id="rId34" w:history="1">
         <w:r>
           <w:rPr>
             <w:rStyle w:val="Hyperlink"/>
@@ -8713,7 +8300,7 @@
           <w:lang w:val="da-DK"/>
         </w:rPr>
       </w:pPr>
-      <w:hyperlink r:id="rId33" w:history="1">
+      <w:hyperlink r:id="rId35" w:history="1">
         <w:r>
           <w:rPr>
             <w:rStyle w:val="Hyperlink"/>
@@ -8772,7 +8359,6 @@
                 <w:bCs/>
               </w:rPr>
             </w:pPr>
-            <w:proofErr w:type="spellStart"/>
             <w:r>
               <w:rPr>
                 <w:b/>
@@ -8780,7 +8366,6 @@
               </w:rPr>
               <w:t>Nøgle</w:t>
             </w:r>
-            <w:proofErr w:type="spellEnd"/>
           </w:p>
         </w:tc>
         <w:tc>
@@ -8795,7 +8380,6 @@
                 <w:bCs/>
               </w:rPr>
             </w:pPr>
-            <w:proofErr w:type="spellStart"/>
             <w:r>
               <w:rPr>
                 <w:b/>
@@ -8803,7 +8387,6 @@
               </w:rPr>
               <w:t>Beskrivelse</w:t>
             </w:r>
-            <w:proofErr w:type="spellEnd"/>
           </w:p>
         </w:tc>
       </w:tr>
@@ -8814,16 +8397,12 @@
             <w:shd w:val="clear" w:color="auto" w:fill="auto"/>
           </w:tcPr>
           <w:p>
-            <w:proofErr w:type="spellStart"/>
-            <w:proofErr w:type="gramStart"/>
             <w:r>
               <w:t>c</w:t>
             </w:r>
             <w:r>
               <w:t>onfiguration.cron</w:t>
             </w:r>
-            <w:proofErr w:type="spellEnd"/>
-            <w:proofErr w:type="gramEnd"/>
           </w:p>
         </w:tc>
         <w:tc>
@@ -8978,19 +8557,12 @@
             <w:tcW w:w="4399" w:type="dxa"/>
           </w:tcPr>
           <w:p>
-            <w:proofErr w:type="spellStart"/>
-            <w:proofErr w:type="gramStart"/>
             <w:r>
               <w:t>configuration.</w:t>
             </w:r>
             <w:r>
-              <w:t>roles</w:t>
-            </w:r>
-            <w:proofErr w:type="gramEnd"/>
-            <w:r>
-              <w:t>.supportedRoles</w:t>
-            </w:r>
-            <w:proofErr w:type="spellEnd"/>
+              <w:t>roles.supportedRoles</w:t>
+            </w:r>
           </w:p>
         </w:tc>
         <w:tc>
@@ -9088,16 +8660,9 @@
             <w:tcW w:w="4399" w:type="dxa"/>
           </w:tcPr>
           <w:p>
-            <w:proofErr w:type="spellStart"/>
-            <w:proofErr w:type="gramStart"/>
-            <w:r>
-              <w:t>configuration.roles</w:t>
-            </w:r>
-            <w:proofErr w:type="gramEnd"/>
-            <w:r>
-              <w:t>.apiKey</w:t>
-            </w:r>
-            <w:proofErr w:type="spellEnd"/>
+            <w:r>
+              <w:t>configuration.roles.apiKey</w:t>
+            </w:r>
           </w:p>
         </w:tc>
         <w:tc>
@@ -9155,16 +8720,9 @@
             <w:tcW w:w="4399" w:type="dxa"/>
           </w:tcPr>
           <w:p>
-            <w:proofErr w:type="spellStart"/>
-            <w:proofErr w:type="gramStart"/>
-            <w:r>
-              <w:t>configuration.organisation</w:t>
-            </w:r>
-            <w:proofErr w:type="gramEnd"/>
-            <w:r>
-              <w:t>.apiKey</w:t>
-            </w:r>
-            <w:proofErr w:type="spellEnd"/>
+            <w:r>
+              <w:t>configuration.organisation.apiKey</w:t>
+            </w:r>
           </w:p>
         </w:tc>
         <w:tc>
@@ -9222,16 +8780,9 @@
             <w:tcW w:w="4399" w:type="dxa"/>
           </w:tcPr>
           <w:p>
-            <w:proofErr w:type="spellStart"/>
-            <w:proofErr w:type="gramStart"/>
-            <w:r>
-              <w:t>configuration.registration</w:t>
-            </w:r>
-            <w:proofErr w:type="gramEnd"/>
-            <w:r>
-              <w:t>.apiKey</w:t>
-            </w:r>
-            <w:proofErr w:type="spellEnd"/>
+            <w:r>
+              <w:t>configuration.registration.apiKey</w:t>
+            </w:r>
           </w:p>
         </w:tc>
         <w:tc>
@@ -9312,8 +8863,8 @@
       </w:pPr>
     </w:p>
     <w:sectPr>
-      <w:headerReference w:type="default" r:id="rId34"/>
-      <w:footerReference w:type="default" r:id="rId35"/>
+      <w:headerReference w:type="default" r:id="rId36"/>
+      <w:footerReference w:type="default" r:id="rId37"/>
       <w:pgSz w:w="11906" w:h="16838"/>
       <w:pgMar w:top="1701" w:right="1134" w:bottom="1701" w:left="1134" w:header="709" w:footer="709" w:gutter="0"/>
       <w:cols w:space="708"/>
@@ -9363,6 +8914,7 @@
         <w:docPartUnique/>
       </w:docPartObj>
     </w:sdtPr>
+    <w:sdtEndPr/>
     <w:sdtContent>
       <w:sdt>
         <w:sdtPr>
@@ -9376,6 +8928,7 @@
             <w:docPartUnique/>
           </w:docPartObj>
         </w:sdtPr>
+        <w:sdtEndPr/>
         <w:sdtContent>
           <w:p>
             <w:pPr>

</xml_diff>

<commit_message>
updated docs and docker example
</commit_message>
<xml_diff>
--- a/doc/Installation og konfiguration.docx
+++ b/doc/Installation og konfiguration.docx
@@ -209,7 +209,7 @@
         <w:t>1.1.</w:t>
       </w:r>
       <w:r>
-        <w:t>0</w:t>
+        <w:t>1</w:t>
       </w:r>
     </w:p>
     <w:p>
@@ -230,7 +230,10 @@
         <w:tab/>
       </w:r>
       <w:r>
-        <w:t>22</w:t>
+        <w:t>2</w:t>
+      </w:r>
+      <w:r>
+        <w:t>6</w:t>
       </w:r>
       <w:r>
         <w:t>.02.2021</w:t>
@@ -286,6 +289,7 @@
               <w:lang w:val="en-US"/>
             </w:rPr>
           </w:pPr>
+          <w:proofErr w:type="spellStart"/>
           <w:r>
             <w:rPr>
               <w:rFonts w:ascii="Verdana" w:hAnsi="Verdana"/>
@@ -294,6 +298,7 @@
             </w:rPr>
             <w:t>Indhold</w:t>
           </w:r>
+          <w:proofErr w:type="spellEnd"/>
         </w:p>
         <w:p>
           <w:pPr>
@@ -328,7 +333,7 @@
             </w:rPr>
             <w:fldChar w:fldCharType="separate"/>
           </w:r>
-          <w:hyperlink w:anchor="_Toc64550394" w:history="1">
+          <w:hyperlink w:anchor="_Toc65224630" w:history="1">
             <w:r>
               <w:rPr>
                 <w:rStyle w:val="Hyperlink"/>
@@ -374,7 +379,7 @@
                 <w:noProof/>
                 <w:webHidden/>
               </w:rPr>
-              <w:instrText xml:space="preserve"> PAGEREF _Toc64550394 \h </w:instrText>
+              <w:instrText xml:space="preserve"> PAGEREF _Toc65224630 \h </w:instrText>
             </w:r>
             <w:r>
               <w:rPr>
@@ -420,7 +425,7 @@
               <w:lang w:val="da-DK" w:eastAsia="da-DK"/>
             </w:rPr>
           </w:pPr>
-          <w:hyperlink w:anchor="_Toc64550395" w:history="1">
+          <w:hyperlink w:anchor="_Toc65224631" w:history="1">
             <w:r>
               <w:rPr>
                 <w:rStyle w:val="Hyperlink"/>
@@ -466,7 +471,7 @@
                 <w:noProof/>
                 <w:webHidden/>
               </w:rPr>
-              <w:instrText xml:space="preserve"> PAGEREF _Toc64550395 \h </w:instrText>
+              <w:instrText xml:space="preserve"> PAGEREF _Toc65224631 \h </w:instrText>
             </w:r>
             <w:r>
               <w:rPr>
@@ -512,7 +517,7 @@
               <w:lang w:val="da-DK" w:eastAsia="da-DK"/>
             </w:rPr>
           </w:pPr>
-          <w:hyperlink w:anchor="_Toc64550396" w:history="1">
+          <w:hyperlink w:anchor="_Toc65224632" w:history="1">
             <w:r>
               <w:rPr>
                 <w:rStyle w:val="Hyperlink"/>
@@ -558,7 +563,7 @@
                 <w:noProof/>
                 <w:webHidden/>
               </w:rPr>
-              <w:instrText xml:space="preserve"> PAGEREF _Toc64550396 \h </w:instrText>
+              <w:instrText xml:space="preserve"> PAGEREF _Toc65224632 \h </w:instrText>
             </w:r>
             <w:r>
               <w:rPr>
@@ -604,7 +609,7 @@
               <w:lang w:val="da-DK" w:eastAsia="da-DK"/>
             </w:rPr>
           </w:pPr>
-          <w:hyperlink w:anchor="_Toc64550397" w:history="1">
+          <w:hyperlink w:anchor="_Toc65224633" w:history="1">
             <w:r>
               <w:rPr>
                 <w:rStyle w:val="Hyperlink"/>
@@ -650,7 +655,7 @@
                 <w:noProof/>
                 <w:webHidden/>
               </w:rPr>
-              <w:instrText xml:space="preserve"> PAGEREF _Toc64550397 \h </w:instrText>
+              <w:instrText xml:space="preserve"> PAGEREF _Toc65224633 \h </w:instrText>
             </w:r>
             <w:r>
               <w:rPr>
@@ -696,7 +701,7 @@
               <w:lang w:val="da-DK" w:eastAsia="da-DK"/>
             </w:rPr>
           </w:pPr>
-          <w:hyperlink w:anchor="_Toc64550398" w:history="1">
+          <w:hyperlink w:anchor="_Toc65224634" w:history="1">
             <w:r>
               <w:rPr>
                 <w:rStyle w:val="Hyperlink"/>
@@ -742,7 +747,7 @@
                 <w:noProof/>
                 <w:webHidden/>
               </w:rPr>
-              <w:instrText xml:space="preserve"> PAGEREF _Toc64550398 \h </w:instrText>
+              <w:instrText xml:space="preserve"> PAGEREF _Toc65224634 \h </w:instrText>
             </w:r>
             <w:r>
               <w:rPr>
@@ -788,7 +793,7 @@
               <w:lang w:val="da-DK" w:eastAsia="da-DK"/>
             </w:rPr>
           </w:pPr>
-          <w:hyperlink w:anchor="_Toc64550399" w:history="1">
+          <w:hyperlink w:anchor="_Toc65224635" w:history="1">
             <w:r>
               <w:rPr>
                 <w:rStyle w:val="Hyperlink"/>
@@ -834,7 +839,7 @@
                 <w:noProof/>
                 <w:webHidden/>
               </w:rPr>
-              <w:instrText xml:space="preserve"> PAGEREF _Toc64550399 \h </w:instrText>
+              <w:instrText xml:space="preserve"> PAGEREF _Toc65224635 \h </w:instrText>
             </w:r>
             <w:r>
               <w:rPr>
@@ -880,7 +885,7 @@
               <w:lang w:val="da-DK" w:eastAsia="da-DK"/>
             </w:rPr>
           </w:pPr>
-          <w:hyperlink w:anchor="_Toc64550400" w:history="1">
+          <w:hyperlink w:anchor="_Toc65224636" w:history="1">
             <w:r>
               <w:rPr>
                 <w:rStyle w:val="Hyperlink"/>
@@ -926,7 +931,7 @@
                 <w:noProof/>
                 <w:webHidden/>
               </w:rPr>
-              <w:instrText xml:space="preserve"> PAGEREF _Toc64550400 \h </w:instrText>
+              <w:instrText xml:space="preserve"> PAGEREF _Toc65224636 \h </w:instrText>
             </w:r>
             <w:r>
               <w:rPr>
@@ -972,7 +977,7 @@
               <w:lang w:val="da-DK" w:eastAsia="da-DK"/>
             </w:rPr>
           </w:pPr>
-          <w:hyperlink w:anchor="_Toc64550401" w:history="1">
+          <w:hyperlink w:anchor="_Toc65224637" w:history="1">
             <w:r>
               <w:rPr>
                 <w:rStyle w:val="Hyperlink"/>
@@ -1018,7 +1023,7 @@
                 <w:noProof/>
                 <w:webHidden/>
               </w:rPr>
-              <w:instrText xml:space="preserve"> PAGEREF _Toc64550401 \h </w:instrText>
+              <w:instrText xml:space="preserve"> PAGEREF _Toc65224637 \h </w:instrText>
             </w:r>
             <w:r>
               <w:rPr>
@@ -1064,7 +1069,7 @@
               <w:lang w:val="da-DK" w:eastAsia="da-DK"/>
             </w:rPr>
           </w:pPr>
-          <w:hyperlink w:anchor="_Toc64550402" w:history="1">
+          <w:hyperlink w:anchor="_Toc65224638" w:history="1">
             <w:r>
               <w:rPr>
                 <w:rStyle w:val="Hyperlink"/>
@@ -1110,7 +1115,7 @@
                 <w:noProof/>
                 <w:webHidden/>
               </w:rPr>
-              <w:instrText xml:space="preserve"> PAGEREF _Toc64550402 \h </w:instrText>
+              <w:instrText xml:space="preserve"> PAGEREF _Toc65224638 \h </w:instrText>
             </w:r>
             <w:r>
               <w:rPr>
@@ -1156,7 +1161,7 @@
               <w:lang w:val="da-DK" w:eastAsia="da-DK"/>
             </w:rPr>
           </w:pPr>
-          <w:hyperlink w:anchor="_Toc64550403" w:history="1">
+          <w:hyperlink w:anchor="_Toc65224639" w:history="1">
             <w:r>
               <w:rPr>
                 <w:rStyle w:val="Hyperlink"/>
@@ -1202,7 +1207,7 @@
                 <w:noProof/>
                 <w:webHidden/>
               </w:rPr>
-              <w:instrText xml:space="preserve"> PAGEREF _Toc64550403 \h </w:instrText>
+              <w:instrText xml:space="preserve"> PAGEREF _Toc65224639 \h </w:instrText>
             </w:r>
             <w:r>
               <w:rPr>
@@ -1248,7 +1253,7 @@
               <w:lang w:val="da-DK" w:eastAsia="da-DK"/>
             </w:rPr>
           </w:pPr>
-          <w:hyperlink w:anchor="_Toc64550404" w:history="1">
+          <w:hyperlink w:anchor="_Toc65224640" w:history="1">
             <w:r>
               <w:rPr>
                 <w:rStyle w:val="Hyperlink"/>
@@ -1294,7 +1299,7 @@
                 <w:noProof/>
                 <w:webHidden/>
               </w:rPr>
-              <w:instrText xml:space="preserve"> PAGEREF _Toc64550404 \h </w:instrText>
+              <w:instrText xml:space="preserve"> PAGEREF _Toc65224640 \h </w:instrText>
             </w:r>
             <w:r>
               <w:rPr>
@@ -1340,7 +1345,7 @@
               <w:lang w:val="da-DK" w:eastAsia="da-DK"/>
             </w:rPr>
           </w:pPr>
-          <w:hyperlink w:anchor="_Toc64550405" w:history="1">
+          <w:hyperlink w:anchor="_Toc65224641" w:history="1">
             <w:r>
               <w:rPr>
                 <w:rStyle w:val="Hyperlink"/>
@@ -1386,7 +1391,7 @@
                 <w:noProof/>
                 <w:webHidden/>
               </w:rPr>
-              <w:instrText xml:space="preserve"> PAGEREF _Toc64550405 \h </w:instrText>
+              <w:instrText xml:space="preserve"> PAGEREF _Toc65224641 \h </w:instrText>
             </w:r>
             <w:r>
               <w:rPr>
@@ -1432,7 +1437,7 @@
               <w:lang w:val="da-DK" w:eastAsia="da-DK"/>
             </w:rPr>
           </w:pPr>
-          <w:hyperlink w:anchor="_Toc64550406" w:history="1">
+          <w:hyperlink w:anchor="_Toc65224642" w:history="1">
             <w:r>
               <w:rPr>
                 <w:rStyle w:val="Hyperlink"/>
@@ -1478,7 +1483,7 @@
                 <w:noProof/>
                 <w:webHidden/>
               </w:rPr>
-              <w:instrText xml:space="preserve"> PAGEREF _Toc64550406 \h </w:instrText>
+              <w:instrText xml:space="preserve"> PAGEREF _Toc65224642 \h </w:instrText>
             </w:r>
             <w:r>
               <w:rPr>
@@ -1524,7 +1529,7 @@
               <w:lang w:val="da-DK" w:eastAsia="da-DK"/>
             </w:rPr>
           </w:pPr>
-          <w:hyperlink w:anchor="_Toc64550407" w:history="1">
+          <w:hyperlink w:anchor="_Toc65224643" w:history="1">
             <w:r>
               <w:rPr>
                 <w:rStyle w:val="Hyperlink"/>
@@ -1570,7 +1575,7 @@
                 <w:noProof/>
                 <w:webHidden/>
               </w:rPr>
-              <w:instrText xml:space="preserve"> PAGEREF _Toc64550407 \h </w:instrText>
+              <w:instrText xml:space="preserve"> PAGEREF _Toc65224643 \h </w:instrText>
             </w:r>
             <w:r>
               <w:rPr>
@@ -1616,7 +1621,7 @@
               <w:lang w:val="da-DK" w:eastAsia="da-DK"/>
             </w:rPr>
           </w:pPr>
-          <w:hyperlink w:anchor="_Toc64550408" w:history="1">
+          <w:hyperlink w:anchor="_Toc65224644" w:history="1">
             <w:r>
               <w:rPr>
                 <w:rStyle w:val="Hyperlink"/>
@@ -1662,7 +1667,7 @@
                 <w:noProof/>
                 <w:webHidden/>
               </w:rPr>
-              <w:instrText xml:space="preserve"> PAGEREF _Toc64550408 \h </w:instrText>
+              <w:instrText xml:space="preserve"> PAGEREF _Toc65224644 \h </w:instrText>
             </w:r>
             <w:r>
               <w:rPr>
@@ -1708,7 +1713,7 @@
               <w:lang w:val="da-DK" w:eastAsia="da-DK"/>
             </w:rPr>
           </w:pPr>
-          <w:hyperlink w:anchor="_Toc64550409" w:history="1">
+          <w:hyperlink w:anchor="_Toc65224645" w:history="1">
             <w:r>
               <w:rPr>
                 <w:rStyle w:val="Hyperlink"/>
@@ -1754,7 +1759,7 @@
                 <w:noProof/>
                 <w:webHidden/>
               </w:rPr>
-              <w:instrText xml:space="preserve"> PAGEREF _Toc64550409 \h </w:instrText>
+              <w:instrText xml:space="preserve"> PAGEREF _Toc65224645 \h </w:instrText>
             </w:r>
             <w:r>
               <w:rPr>
@@ -1800,7 +1805,7 @@
               <w:lang w:val="da-DK" w:eastAsia="da-DK"/>
             </w:rPr>
           </w:pPr>
-          <w:hyperlink w:anchor="_Toc64550410" w:history="1">
+          <w:hyperlink w:anchor="_Toc65224646" w:history="1">
             <w:r>
               <w:rPr>
                 <w:rStyle w:val="Hyperlink"/>
@@ -1846,7 +1851,7 @@
                 <w:noProof/>
                 <w:webHidden/>
               </w:rPr>
-              <w:instrText xml:space="preserve"> PAGEREF _Toc64550410 \h </w:instrText>
+              <w:instrText xml:space="preserve"> PAGEREF _Toc65224646 \h </w:instrText>
             </w:r>
             <w:r>
               <w:rPr>
@@ -1892,7 +1897,7 @@
               <w:lang w:val="da-DK" w:eastAsia="da-DK"/>
             </w:rPr>
           </w:pPr>
-          <w:hyperlink w:anchor="_Toc64550411" w:history="1">
+          <w:hyperlink w:anchor="_Toc65224647" w:history="1">
             <w:r>
               <w:rPr>
                 <w:rStyle w:val="Hyperlink"/>
@@ -1938,7 +1943,7 @@
                 <w:noProof/>
                 <w:webHidden/>
               </w:rPr>
-              <w:instrText xml:space="preserve"> PAGEREF _Toc64550411 \h </w:instrText>
+              <w:instrText xml:space="preserve"> PAGEREF _Toc65224647 \h </w:instrText>
             </w:r>
             <w:r>
               <w:rPr>
@@ -1984,7 +1989,7 @@
               <w:lang w:val="da-DK" w:eastAsia="da-DK"/>
             </w:rPr>
           </w:pPr>
-          <w:hyperlink w:anchor="_Toc64550412" w:history="1">
+          <w:hyperlink w:anchor="_Toc65224648" w:history="1">
             <w:r>
               <w:rPr>
                 <w:rStyle w:val="Hyperlink"/>
@@ -2030,7 +2035,7 @@
                 <w:noProof/>
                 <w:webHidden/>
               </w:rPr>
-              <w:instrText xml:space="preserve"> PAGEREF _Toc64550412 \h </w:instrText>
+              <w:instrText xml:space="preserve"> PAGEREF _Toc65224648 \h </w:instrText>
             </w:r>
             <w:r>
               <w:rPr>
@@ -2076,7 +2081,7 @@
               <w:lang w:val="da-DK" w:eastAsia="da-DK"/>
             </w:rPr>
           </w:pPr>
-          <w:hyperlink w:anchor="_Toc64550413" w:history="1">
+          <w:hyperlink w:anchor="_Toc65224649" w:history="1">
             <w:r>
               <w:rPr>
                 <w:rStyle w:val="Hyperlink"/>
@@ -2122,7 +2127,7 @@
                 <w:noProof/>
                 <w:webHidden/>
               </w:rPr>
-              <w:instrText xml:space="preserve"> PAGEREF _Toc64550413 \h </w:instrText>
+              <w:instrText xml:space="preserve"> PAGEREF _Toc65224649 \h </w:instrText>
             </w:r>
             <w:r>
               <w:rPr>
@@ -2168,7 +2173,7 @@
               <w:lang w:val="da-DK" w:eastAsia="da-DK"/>
             </w:rPr>
           </w:pPr>
-          <w:hyperlink w:anchor="_Toc64550414" w:history="1">
+          <w:hyperlink w:anchor="_Toc65224650" w:history="1">
             <w:r>
               <w:rPr>
                 <w:rStyle w:val="Hyperlink"/>
@@ -2214,7 +2219,7 @@
                 <w:noProof/>
                 <w:webHidden/>
               </w:rPr>
-              <w:instrText xml:space="preserve"> PAGEREF _Toc64550414 \h </w:instrText>
+              <w:instrText xml:space="preserve"> PAGEREF _Toc65224650 \h </w:instrText>
             </w:r>
             <w:r>
               <w:rPr>
@@ -2260,7 +2265,7 @@
               <w:lang w:val="da-DK" w:eastAsia="da-DK"/>
             </w:rPr>
           </w:pPr>
-          <w:hyperlink w:anchor="_Toc64550415" w:history="1">
+          <w:hyperlink w:anchor="_Toc65224651" w:history="1">
             <w:r>
               <w:rPr>
                 <w:rStyle w:val="Hyperlink"/>
@@ -2306,7 +2311,7 @@
                 <w:noProof/>
                 <w:webHidden/>
               </w:rPr>
-              <w:instrText xml:space="preserve"> PAGEREF _Toc64550415 \h </w:instrText>
+              <w:instrText xml:space="preserve"> PAGEREF _Toc65224651 \h </w:instrText>
             </w:r>
             <w:r>
               <w:rPr>
@@ -2352,7 +2357,7 @@
               <w:lang w:val="da-DK" w:eastAsia="da-DK"/>
             </w:rPr>
           </w:pPr>
-          <w:hyperlink w:anchor="_Toc64550416" w:history="1">
+          <w:hyperlink w:anchor="_Toc65224652" w:history="1">
             <w:r>
               <w:rPr>
                 <w:rStyle w:val="Hyperlink"/>
@@ -2398,7 +2403,7 @@
                 <w:noProof/>
                 <w:webHidden/>
               </w:rPr>
-              <w:instrText xml:space="preserve"> PAGEREF _Toc64550416 \h </w:instrText>
+              <w:instrText xml:space="preserve"> PAGEREF _Toc65224652 \h </w:instrText>
             </w:r>
             <w:r>
               <w:rPr>
@@ -2444,7 +2449,7 @@
               <w:lang w:val="da-DK" w:eastAsia="da-DK"/>
             </w:rPr>
           </w:pPr>
-          <w:hyperlink w:anchor="_Toc64550417" w:history="1">
+          <w:hyperlink w:anchor="_Toc65224653" w:history="1">
             <w:r>
               <w:rPr>
                 <w:rStyle w:val="Hyperlink"/>
@@ -2490,7 +2495,7 @@
                 <w:noProof/>
                 <w:webHidden/>
               </w:rPr>
-              <w:instrText xml:space="preserve"> PAGEREF _Toc64550417 \h </w:instrText>
+              <w:instrText xml:space="preserve"> PAGEREF _Toc65224653 \h </w:instrText>
             </w:r>
             <w:r>
               <w:rPr>
@@ -2536,7 +2541,7 @@
               <w:lang w:val="da-DK" w:eastAsia="da-DK"/>
             </w:rPr>
           </w:pPr>
-          <w:hyperlink w:anchor="_Toc64550418" w:history="1">
+          <w:hyperlink w:anchor="_Toc65224654" w:history="1">
             <w:r>
               <w:rPr>
                 <w:rStyle w:val="Hyperlink"/>
@@ -2582,7 +2587,7 @@
                 <w:noProof/>
                 <w:webHidden/>
               </w:rPr>
-              <w:instrText xml:space="preserve"> PAGEREF _Toc64550418 \h </w:instrText>
+              <w:instrText xml:space="preserve"> PAGEREF _Toc65224654 \h </w:instrText>
             </w:r>
             <w:r>
               <w:rPr>
@@ -2628,7 +2633,7 @@
               <w:lang w:val="da-DK" w:eastAsia="da-DK"/>
             </w:rPr>
           </w:pPr>
-          <w:hyperlink w:anchor="_Toc64550419" w:history="1">
+          <w:hyperlink w:anchor="_Toc65224655" w:history="1">
             <w:r>
               <w:rPr>
                 <w:rStyle w:val="Hyperlink"/>
@@ -2674,7 +2679,7 @@
                 <w:noProof/>
                 <w:webHidden/>
               </w:rPr>
-              <w:instrText xml:space="preserve"> PAGEREF _Toc64550419 \h </w:instrText>
+              <w:instrText xml:space="preserve"> PAGEREF _Toc65224655 \h </w:instrText>
             </w:r>
             <w:r>
               <w:rPr>
@@ -2720,7 +2725,7 @@
               <w:lang w:val="da-DK" w:eastAsia="da-DK"/>
             </w:rPr>
           </w:pPr>
-          <w:hyperlink w:anchor="_Toc64550420" w:history="1">
+          <w:hyperlink w:anchor="_Toc65224656" w:history="1">
             <w:r>
               <w:rPr>
                 <w:rStyle w:val="Hyperlink"/>
@@ -2766,7 +2771,7 @@
                 <w:noProof/>
                 <w:webHidden/>
               </w:rPr>
-              <w:instrText xml:space="preserve"> PAGEREF _Toc64550420 \h </w:instrText>
+              <w:instrText xml:space="preserve"> PAGEREF _Toc65224656 \h </w:instrText>
             </w:r>
             <w:r>
               <w:rPr>
@@ -2812,7 +2817,7 @@
               <w:lang w:val="da-DK" w:eastAsia="da-DK"/>
             </w:rPr>
           </w:pPr>
-          <w:hyperlink w:anchor="_Toc64550421" w:history="1">
+          <w:hyperlink w:anchor="_Toc65224657" w:history="1">
             <w:r>
               <w:rPr>
                 <w:rStyle w:val="Hyperlink"/>
@@ -2858,7 +2863,7 @@
                 <w:noProof/>
                 <w:webHidden/>
               </w:rPr>
-              <w:instrText xml:space="preserve"> PAGEREF _Toc64550421 \h </w:instrText>
+              <w:instrText xml:space="preserve"> PAGEREF _Toc65224657 \h </w:instrText>
             </w:r>
             <w:r>
               <w:rPr>
@@ -2904,7 +2909,7 @@
               <w:lang w:val="da-DK" w:eastAsia="da-DK"/>
             </w:rPr>
           </w:pPr>
-          <w:hyperlink w:anchor="_Toc64550422" w:history="1">
+          <w:hyperlink w:anchor="_Toc65224658" w:history="1">
             <w:r>
               <w:rPr>
                 <w:rStyle w:val="Hyperlink"/>
@@ -2950,7 +2955,7 @@
                 <w:noProof/>
                 <w:webHidden/>
               </w:rPr>
-              <w:instrText xml:space="preserve"> PAGEREF _Toc64550422 \h </w:instrText>
+              <w:instrText xml:space="preserve"> PAGEREF _Toc65224658 \h </w:instrText>
             </w:r>
             <w:r>
               <w:rPr>
@@ -2996,7 +3001,7 @@
               <w:lang w:val="da-DK" w:eastAsia="da-DK"/>
             </w:rPr>
           </w:pPr>
-          <w:hyperlink w:anchor="_Toc64550423" w:history="1">
+          <w:hyperlink w:anchor="_Toc65224659" w:history="1">
             <w:r>
               <w:rPr>
                 <w:rStyle w:val="Hyperlink"/>
@@ -3042,7 +3047,7 @@
                 <w:noProof/>
                 <w:webHidden/>
               </w:rPr>
-              <w:instrText xml:space="preserve"> PAGEREF _Toc64550423 \h </w:instrText>
+              <w:instrText xml:space="preserve"> PAGEREF _Toc65224659 \h </w:instrText>
             </w:r>
             <w:r>
               <w:rPr>
@@ -3110,7 +3115,7 @@
           <w:lang w:val="da-DK"/>
         </w:rPr>
       </w:pPr>
-      <w:bookmarkStart w:id="0" w:name="_Toc64550394"/>
+      <w:bookmarkStart w:id="0" w:name="_Toc65224630"/>
       <w:r>
         <w:rPr>
           <w:lang w:val="da-DK"/>
@@ -3140,7 +3145,7 @@
           <w:lang w:val="da-DK"/>
         </w:rPr>
       </w:pPr>
-      <w:bookmarkStart w:id="1" w:name="_Toc64550395"/>
+      <w:bookmarkStart w:id="1" w:name="_Toc65224631"/>
       <w:r>
         <w:rPr>
           <w:lang w:val="da-DK"/>
@@ -3256,7 +3261,7 @@
           <w:lang w:val="da-DK"/>
         </w:rPr>
       </w:pPr>
-      <w:bookmarkStart w:id="2" w:name="_Toc64550396"/>
+      <w:bookmarkStart w:id="2" w:name="_Toc65224632"/>
       <w:r>
         <w:rPr>
           <w:lang w:val="da-DK"/>
@@ -3285,7 +3290,7 @@
           <w:lang w:val="da-DK"/>
         </w:rPr>
       </w:pPr>
-      <w:bookmarkStart w:id="3" w:name="_Toc64550397"/>
+      <w:bookmarkStart w:id="3" w:name="_Toc65224633"/>
       <w:r>
         <w:rPr>
           <w:lang w:val="da-DK"/>
@@ -3381,7 +3386,7 @@
           <w:lang w:val="da-DK"/>
         </w:rPr>
       </w:pPr>
-      <w:bookmarkStart w:id="4" w:name="_Toc64550398"/>
+      <w:bookmarkStart w:id="4" w:name="_Toc65224634"/>
       <w:r>
         <w:rPr>
           <w:lang w:val="da-DK"/>
@@ -3397,7 +3402,7 @@
           <w:lang w:val="da-DK"/>
         </w:rPr>
       </w:pPr>
-      <w:bookmarkStart w:id="5" w:name="_Toc64550399"/>
+      <w:bookmarkStart w:id="5" w:name="_Toc65224635"/>
       <w:r>
         <w:rPr>
           <w:lang w:val="da-DK"/>
@@ -3455,7 +3460,7 @@
           <w:lang w:val="da-DK"/>
         </w:rPr>
       </w:pPr>
-      <w:bookmarkStart w:id="6" w:name="_Toc64550400"/>
+      <w:bookmarkStart w:id="6" w:name="_Toc65224636"/>
       <w:r>
         <w:rPr>
           <w:lang w:val="da-DK"/>
@@ -3768,7 +3773,7 @@
           <w:lang w:val="da-DK"/>
         </w:rPr>
       </w:pPr>
-      <w:bookmarkStart w:id="7" w:name="_Toc64550401"/>
+      <w:bookmarkStart w:id="7" w:name="_Toc65224637"/>
       <w:r>
         <w:rPr>
           <w:lang w:val="da-DK"/>
@@ -3823,7 +3828,7 @@
           <w:lang w:val="da-DK"/>
         </w:rPr>
       </w:pPr>
-      <w:bookmarkStart w:id="8" w:name="_Toc64550402"/>
+      <w:bookmarkStart w:id="8" w:name="_Toc65224638"/>
       <w:r>
         <w:rPr>
           <w:lang w:val="da-DK"/>
@@ -3878,7 +3883,7 @@
           <w:lang w:val="da-DK"/>
         </w:rPr>
       </w:pPr>
-      <w:bookmarkStart w:id="9" w:name="_Toc64550403"/>
+      <w:bookmarkStart w:id="9" w:name="_Toc65224639"/>
       <w:r>
         <w:rPr>
           <w:lang w:val="da-DK"/>
@@ -3949,7 +3954,7 @@
           <w:lang w:val="da-DK"/>
         </w:rPr>
       </w:pPr>
-      <w:bookmarkStart w:id="10" w:name="_Toc64550404"/>
+      <w:bookmarkStart w:id="10" w:name="_Toc65224640"/>
       <w:r>
         <w:rPr>
           <w:lang w:val="da-DK"/>
@@ -4036,6 +4041,7 @@
                 <w:bCs/>
               </w:rPr>
             </w:pPr>
+            <w:proofErr w:type="spellStart"/>
             <w:r>
               <w:rPr>
                 <w:b/>
@@ -4043,6 +4049,7 @@
               </w:rPr>
               <w:t>Nøgle</w:t>
             </w:r>
+            <w:proofErr w:type="spellEnd"/>
           </w:p>
         </w:tc>
         <w:tc>
@@ -4057,6 +4064,7 @@
                 <w:bCs/>
               </w:rPr>
             </w:pPr>
+            <w:proofErr w:type="spellStart"/>
             <w:r>
               <w:rPr>
                 <w:b/>
@@ -4064,6 +4072,7 @@
               </w:rPr>
               <w:t>Beskrivelse</w:t>
             </w:r>
+            <w:proofErr w:type="spellEnd"/>
           </w:p>
         </w:tc>
       </w:tr>
@@ -4073,9 +4082,13 @@
             <w:tcW w:w="4339" w:type="dxa"/>
           </w:tcPr>
           <w:p>
+            <w:proofErr w:type="spellStart"/>
+            <w:proofErr w:type="gramStart"/>
             <w:r>
               <w:t>configuration.enabled</w:t>
             </w:r>
+            <w:proofErr w:type="spellEnd"/>
+            <w:proofErr w:type="gramEnd"/>
           </w:p>
         </w:tc>
         <w:tc>
@@ -4109,9 +4122,13 @@
             <w:tcW w:w="4339" w:type="dxa"/>
           </w:tcPr>
           <w:p>
+            <w:proofErr w:type="spellStart"/>
+            <w:proofErr w:type="gramStart"/>
             <w:r>
               <w:t>configuration.apiKey</w:t>
             </w:r>
+            <w:proofErr w:type="spellEnd"/>
+            <w:proofErr w:type="gramEnd"/>
           </w:p>
         </w:tc>
         <w:tc>
@@ -4164,9 +4181,13 @@
                 <w:lang w:val="da-DK"/>
               </w:rPr>
             </w:pPr>
+            <w:proofErr w:type="spellStart"/>
+            <w:proofErr w:type="gramStart"/>
             <w:r>
               <w:t>configuration.webSocketKey</w:t>
             </w:r>
+            <w:proofErr w:type="spellEnd"/>
+            <w:proofErr w:type="gramEnd"/>
           </w:p>
         </w:tc>
         <w:tc>
@@ -4206,9 +4227,16 @@
                 <w:lang w:val="da-DK"/>
               </w:rPr>
             </w:pPr>
+            <w:proofErr w:type="spellStart"/>
+            <w:proofErr w:type="gramStart"/>
             <w:r>
               <w:lastRenderedPageBreak/>
-              <w:t>configuration.mapping[</w:t>
+              <w:t>configuration.mapping</w:t>
+            </w:r>
+            <w:proofErr w:type="spellEnd"/>
+            <w:proofErr w:type="gramEnd"/>
+            <w:r>
+              <w:t>[</w:t>
             </w:r>
             <w:r>
               <w:t>?</w:t>
@@ -4332,15 +4360,27 @@
                 <w:lang w:val="da-DK"/>
               </w:rPr>
             </w:pPr>
-            <w:r>
-              <w:t>configuration.mapping[</w:t>
+            <w:proofErr w:type="spellStart"/>
+            <w:proofErr w:type="gramStart"/>
+            <w:r>
+              <w:t>configuration.mapping</w:t>
+            </w:r>
+            <w:proofErr w:type="spellEnd"/>
+            <w:proofErr w:type="gramEnd"/>
+            <w:r>
+              <w:t>[</w:t>
             </w:r>
             <w:r>
               <w:t>?</w:t>
             </w:r>
             <w:r>
-              <w:t>].groupIdentifier</w:t>
-            </w:r>
+              <w:t>].</w:t>
+            </w:r>
+            <w:proofErr w:type="spellStart"/>
+            <w:r>
+              <w:t>groupIdentifier</w:t>
+            </w:r>
+            <w:proofErr w:type="spellEnd"/>
           </w:p>
         </w:tc>
         <w:tc>
@@ -4408,15 +4448,27 @@
             <w:tcW w:w="4339" w:type="dxa"/>
           </w:tcPr>
           <w:p>
-            <w:r>
-              <w:t>configuration.testData[</w:t>
+            <w:proofErr w:type="spellStart"/>
+            <w:proofErr w:type="gramStart"/>
+            <w:r>
+              <w:t>configuration.testData</w:t>
+            </w:r>
+            <w:proofErr w:type="spellEnd"/>
+            <w:r>
+              <w:t>[</w:t>
             </w:r>
             <w:r>
               <w:t>?</w:t>
             </w:r>
             <w:r>
-              <w:t>].uuid</w:t>
-            </w:r>
+              <w:t>].</w:t>
+            </w:r>
+            <w:proofErr w:type="spellStart"/>
+            <w:r>
+              <w:t>uuid</w:t>
+            </w:r>
+            <w:proofErr w:type="spellEnd"/>
+            <w:proofErr w:type="gramEnd"/>
           </w:p>
         </w:tc>
         <w:tc>
@@ -4484,8 +4536,14 @@
             <w:tcW w:w="4339" w:type="dxa"/>
           </w:tcPr>
           <w:p>
-            <w:r>
-              <w:t>configuration.testData[</w:t>
+            <w:proofErr w:type="spellStart"/>
+            <w:proofErr w:type="gramStart"/>
+            <w:r>
+              <w:t>configuration.testData</w:t>
+            </w:r>
+            <w:proofErr w:type="spellEnd"/>
+            <w:r>
+              <w:t>[</w:t>
             </w:r>
             <w:r>
               <w:t>?</w:t>
@@ -4493,9 +4551,12 @@
             <w:r>
               <w:t>].</w:t>
             </w:r>
+            <w:proofErr w:type="spellStart"/>
             <w:r>
               <w:t>userId</w:t>
             </w:r>
+            <w:proofErr w:type="spellEnd"/>
+            <w:proofErr w:type="gramEnd"/>
           </w:p>
         </w:tc>
         <w:tc>
@@ -4572,7 +4633,7 @@
           <w:lang w:val="da-DK"/>
         </w:rPr>
       </w:pPr>
-      <w:bookmarkStart w:id="11" w:name="_Toc64550405"/>
+      <w:bookmarkStart w:id="11" w:name="_Toc65224641"/>
       <w:r>
         <w:rPr>
           <w:lang w:val="da-DK"/>
@@ -4617,7 +4678,54 @@
         <w:rPr>
           <w:rFonts w:ascii="Courier New" w:hAnsi="Courier New" w:cs="Courier New"/>
         </w:rPr>
-        <w:t xml:space="preserve">$ curl </w:t>
+        <w:lastRenderedPageBreak/>
+        <w:t>$ curl</w:t>
+      </w:r>
+      <w:r>
+        <w:rPr>
+          <w:rFonts w:ascii="Courier New" w:hAnsi="Courier New" w:cs="Courier New"/>
+        </w:rPr>
+        <w:t xml:space="preserve"> </w:t>
+      </w:r>
+      <w:r>
+        <w:rPr>
+          <w:rFonts w:ascii="Courier New" w:hAnsi="Courier New" w:cs="Courier New"/>
+        </w:rPr>
+        <w:t>–header "</w:t>
+      </w:r>
+      <w:proofErr w:type="spellStart"/>
+      <w:r>
+        <w:rPr>
+          <w:rFonts w:ascii="Courier New" w:hAnsi="Courier New" w:cs="Courier New"/>
+        </w:rPr>
+        <w:t>ApiKey</w:t>
+      </w:r>
+      <w:proofErr w:type="spellEnd"/>
+      <w:r>
+        <w:rPr>
+          <w:rFonts w:ascii="Courier New" w:hAnsi="Courier New" w:cs="Courier New"/>
+        </w:rPr>
+        <w:t xml:space="preserve">: </w:t>
+      </w:r>
+      <w:proofErr w:type="spellStart"/>
+      <w:r>
+        <w:rPr>
+          <w:rFonts w:ascii="Courier New" w:hAnsi="Courier New" w:cs="Courier New"/>
+        </w:rPr>
+        <w:t>xxxx</w:t>
+      </w:r>
+      <w:proofErr w:type="spellEnd"/>
+      <w:r>
+        <w:rPr>
+          <w:rFonts w:ascii="Courier New" w:hAnsi="Courier New" w:cs="Courier New"/>
+        </w:rPr>
+        <w:t>"</w:t>
+      </w:r>
+      <w:r>
+        <w:rPr>
+          <w:rFonts w:ascii="Courier New" w:hAnsi="Courier New" w:cs="Courier New"/>
+        </w:rPr>
+        <w:t xml:space="preserve"> </w:t>
       </w:r>
       <w:hyperlink r:id="rId15" w:history="1">
         <w:r>
@@ -4639,7 +4747,6 @@
         <w:rPr>
           <w:lang w:val="da-DK"/>
         </w:rPr>
-        <w:lastRenderedPageBreak/>
         <w:t>Hvis det hele</w:t>
       </w:r>
       <w:r>
@@ -4656,7 +4763,7 @@
           <w:lang w:val="da-DK"/>
         </w:rPr>
       </w:pPr>
-      <w:bookmarkStart w:id="12" w:name="_Toc64550406"/>
+      <w:bookmarkStart w:id="12" w:name="_Toc65224642"/>
       <w:r>
         <w:rPr>
           <w:lang w:val="da-DK"/>
@@ -4672,7 +4779,7 @@
           <w:lang w:val="da-DK"/>
         </w:rPr>
       </w:pPr>
-      <w:bookmarkStart w:id="13" w:name="_Toc64550407"/>
+      <w:bookmarkStart w:id="13" w:name="_Toc65224643"/>
       <w:r>
         <w:rPr>
           <w:lang w:val="da-DK"/>
@@ -5087,7 +5194,7 @@
           <w:lang w:val="da-DK"/>
         </w:rPr>
       </w:pPr>
-      <w:bookmarkStart w:id="14" w:name="_Toc64550408"/>
+      <w:bookmarkStart w:id="14" w:name="_Toc65224644"/>
       <w:r>
         <w:rPr>
           <w:lang w:val="da-DK"/>
@@ -5158,7 +5265,7 @@
           <w:lang w:val="da-DK"/>
         </w:rPr>
       </w:pPr>
-      <w:bookmarkStart w:id="15" w:name="_Toc64550409"/>
+      <w:bookmarkStart w:id="15" w:name="_Toc65224645"/>
       <w:r>
         <w:rPr>
           <w:lang w:val="da-DK"/>
@@ -5246,6 +5353,7 @@
                 <w:bCs/>
               </w:rPr>
             </w:pPr>
+            <w:proofErr w:type="spellStart"/>
             <w:r>
               <w:rPr>
                 <w:b/>
@@ -5253,6 +5361,7 @@
               </w:rPr>
               <w:t>Nøgle</w:t>
             </w:r>
+            <w:proofErr w:type="spellEnd"/>
           </w:p>
         </w:tc>
         <w:tc>
@@ -5267,6 +5376,7 @@
                 <w:bCs/>
               </w:rPr>
             </w:pPr>
+            <w:proofErr w:type="spellStart"/>
             <w:r>
               <w:rPr>
                 <w:b/>
@@ -5274,6 +5384,7 @@
               </w:rPr>
               <w:t>Beskrivelse</w:t>
             </w:r>
+            <w:proofErr w:type="spellEnd"/>
           </w:p>
         </w:tc>
       </w:tr>
@@ -5283,9 +5394,13 @@
             <w:tcW w:w="4339" w:type="dxa"/>
           </w:tcPr>
           <w:p>
+            <w:proofErr w:type="spellStart"/>
+            <w:proofErr w:type="gramStart"/>
             <w:r>
               <w:t>configuration.enabled</w:t>
             </w:r>
+            <w:proofErr w:type="spellEnd"/>
+            <w:proofErr w:type="gramEnd"/>
           </w:p>
         </w:tc>
         <w:tc>
@@ -5331,9 +5446,13 @@
             <w:tcW w:w="4339" w:type="dxa"/>
           </w:tcPr>
           <w:p>
+            <w:proofErr w:type="spellStart"/>
+            <w:proofErr w:type="gramStart"/>
             <w:r>
               <w:t>configuration.apiKey</w:t>
             </w:r>
+            <w:proofErr w:type="spellEnd"/>
+            <w:proofErr w:type="gramEnd"/>
           </w:p>
         </w:tc>
         <w:tc>
@@ -5386,12 +5505,16 @@
                 <w:lang w:val="da-DK"/>
               </w:rPr>
             </w:pPr>
+            <w:proofErr w:type="spellStart"/>
+            <w:proofErr w:type="gramStart"/>
             <w:r>
               <w:t>configuration.</w:t>
             </w:r>
             <w:r>
               <w:t>rc.apiKey</w:t>
             </w:r>
+            <w:proofErr w:type="spellEnd"/>
+            <w:proofErr w:type="gramEnd"/>
           </w:p>
         </w:tc>
         <w:tc>
@@ -5484,6 +5607,8 @@
                 <w:lang w:val="da-DK"/>
               </w:rPr>
             </w:pPr>
+            <w:proofErr w:type="spellStart"/>
+            <w:proofErr w:type="gramStart"/>
             <w:r>
               <w:t>configuration.</w:t>
             </w:r>
@@ -5491,7 +5616,12 @@
               <w:t>rc.</w:t>
             </w:r>
             <w:r>
-              <w:t>mapping[</w:t>
+              <w:t>mapping</w:t>
+            </w:r>
+            <w:proofErr w:type="spellEnd"/>
+            <w:proofErr w:type="gramEnd"/>
+            <w:r>
+              <w:t>[</w:t>
             </w:r>
             <w:r>
               <w:t>?</w:t>
@@ -5615,6 +5745,8 @@
                 <w:lang w:val="da-DK"/>
               </w:rPr>
             </w:pPr>
+            <w:proofErr w:type="spellStart"/>
+            <w:proofErr w:type="gramStart"/>
             <w:r>
               <w:t>configuration.</w:t>
             </w:r>
@@ -5622,7 +5754,12 @@
               <w:t>rc.</w:t>
             </w:r>
             <w:r>
-              <w:t>mapping[</w:t>
+              <w:t>mapping</w:t>
+            </w:r>
+            <w:proofErr w:type="spellEnd"/>
+            <w:proofErr w:type="gramEnd"/>
+            <w:r>
+              <w:t>[</w:t>
             </w:r>
             <w:r>
               <w:t>?</w:t>
@@ -5630,12 +5767,14 @@
             <w:r>
               <w:t>].</w:t>
             </w:r>
+            <w:proofErr w:type="spellStart"/>
             <w:r>
               <w:t>role</w:t>
             </w:r>
             <w:r>
               <w:t>Identifier</w:t>
             </w:r>
+            <w:proofErr w:type="spellEnd"/>
           </w:p>
         </w:tc>
         <w:tc>
@@ -5708,16 +5847,28 @@
             <w:tcW w:w="4339" w:type="dxa"/>
           </w:tcPr>
           <w:p>
+            <w:proofErr w:type="spellStart"/>
+            <w:proofErr w:type="gramStart"/>
             <w:r>
               <w:lastRenderedPageBreak/>
-              <w:t>configuration.testData[</w:t>
+              <w:t>configuration.testData</w:t>
+            </w:r>
+            <w:proofErr w:type="spellEnd"/>
+            <w:r>
+              <w:t>[</w:t>
             </w:r>
             <w:r>
               <w:t>?</w:t>
             </w:r>
             <w:r>
-              <w:t>].uuid</w:t>
-            </w:r>
+              <w:t>].</w:t>
+            </w:r>
+            <w:proofErr w:type="spellStart"/>
+            <w:r>
+              <w:t>uuid</w:t>
+            </w:r>
+            <w:proofErr w:type="spellEnd"/>
+            <w:proofErr w:type="gramEnd"/>
           </w:p>
         </w:tc>
         <w:tc>
@@ -5785,8 +5936,14 @@
             <w:tcW w:w="4339" w:type="dxa"/>
           </w:tcPr>
           <w:p>
-            <w:r>
-              <w:t>configuration.testData[</w:t>
+            <w:proofErr w:type="spellStart"/>
+            <w:proofErr w:type="gramStart"/>
+            <w:r>
+              <w:t>configuration.testData</w:t>
+            </w:r>
+            <w:proofErr w:type="spellEnd"/>
+            <w:r>
+              <w:t>[</w:t>
             </w:r>
             <w:r>
               <w:t>?</w:t>
@@ -5794,9 +5951,12 @@
             <w:r>
               <w:t>].</w:t>
             </w:r>
+            <w:proofErr w:type="spellStart"/>
             <w:r>
               <w:t>userId</w:t>
             </w:r>
+            <w:proofErr w:type="spellEnd"/>
+            <w:proofErr w:type="gramEnd"/>
           </w:p>
         </w:tc>
         <w:tc>
@@ -5873,7 +6033,7 @@
           <w:lang w:val="da-DK"/>
         </w:rPr>
       </w:pPr>
-      <w:bookmarkStart w:id="16" w:name="_Toc64550410"/>
+      <w:bookmarkStart w:id="16" w:name="_Toc65224646"/>
       <w:r>
         <w:rPr>
           <w:lang w:val="da-DK"/>
@@ -5918,7 +6078,53 @@
         <w:rPr>
           <w:rFonts w:ascii="Courier New" w:hAnsi="Courier New" w:cs="Courier New"/>
         </w:rPr>
-        <w:t xml:space="preserve">$ curl </w:t>
+        <w:t>$ curl</w:t>
+      </w:r>
+      <w:r>
+        <w:rPr>
+          <w:rFonts w:ascii="Courier New" w:hAnsi="Courier New" w:cs="Courier New"/>
+        </w:rPr>
+        <w:t xml:space="preserve"> </w:t>
+      </w:r>
+      <w:r>
+        <w:rPr>
+          <w:rFonts w:ascii="Courier New" w:hAnsi="Courier New" w:cs="Courier New"/>
+        </w:rPr>
+        <w:t>–header "</w:t>
+      </w:r>
+      <w:proofErr w:type="spellStart"/>
+      <w:r>
+        <w:rPr>
+          <w:rFonts w:ascii="Courier New" w:hAnsi="Courier New" w:cs="Courier New"/>
+        </w:rPr>
+        <w:t>ApiKey</w:t>
+      </w:r>
+      <w:proofErr w:type="spellEnd"/>
+      <w:r>
+        <w:rPr>
+          <w:rFonts w:ascii="Courier New" w:hAnsi="Courier New" w:cs="Courier New"/>
+        </w:rPr>
+        <w:t xml:space="preserve">: </w:t>
+      </w:r>
+      <w:proofErr w:type="spellStart"/>
+      <w:r>
+        <w:rPr>
+          <w:rFonts w:ascii="Courier New" w:hAnsi="Courier New" w:cs="Courier New"/>
+        </w:rPr>
+        <w:t>xxxx</w:t>
+      </w:r>
+      <w:proofErr w:type="spellEnd"/>
+      <w:r>
+        <w:rPr>
+          <w:rFonts w:ascii="Courier New" w:hAnsi="Courier New" w:cs="Courier New"/>
+        </w:rPr>
+        <w:t>"</w:t>
+      </w:r>
+      <w:r>
+        <w:rPr>
+          <w:rFonts w:ascii="Courier New" w:hAnsi="Courier New" w:cs="Courier New"/>
+        </w:rPr>
+        <w:t xml:space="preserve"> </w:t>
       </w:r>
       <w:hyperlink r:id="rId24" w:history="1">
         <w:r>
@@ -5956,7 +6162,7 @@
           <w:lang w:val="da-DK"/>
         </w:rPr>
       </w:pPr>
-      <w:bookmarkStart w:id="17" w:name="_Toc64550411"/>
+      <w:bookmarkStart w:id="17" w:name="_Toc65224647"/>
       <w:r>
         <w:rPr>
           <w:lang w:val="da-DK"/>
@@ -6047,7 +6253,7 @@
           <w:lang w:val="da-DK"/>
         </w:rPr>
       </w:pPr>
-      <w:bookmarkStart w:id="18" w:name="_Toc64550412"/>
+      <w:bookmarkStart w:id="18" w:name="_Toc65224648"/>
       <w:r>
         <w:rPr>
           <w:lang w:val="da-DK"/>
@@ -6118,7 +6324,7 @@
           <w:lang w:val="da-DK"/>
         </w:rPr>
       </w:pPr>
-      <w:bookmarkStart w:id="19" w:name="_Toc64550413"/>
+      <w:bookmarkStart w:id="19" w:name="_Toc65224649"/>
       <w:r>
         <w:rPr>
           <w:lang w:val="da-DK"/>
@@ -6205,6 +6411,7 @@
                 <w:bCs/>
               </w:rPr>
             </w:pPr>
+            <w:proofErr w:type="spellStart"/>
             <w:r>
               <w:rPr>
                 <w:b/>
@@ -6212,6 +6419,7 @@
               </w:rPr>
               <w:t>Nøgle</w:t>
             </w:r>
+            <w:proofErr w:type="spellEnd"/>
           </w:p>
         </w:tc>
         <w:tc>
@@ -6226,6 +6434,7 @@
                 <w:bCs/>
               </w:rPr>
             </w:pPr>
+            <w:proofErr w:type="spellStart"/>
             <w:r>
               <w:rPr>
                 <w:b/>
@@ -6233,6 +6442,7 @@
               </w:rPr>
               <w:t>Beskrivelse</w:t>
             </w:r>
+            <w:proofErr w:type="spellEnd"/>
           </w:p>
         </w:tc>
       </w:tr>
@@ -6242,6 +6452,7 @@
             <w:tcW w:w="4399" w:type="dxa"/>
           </w:tcPr>
           <w:p>
+            <w:proofErr w:type="gramStart"/>
             <w:r>
               <w:t>configuration.</w:t>
             </w:r>
@@ -6251,6 +6462,7 @@
             <w:r>
               <w:t>enabled</w:t>
             </w:r>
+            <w:proofErr w:type="gramEnd"/>
           </w:p>
         </w:tc>
         <w:tc>
@@ -6284,9 +6496,11 @@
             <w:tcW w:w="4399" w:type="dxa"/>
           </w:tcPr>
           <w:p>
+            <w:proofErr w:type="gramStart"/>
             <w:r>
               <w:t>configuration.kmdi2.dryRun</w:t>
             </w:r>
+            <w:proofErr w:type="gramEnd"/>
           </w:p>
         </w:tc>
         <w:tc>
@@ -6320,9 +6534,13 @@
             <w:tcW w:w="4399" w:type="dxa"/>
           </w:tcPr>
           <w:p>
+            <w:proofErr w:type="spellStart"/>
+            <w:proofErr w:type="gramStart"/>
             <w:r>
               <w:t>configuration.apiKey</w:t>
             </w:r>
+            <w:proofErr w:type="spellEnd"/>
+            <w:proofErr w:type="gramEnd"/>
           </w:p>
         </w:tc>
         <w:tc>
@@ -6375,12 +6593,16 @@
                 <w:lang w:val="da-DK"/>
               </w:rPr>
             </w:pPr>
+            <w:proofErr w:type="spellStart"/>
+            <w:proofErr w:type="gramStart"/>
             <w:r>
               <w:t>configuration.</w:t>
             </w:r>
             <w:r>
               <w:t>allowedRoles</w:t>
             </w:r>
+            <w:proofErr w:type="spellEnd"/>
+            <w:proofErr w:type="gramEnd"/>
           </w:p>
         </w:tc>
         <w:tc>
@@ -6528,10 +6750,12 @@
             <w:tcW w:w="4399" w:type="dxa"/>
           </w:tcPr>
           <w:p>
+            <w:proofErr w:type="gramStart"/>
             <w:r>
               <w:lastRenderedPageBreak/>
               <w:t>configuration.kmdi2.apiKey</w:t>
             </w:r>
+            <w:proofErr w:type="gramEnd"/>
           </w:p>
         </w:tc>
         <w:tc>
@@ -6612,8 +6836,14 @@
             <w:tcW w:w="4399" w:type="dxa"/>
           </w:tcPr>
           <w:p>
-            <w:r>
-              <w:t>configuration.testData[</w:t>
+            <w:proofErr w:type="spellStart"/>
+            <w:proofErr w:type="gramStart"/>
+            <w:r>
+              <w:t>configuration.testData</w:t>
+            </w:r>
+            <w:proofErr w:type="spellEnd"/>
+            <w:r>
+              <w:t>[</w:t>
             </w:r>
             <w:r>
               <w:t>?</w:t>
@@ -6621,9 +6851,12 @@
             <w:r>
               <w:t>].</w:t>
             </w:r>
+            <w:proofErr w:type="spellStart"/>
             <w:r>
               <w:t>employmentId</w:t>
             </w:r>
+            <w:proofErr w:type="spellEnd"/>
+            <w:proofErr w:type="gramEnd"/>
           </w:p>
         </w:tc>
         <w:tc>
@@ -6683,8 +6916,14 @@
             <w:tcW w:w="4399" w:type="dxa"/>
           </w:tcPr>
           <w:p>
-            <w:r>
-              <w:t>configuration.testData[</w:t>
+            <w:proofErr w:type="spellStart"/>
+            <w:proofErr w:type="gramStart"/>
+            <w:r>
+              <w:t>configuration.testData</w:t>
+            </w:r>
+            <w:proofErr w:type="spellEnd"/>
+            <w:r>
+              <w:t>[</w:t>
             </w:r>
             <w:r>
               <w:t>?</w:t>
@@ -6692,9 +6931,12 @@
             <w:r>
               <w:t>].</w:t>
             </w:r>
+            <w:proofErr w:type="spellStart"/>
             <w:r>
               <w:t>ssn</w:t>
             </w:r>
+            <w:proofErr w:type="spellEnd"/>
+            <w:proofErr w:type="gramEnd"/>
           </w:p>
         </w:tc>
         <w:tc>
@@ -6742,8 +6984,14 @@
             <w:tcW w:w="4399" w:type="dxa"/>
           </w:tcPr>
           <w:p>
-            <w:r>
-              <w:t>configuration.testData[</w:t>
+            <w:proofErr w:type="spellStart"/>
+            <w:proofErr w:type="gramStart"/>
+            <w:r>
+              <w:t>configuration.testData</w:t>
+            </w:r>
+            <w:proofErr w:type="spellEnd"/>
+            <w:r>
+              <w:t>[</w:t>
             </w:r>
             <w:r>
               <w:t>?</w:t>
@@ -6754,6 +7002,7 @@
             <w:r>
               <w:t>email</w:t>
             </w:r>
+            <w:proofErr w:type="gramEnd"/>
           </w:p>
         </w:tc>
         <w:tc>
@@ -6801,8 +7050,14 @@
             <w:tcW w:w="4399" w:type="dxa"/>
           </w:tcPr>
           <w:p>
-            <w:r>
-              <w:t>configuration.testData[</w:t>
+            <w:proofErr w:type="spellStart"/>
+            <w:proofErr w:type="gramStart"/>
+            <w:r>
+              <w:t>configuration.testData</w:t>
+            </w:r>
+            <w:proofErr w:type="spellEnd"/>
+            <w:r>
+              <w:t>[</w:t>
             </w:r>
             <w:r>
               <w:t>?</w:t>
@@ -6810,9 +7065,12 @@
             <w:r>
               <w:t>].</w:t>
             </w:r>
+            <w:proofErr w:type="spellStart"/>
             <w:r>
               <w:t>institutionDtrId</w:t>
             </w:r>
+            <w:proofErr w:type="spellEnd"/>
+            <w:proofErr w:type="gramEnd"/>
           </w:p>
         </w:tc>
         <w:tc>
@@ -6860,8 +7118,14 @@
             <w:tcW w:w="4399" w:type="dxa"/>
           </w:tcPr>
           <w:p>
-            <w:r>
-              <w:t>configuration.testData[</w:t>
+            <w:proofErr w:type="spellStart"/>
+            <w:proofErr w:type="gramStart"/>
+            <w:r>
+              <w:t>configuration.testData</w:t>
+            </w:r>
+            <w:proofErr w:type="spellEnd"/>
+            <w:r>
+              <w:t>[</w:t>
             </w:r>
             <w:r>
               <w:t>?</w:t>
@@ -6870,7 +7134,11 @@
               <w:t>].</w:t>
             </w:r>
             <w:r>
-              <w:t>roles[?]</w:t>
+              <w:t>roles</w:t>
+            </w:r>
+            <w:proofErr w:type="gramEnd"/>
+            <w:r>
+              <w:t>[?]</w:t>
             </w:r>
           </w:p>
         </w:tc>
@@ -6935,7 +7203,7 @@
           <w:lang w:val="da-DK"/>
         </w:rPr>
       </w:pPr>
-      <w:bookmarkStart w:id="20" w:name="_Toc64550414"/>
+      <w:bookmarkStart w:id="20" w:name="_Toc65224650"/>
       <w:r>
         <w:rPr>
           <w:lang w:val="da-DK"/>
@@ -6992,22 +7260,65 @@
       <w:pPr>
         <w:rPr>
           <w:rFonts w:ascii="Courier New" w:hAnsi="Courier New" w:cs="Courier New"/>
-          <w:lang w:val="da-DK"/>
         </w:rPr>
       </w:pPr>
       <w:r>
         <w:rPr>
           <w:rFonts w:ascii="Courier New" w:hAnsi="Courier New" w:cs="Courier New"/>
-          <w:lang w:val="da-DK"/>
-        </w:rPr>
-        <w:t xml:space="preserve">$ curl </w:t>
+        </w:rPr>
+        <w:t>$ curl</w:t>
+      </w:r>
+      <w:r>
+        <w:rPr>
+          <w:rFonts w:ascii="Courier New" w:hAnsi="Courier New" w:cs="Courier New"/>
+        </w:rPr>
+        <w:t xml:space="preserve"> </w:t>
+      </w:r>
+      <w:r>
+        <w:rPr>
+          <w:rFonts w:ascii="Courier New" w:hAnsi="Courier New" w:cs="Courier New"/>
+        </w:rPr>
+        <w:t>–header "</w:t>
+      </w:r>
+      <w:proofErr w:type="spellStart"/>
+      <w:r>
+        <w:rPr>
+          <w:rFonts w:ascii="Courier New" w:hAnsi="Courier New" w:cs="Courier New"/>
+        </w:rPr>
+        <w:t>ApiKey</w:t>
+      </w:r>
+      <w:proofErr w:type="spellEnd"/>
+      <w:r>
+        <w:rPr>
+          <w:rFonts w:ascii="Courier New" w:hAnsi="Courier New" w:cs="Courier New"/>
+        </w:rPr>
+        <w:t xml:space="preserve">: </w:t>
+      </w:r>
+      <w:proofErr w:type="spellStart"/>
+      <w:r>
+        <w:rPr>
+          <w:rFonts w:ascii="Courier New" w:hAnsi="Courier New" w:cs="Courier New"/>
+        </w:rPr>
+        <w:t>xxxx</w:t>
+      </w:r>
+      <w:proofErr w:type="spellEnd"/>
+      <w:r>
+        <w:rPr>
+          <w:rFonts w:ascii="Courier New" w:hAnsi="Courier New" w:cs="Courier New"/>
+        </w:rPr>
+        <w:t>"</w:t>
+      </w:r>
+      <w:r>
+        <w:rPr>
+          <w:rFonts w:ascii="Courier New" w:hAnsi="Courier New" w:cs="Courier New"/>
+        </w:rPr>
+        <w:t xml:space="preserve"> </w:t>
       </w:r>
       <w:hyperlink r:id="rId29" w:history="1">
         <w:r>
           <w:rPr>
             <w:rStyle w:val="Hyperlink"/>
             <w:rFonts w:ascii="Courier New" w:hAnsi="Courier New" w:cs="Courier New"/>
-            <w:lang w:val="da-DK"/>
           </w:rPr>
           <w:t>http://localhost:8997/api/employments</w:t>
         </w:r>
@@ -7045,7 +7356,7 @@
           <w:lang w:val="da-DK"/>
         </w:rPr>
       </w:pPr>
-      <w:bookmarkStart w:id="21" w:name="_Toc64550415"/>
+      <w:bookmarkStart w:id="21" w:name="_Toc65224651"/>
       <w:r>
         <w:rPr>
           <w:lang w:val="da-DK"/>
@@ -7108,13 +7419,11 @@
         <w:spacing w:after="40"/>
         <w:rPr>
           <w:rFonts w:ascii="Courier New" w:hAnsi="Courier New" w:cs="Courier New"/>
-          <w:lang w:val="da-DK"/>
         </w:rPr>
       </w:pPr>
       <w:r>
         <w:rPr>
           <w:rFonts w:ascii="Courier New" w:hAnsi="Courier New" w:cs="Courier New"/>
-          <w:lang w:val="da-DK"/>
         </w:rPr>
         <w:t>{</w:t>
       </w:r>
@@ -7124,121 +7433,227 @@
         <w:spacing w:after="40"/>
         <w:rPr>
           <w:rFonts w:ascii="Courier New" w:hAnsi="Courier New" w:cs="Courier New"/>
-          <w:lang w:val="da-DK"/>
         </w:rPr>
       </w:pPr>
       <w:r>
         <w:rPr>
           <w:rFonts w:ascii="Courier New" w:hAnsi="Courier New" w:cs="Courier New"/>
-          <w:lang w:val="da-DK"/>
-        </w:rPr>
-        <w:t xml:space="preserve">  ”ssn”: ”</w:t>
-      </w:r>
+        </w:rPr>
+        <w:t xml:space="preserve">  </w:t>
+      </w:r>
+      <w:proofErr w:type="gramStart"/>
       <w:r>
         <w:rPr>
           <w:rFonts w:ascii="Courier New" w:hAnsi="Courier New" w:cs="Courier New"/>
-          <w:lang w:val="da-DK"/>
-        </w:rPr>
-        <w:t>0102037001</w:t>
-      </w:r>
+        </w:rPr>
+        <w:t>”</w:t>
+      </w:r>
+      <w:proofErr w:type="spellStart"/>
       <w:r>
         <w:rPr>
           <w:rFonts w:ascii="Courier New" w:hAnsi="Courier New" w:cs="Courier New"/>
-          <w:lang w:val="da-DK"/>
+        </w:rPr>
+        <w:t>ssn</w:t>
+      </w:r>
+      <w:proofErr w:type="spellEnd"/>
+      <w:proofErr w:type="gramEnd"/>
+      <w:r>
+        <w:rPr>
+          <w:rFonts w:ascii="Courier New" w:hAnsi="Courier New" w:cs="Courier New"/>
+        </w:rPr>
+        <w:t>”: ”0102037001”,</w:t>
+      </w:r>
+    </w:p>
+    <w:p>
+      <w:pPr>
+        <w:spacing w:after="40"/>
+        <w:rPr>
+          <w:rFonts w:ascii="Courier New" w:hAnsi="Courier New" w:cs="Courier New"/>
+        </w:rPr>
+      </w:pPr>
+      <w:r>
+        <w:rPr>
+          <w:rFonts w:ascii="Courier New" w:hAnsi="Courier New" w:cs="Courier New"/>
+        </w:rPr>
+        <w:t xml:space="preserve">  </w:t>
+      </w:r>
+      <w:proofErr w:type="gramStart"/>
+      <w:r>
+        <w:rPr>
+          <w:rFonts w:ascii="Courier New" w:hAnsi="Courier New" w:cs="Courier New"/>
+        </w:rPr>
+        <w:t>”</w:t>
+      </w:r>
+      <w:proofErr w:type="spellStart"/>
+      <w:r>
+        <w:rPr>
+          <w:rFonts w:ascii="Courier New" w:hAnsi="Courier New" w:cs="Courier New"/>
+        </w:rPr>
+        <w:t>employmentId</w:t>
+      </w:r>
+      <w:proofErr w:type="spellEnd"/>
+      <w:proofErr w:type="gramEnd"/>
+      <w:r>
+        <w:rPr>
+          <w:rFonts w:ascii="Courier New" w:hAnsi="Courier New" w:cs="Courier New"/>
+        </w:rPr>
+        <w:t>”: 1,</w:t>
+      </w:r>
+    </w:p>
+    <w:p>
+      <w:pPr>
+        <w:spacing w:after="40"/>
+        <w:rPr>
+          <w:rFonts w:ascii="Courier New" w:hAnsi="Courier New" w:cs="Courier New"/>
+        </w:rPr>
+      </w:pPr>
+      <w:r>
+        <w:rPr>
+          <w:rFonts w:ascii="Courier New" w:hAnsi="Courier New" w:cs="Courier New"/>
+        </w:rPr>
+        <w:t xml:space="preserve">  </w:t>
+      </w:r>
+      <w:proofErr w:type="gramStart"/>
+      <w:r>
+        <w:rPr>
+          <w:rFonts w:ascii="Courier New" w:hAnsi="Courier New" w:cs="Courier New"/>
+        </w:rPr>
+        <w:t>”</w:t>
+      </w:r>
+      <w:proofErr w:type="spellStart"/>
+      <w:r>
+        <w:rPr>
+          <w:rFonts w:ascii="Courier New" w:hAnsi="Courier New" w:cs="Courier New"/>
+        </w:rPr>
+        <w:t>institutionDtrId</w:t>
+      </w:r>
+      <w:proofErr w:type="spellEnd"/>
+      <w:proofErr w:type="gramEnd"/>
+      <w:r>
+        <w:rPr>
+          <w:rFonts w:ascii="Courier New" w:hAnsi="Courier New" w:cs="Courier New"/>
+        </w:rPr>
+        <w:t>”: ”G123456”,</w:t>
+      </w:r>
+    </w:p>
+    <w:p>
+      <w:pPr>
+        <w:spacing w:after="40"/>
+        <w:rPr>
+          <w:rFonts w:ascii="Courier New" w:hAnsi="Courier New" w:cs="Courier New"/>
+        </w:rPr>
+      </w:pPr>
+      <w:r>
+        <w:rPr>
+          <w:rFonts w:ascii="Courier New" w:hAnsi="Courier New" w:cs="Courier New"/>
+        </w:rPr>
+        <w:t xml:space="preserve">  </w:t>
+      </w:r>
+      <w:proofErr w:type="gramStart"/>
+      <w:r>
+        <w:rPr>
+          <w:rFonts w:ascii="Courier New" w:hAnsi="Courier New" w:cs="Courier New"/>
+        </w:rPr>
+        <w:t>”email</w:t>
+      </w:r>
+      <w:proofErr w:type="gramEnd"/>
+      <w:r>
+        <w:rPr>
+          <w:rFonts w:ascii="Courier New" w:hAnsi="Courier New" w:cs="Courier New"/>
+        </w:rPr>
+        <w:t>”: ”bruger@kommune.dk”,</w:t>
+      </w:r>
+    </w:p>
+    <w:p>
+      <w:pPr>
+        <w:spacing w:after="40"/>
+        <w:rPr>
+          <w:rFonts w:ascii="Courier New" w:hAnsi="Courier New" w:cs="Courier New"/>
+        </w:rPr>
+      </w:pPr>
+      <w:r>
+        <w:rPr>
+          <w:rFonts w:ascii="Courier New" w:hAnsi="Courier New" w:cs="Courier New"/>
+        </w:rPr>
+        <w:t xml:space="preserve">  </w:t>
+      </w:r>
+      <w:proofErr w:type="gramStart"/>
+      <w:r>
+        <w:rPr>
+          <w:rFonts w:ascii="Courier New" w:hAnsi="Courier New" w:cs="Courier New"/>
+        </w:rPr>
+        <w:t>”</w:t>
+      </w:r>
+      <w:proofErr w:type="spellStart"/>
+      <w:r>
+        <w:rPr>
+          <w:rFonts w:ascii="Courier New" w:hAnsi="Courier New" w:cs="Courier New"/>
+        </w:rPr>
+        <w:t>mobilePhone</w:t>
+      </w:r>
+      <w:proofErr w:type="spellEnd"/>
+      <w:proofErr w:type="gramEnd"/>
+      <w:r>
+        <w:rPr>
+          <w:rFonts w:ascii="Courier New" w:hAnsi="Courier New" w:cs="Courier New"/>
+        </w:rPr>
+        <w:t>”: ”1020304050”,</w:t>
+      </w:r>
+    </w:p>
+    <w:p>
+      <w:pPr>
+        <w:spacing w:after="40"/>
+        <w:rPr>
+          <w:rFonts w:ascii="Courier New" w:hAnsi="Courier New" w:cs="Courier New"/>
+        </w:rPr>
+      </w:pPr>
+      <w:r>
+        <w:rPr>
+          <w:rFonts w:ascii="Courier New" w:hAnsi="Courier New" w:cs="Courier New"/>
+        </w:rPr>
+        <w:t xml:space="preserve">  </w:t>
+      </w:r>
+      <w:proofErr w:type="gramStart"/>
+      <w:r>
+        <w:rPr>
+          <w:rFonts w:ascii="Courier New" w:hAnsi="Courier New" w:cs="Courier New"/>
+        </w:rPr>
+        <w:t>”roles</w:t>
+      </w:r>
+      <w:proofErr w:type="gramEnd"/>
+      <w:r>
+        <w:rPr>
+          <w:rFonts w:ascii="Courier New" w:hAnsi="Courier New" w:cs="Courier New"/>
+        </w:rPr>
+        <w:t>”: [</w:t>
+      </w:r>
+    </w:p>
+    <w:p>
+      <w:pPr>
+        <w:spacing w:after="40"/>
+        <w:rPr>
+          <w:rFonts w:ascii="Courier New" w:hAnsi="Courier New" w:cs="Courier New"/>
+        </w:rPr>
+      </w:pPr>
+      <w:r>
+        <w:rPr>
+          <w:rFonts w:ascii="Courier New" w:hAnsi="Courier New" w:cs="Courier New"/>
+        </w:rPr>
+        <w:t xml:space="preserve">    </w:t>
+      </w:r>
+      <w:proofErr w:type="gramStart"/>
+      <w:r>
+        <w:rPr>
+          <w:rFonts w:ascii="Courier New" w:hAnsi="Courier New" w:cs="Courier New"/>
+        </w:rPr>
+        <w:t>”Teacher</w:t>
+      </w:r>
+      <w:proofErr w:type="gramEnd"/>
+      <w:r>
+        <w:rPr>
+          <w:rFonts w:ascii="Courier New" w:hAnsi="Courier New" w:cs="Courier New"/>
         </w:rPr>
         <w:t>”,</w:t>
-      </w:r>
-    </w:p>
-    <w:p>
-      <w:pPr>
-        <w:spacing w:after="40"/>
-        <w:rPr>
-          <w:rFonts w:ascii="Courier New" w:hAnsi="Courier New" w:cs="Courier New"/>
-          <w:lang w:val="da-DK"/>
-        </w:rPr>
-      </w:pPr>
-      <w:r>
-        <w:rPr>
-          <w:rFonts w:ascii="Courier New" w:hAnsi="Courier New" w:cs="Courier New"/>
-          <w:lang w:val="da-DK"/>
-        </w:rPr>
-        <w:t xml:space="preserve">  ”employmentId”: 1,</w:t>
-      </w:r>
-    </w:p>
-    <w:p>
-      <w:pPr>
-        <w:spacing w:after="40"/>
-        <w:rPr>
-          <w:rFonts w:ascii="Courier New" w:hAnsi="Courier New" w:cs="Courier New"/>
-        </w:rPr>
-      </w:pPr>
-      <w:r>
-        <w:rPr>
-          <w:rFonts w:ascii="Courier New" w:hAnsi="Courier New" w:cs="Courier New"/>
-        </w:rPr>
-        <w:t xml:space="preserve">  ”institutionDtrId”: ”G123456”,</w:t>
-      </w:r>
-    </w:p>
-    <w:p>
-      <w:pPr>
-        <w:spacing w:after="40"/>
-        <w:rPr>
-          <w:rFonts w:ascii="Courier New" w:hAnsi="Courier New" w:cs="Courier New"/>
-        </w:rPr>
-      </w:pPr>
-      <w:r>
-        <w:rPr>
-          <w:rFonts w:ascii="Courier New" w:hAnsi="Courier New" w:cs="Courier New"/>
-        </w:rPr>
-        <w:t xml:space="preserve">  ”email”: ”bruger@kommune.dk”,</w:t>
-      </w:r>
-    </w:p>
-    <w:p>
-      <w:pPr>
-        <w:spacing w:after="40"/>
-        <w:rPr>
-          <w:rFonts w:ascii="Courier New" w:hAnsi="Courier New" w:cs="Courier New"/>
-        </w:rPr>
-      </w:pPr>
-      <w:r>
-        <w:rPr>
-          <w:rFonts w:ascii="Courier New" w:hAnsi="Courier New" w:cs="Courier New"/>
-        </w:rPr>
-        <w:t xml:space="preserve">  </w:t>
-      </w:r>
-      <w:r>
-        <w:rPr>
-          <w:rFonts w:ascii="Courier New" w:hAnsi="Courier New" w:cs="Courier New"/>
-        </w:rPr>
-        <w:t>”mobilePhone”: ”1020304050”,</w:t>
-      </w:r>
-    </w:p>
-    <w:p>
-      <w:pPr>
-        <w:spacing w:after="40"/>
-        <w:rPr>
-          <w:rFonts w:ascii="Courier New" w:hAnsi="Courier New" w:cs="Courier New"/>
-        </w:rPr>
-      </w:pPr>
-      <w:r>
-        <w:rPr>
-          <w:rFonts w:ascii="Courier New" w:hAnsi="Courier New" w:cs="Courier New"/>
-        </w:rPr>
-        <w:t xml:space="preserve">  ”roles”: [</w:t>
-      </w:r>
-    </w:p>
-    <w:p>
-      <w:pPr>
-        <w:spacing w:after="40"/>
-        <w:rPr>
-          <w:rFonts w:ascii="Courier New" w:hAnsi="Courier New" w:cs="Courier New"/>
-        </w:rPr>
-      </w:pPr>
-      <w:r>
-        <w:rPr>
-          <w:rFonts w:ascii="Courier New" w:hAnsi="Courier New" w:cs="Courier New"/>
-        </w:rPr>
-        <w:t xml:space="preserve">    ”Teacher”,</w:t>
       </w:r>
     </w:p>
     <w:p>
@@ -7295,93 +7710,54 @@
           <w:b/>
           <w:bCs/>
         </w:rPr>
-        <w:t>POST /api/employments</w:t>
-      </w:r>
-    </w:p>
-    <w:p>
-      <w:pPr>
-        <w:rPr>
-          <w:lang w:val="da-DK"/>
-        </w:rPr>
-      </w:pPr>
-      <w:r>
-        <w:rPr>
-          <w:lang w:val="da-DK"/>
-        </w:rPr>
-        <w:t>Dette endpoint anvendes til a</w:t>
-      </w:r>
-      <w:r>
-        <w:rPr>
-          <w:lang w:val="da-DK"/>
-        </w:rPr>
-        <w:t xml:space="preserve">t oprette en bruger. </w:t>
-      </w:r>
-      <w:r>
-        <w:rPr>
-          <w:lang w:val="da-DK"/>
-        </w:rPr>
-        <w:t>Som payload sendes en J</w:t>
-      </w:r>
-      <w:r>
-        <w:rPr>
-          <w:lang w:val="da-DK"/>
-        </w:rPr>
-        <w:t>SON struktur identisk med ovenstående. Man skal udelade employmentId, da denne dannes af KMD I2.</w:t>
-      </w:r>
-    </w:p>
-    <w:p>
-      <w:pPr>
-        <w:rPr>
-          <w:lang w:val="da-DK"/>
-        </w:rPr>
-      </w:pPr>
-    </w:p>
-    <w:p>
-      <w:pPr>
+        <w:t>POST /</w:t>
+      </w:r>
+      <w:proofErr w:type="spellStart"/>
+      <w:r>
         <w:rPr>
           <w:b/>
           <w:bCs/>
-          <w:lang w:val="da-DK"/>
-        </w:rPr>
-      </w:pPr>
+        </w:rPr>
+        <w:t>api</w:t>
+      </w:r>
+      <w:proofErr w:type="spellEnd"/>
       <w:r>
         <w:rPr>
           <w:b/>
           <w:bCs/>
-          <w:lang w:val="da-DK"/>
-        </w:rPr>
-        <w:t>POST /api/employments/{id}</w:t>
-      </w:r>
-    </w:p>
-    <w:p>
-      <w:pPr>
-        <w:rPr>
-          <w:lang w:val="da-DK"/>
-        </w:rPr>
-      </w:pPr>
-      <w:r>
-        <w:rPr>
-          <w:lang w:val="da-DK"/>
-        </w:rPr>
-        <w:t>Dette endpoint bruges til a</w:t>
-      </w:r>
-      <w:r>
-        <w:rPr>
-          <w:lang w:val="da-DK"/>
-        </w:rPr>
-        <w:t xml:space="preserve">t opdatere en bruger. </w:t>
-      </w:r>
-      <w:r>
-        <w:rPr>
-          <w:lang w:val="da-DK"/>
-        </w:rPr>
-        <w:t>Som {id} angiver man e</w:t>
-      </w:r>
-      <w:r>
-        <w:rPr>
-          <w:lang w:val="da-DK"/>
-        </w:rPr>
-        <w:t>mploymentId værdien på den bruger man ønsker at opdatere, og som payoad sender man ovenstående JSON struktur.</w:t>
+        </w:rPr>
+        <w:t>/employments</w:t>
+      </w:r>
+    </w:p>
+    <w:p>
+      <w:pPr>
+        <w:rPr>
+          <w:lang w:val="da-DK"/>
+        </w:rPr>
+      </w:pPr>
+      <w:r>
+        <w:rPr>
+          <w:lang w:val="da-DK"/>
+        </w:rPr>
+        <w:t>Dette endpoint anvendes til a</w:t>
+      </w:r>
+      <w:r>
+        <w:rPr>
+          <w:lang w:val="da-DK"/>
+        </w:rPr>
+        <w:t xml:space="preserve">t oprette en bruger. </w:t>
+      </w:r>
+      <w:r>
+        <w:rPr>
+          <w:lang w:val="da-DK"/>
+        </w:rPr>
+        <w:t>Som payload sendes en J</w:t>
+      </w:r>
+      <w:r>
+        <w:rPr>
+          <w:lang w:val="da-DK"/>
+        </w:rPr>
+        <w:t>SON struktur identisk med ovenstående. Man skal udelade employmentId, da denne dannes af KMD I2.</w:t>
       </w:r>
     </w:p>
     <w:p>
@@ -7405,6 +7781,61 @@
           <w:bCs/>
           <w:lang w:val="da-DK"/>
         </w:rPr>
+        <w:t>POST /api/employments/{id}</w:t>
+      </w:r>
+    </w:p>
+    <w:p>
+      <w:pPr>
+        <w:rPr>
+          <w:lang w:val="da-DK"/>
+        </w:rPr>
+      </w:pPr>
+      <w:r>
+        <w:rPr>
+          <w:lang w:val="da-DK"/>
+        </w:rPr>
+        <w:t>Dette endpoint bruges til a</w:t>
+      </w:r>
+      <w:r>
+        <w:rPr>
+          <w:lang w:val="da-DK"/>
+        </w:rPr>
+        <w:t xml:space="preserve">t opdatere en bruger. </w:t>
+      </w:r>
+      <w:r>
+        <w:rPr>
+          <w:lang w:val="da-DK"/>
+        </w:rPr>
+        <w:t>Som {id} angiver man e</w:t>
+      </w:r>
+      <w:r>
+        <w:rPr>
+          <w:lang w:val="da-DK"/>
+        </w:rPr>
+        <w:t>mploymentId værdien på den bruger man ønsker at opdatere, og som payoad sender man ovenstående JSON struktur.</w:t>
+      </w:r>
+    </w:p>
+    <w:p>
+      <w:pPr>
+        <w:rPr>
+          <w:lang w:val="da-DK"/>
+        </w:rPr>
+      </w:pPr>
+    </w:p>
+    <w:p>
+      <w:pPr>
+        <w:rPr>
+          <w:b/>
+          <w:bCs/>
+          <w:lang w:val="da-DK"/>
+        </w:rPr>
+      </w:pPr>
+      <w:r>
+        <w:rPr>
+          <w:b/>
+          <w:bCs/>
+          <w:lang w:val="da-DK"/>
+        </w:rPr>
         <w:t>DELETE /api/employments/{id}</w:t>
       </w:r>
     </w:p>
@@ -7435,7 +7866,7 @@
           <w:lang w:val="da-DK"/>
         </w:rPr>
       </w:pPr>
-      <w:bookmarkStart w:id="22" w:name="_Toc64550416"/>
+      <w:bookmarkStart w:id="22" w:name="_Toc65224652"/>
       <w:r>
         <w:rPr>
           <w:lang w:val="da-DK"/>
@@ -7486,7 +7917,7 @@
           <w:lang w:val="da-DK"/>
         </w:rPr>
       </w:pPr>
-      <w:bookmarkStart w:id="23" w:name="_Toc64550417"/>
+      <w:bookmarkStart w:id="23" w:name="_Toc65224653"/>
       <w:r>
         <w:rPr>
           <w:lang w:val="da-DK"/>
@@ -7570,7 +8001,7 @@
           <w:lang w:val="da-DK"/>
         </w:rPr>
       </w:pPr>
-      <w:bookmarkStart w:id="24" w:name="_Toc64550418"/>
+      <w:bookmarkStart w:id="24" w:name="_Toc65224654"/>
       <w:r>
         <w:rPr>
           <w:lang w:val="da-DK"/>
@@ -7657,6 +8088,7 @@
                 <w:bCs/>
               </w:rPr>
             </w:pPr>
+            <w:proofErr w:type="spellStart"/>
             <w:r>
               <w:rPr>
                 <w:b/>
@@ -7664,6 +8096,7 @@
               </w:rPr>
               <w:t>Nøgle</w:t>
             </w:r>
+            <w:proofErr w:type="spellEnd"/>
           </w:p>
         </w:tc>
         <w:tc>
@@ -7678,6 +8111,7 @@
                 <w:bCs/>
               </w:rPr>
             </w:pPr>
+            <w:proofErr w:type="spellStart"/>
             <w:r>
               <w:rPr>
                 <w:b/>
@@ -7685,6 +8119,7 @@
               </w:rPr>
               <w:t>Beskrivelse</w:t>
             </w:r>
+            <w:proofErr w:type="spellEnd"/>
           </w:p>
         </w:tc>
       </w:tr>
@@ -7694,9 +8129,13 @@
             <w:tcW w:w="4399" w:type="dxa"/>
           </w:tcPr>
           <w:p>
+            <w:proofErr w:type="spellStart"/>
+            <w:proofErr w:type="gramStart"/>
             <w:r>
               <w:t>configuration.apiKey</w:t>
             </w:r>
+            <w:proofErr w:type="spellEnd"/>
+            <w:proofErr w:type="gramEnd"/>
           </w:p>
         </w:tc>
         <w:tc>
@@ -7744,12 +8183,24 @@
             <w:tcW w:w="4399" w:type="dxa"/>
           </w:tcPr>
           <w:p>
+            <w:proofErr w:type="spellStart"/>
+            <w:proofErr w:type="gramStart"/>
             <w:r>
               <w:t>configuration.testData.</w:t>
             </w:r>
             <w:r>
-              <w:t>users[?].uuid</w:t>
-            </w:r>
+              <w:t>users</w:t>
+            </w:r>
+            <w:proofErr w:type="spellEnd"/>
+            <w:proofErr w:type="gramEnd"/>
+            <w:r>
+              <w:t>[?].</w:t>
+            </w:r>
+            <w:proofErr w:type="spellStart"/>
+            <w:r>
+              <w:t>uuid</w:t>
+            </w:r>
+            <w:proofErr w:type="spellEnd"/>
           </w:p>
         </w:tc>
         <w:tc>
@@ -7797,12 +8248,24 @@
             <w:tcW w:w="4399" w:type="dxa"/>
           </w:tcPr>
           <w:p>
+            <w:proofErr w:type="spellStart"/>
+            <w:proofErr w:type="gramStart"/>
             <w:r>
               <w:t>configuration.testData.</w:t>
             </w:r>
             <w:r>
-              <w:t>users[?].ssn</w:t>
-            </w:r>
+              <w:t>users</w:t>
+            </w:r>
+            <w:proofErr w:type="spellEnd"/>
+            <w:proofErr w:type="gramEnd"/>
+            <w:r>
+              <w:t>[?].</w:t>
+            </w:r>
+            <w:proofErr w:type="spellStart"/>
+            <w:r>
+              <w:t>ssn</w:t>
+            </w:r>
+            <w:proofErr w:type="spellEnd"/>
           </w:p>
         </w:tc>
         <w:tc>
@@ -7850,13 +8313,25 @@
             <w:tcW w:w="4399" w:type="dxa"/>
           </w:tcPr>
           <w:p>
+            <w:proofErr w:type="spellStart"/>
+            <w:proofErr w:type="gramStart"/>
             <w:r>
               <w:lastRenderedPageBreak/>
               <w:t>configuration.testData.</w:t>
             </w:r>
             <w:r>
-              <w:t>users[?].userId</w:t>
-            </w:r>
+              <w:t>users</w:t>
+            </w:r>
+            <w:proofErr w:type="spellEnd"/>
+            <w:proofErr w:type="gramEnd"/>
+            <w:r>
+              <w:t>[?].</w:t>
+            </w:r>
+            <w:proofErr w:type="spellStart"/>
+            <w:r>
+              <w:t>userId</w:t>
+            </w:r>
+            <w:proofErr w:type="spellEnd"/>
           </w:p>
         </w:tc>
         <w:tc>
@@ -7904,11 +8379,18 @@
             <w:tcW w:w="4399" w:type="dxa"/>
           </w:tcPr>
           <w:p>
+            <w:proofErr w:type="spellStart"/>
+            <w:proofErr w:type="gramStart"/>
             <w:r>
               <w:t>configuration.testData.</w:t>
             </w:r>
             <w:r>
-              <w:t>users[?].phone</w:t>
+              <w:t>users</w:t>
+            </w:r>
+            <w:proofErr w:type="spellEnd"/>
+            <w:proofErr w:type="gramEnd"/>
+            <w:r>
+              <w:t>[?].phone</w:t>
             </w:r>
           </w:p>
         </w:tc>
@@ -7957,11 +8439,18 @@
             <w:tcW w:w="4399" w:type="dxa"/>
           </w:tcPr>
           <w:p>
+            <w:proofErr w:type="spellStart"/>
+            <w:proofErr w:type="gramStart"/>
             <w:r>
               <w:t>configuration.testData.</w:t>
             </w:r>
             <w:r>
-              <w:t>users[?].email</w:t>
+              <w:t>users</w:t>
+            </w:r>
+            <w:proofErr w:type="spellEnd"/>
+            <w:proofErr w:type="gramEnd"/>
+            <w:r>
+              <w:t>[?].email</w:t>
             </w:r>
           </w:p>
         </w:tc>
@@ -8010,12 +8499,24 @@
             <w:tcW w:w="4399" w:type="dxa"/>
           </w:tcPr>
           <w:p>
+            <w:proofErr w:type="spellStart"/>
+            <w:proofErr w:type="gramStart"/>
             <w:r>
               <w:t>configuration.testData.</w:t>
             </w:r>
             <w:r>
-              <w:t>users[?].dtrId</w:t>
-            </w:r>
+              <w:t>users</w:t>
+            </w:r>
+            <w:proofErr w:type="spellEnd"/>
+            <w:proofErr w:type="gramEnd"/>
+            <w:r>
+              <w:t>[?].</w:t>
+            </w:r>
+            <w:proofErr w:type="spellStart"/>
+            <w:r>
+              <w:t>dtrId</w:t>
+            </w:r>
+            <w:proofErr w:type="spellEnd"/>
           </w:p>
         </w:tc>
         <w:tc>
@@ -8072,7 +8573,7 @@
           <w:lang w:val="da-DK"/>
         </w:rPr>
       </w:pPr>
-      <w:bookmarkStart w:id="25" w:name="_Toc64550419"/>
+      <w:bookmarkStart w:id="25" w:name="_Toc65224655"/>
       <w:r>
         <w:rPr>
           <w:lang w:val="da-DK"/>
@@ -8124,22 +8625,65 @@
       <w:pPr>
         <w:rPr>
           <w:rFonts w:ascii="Courier New" w:hAnsi="Courier New" w:cs="Courier New"/>
-          <w:lang w:val="da-DK"/>
         </w:rPr>
       </w:pPr>
       <w:r>
         <w:rPr>
           <w:rFonts w:ascii="Courier New" w:hAnsi="Courier New" w:cs="Courier New"/>
-          <w:lang w:val="da-DK"/>
-        </w:rPr>
-        <w:t xml:space="preserve">$ curl </w:t>
+        </w:rPr>
+        <w:t>$ curl</w:t>
+      </w:r>
+      <w:r>
+        <w:rPr>
+          <w:rFonts w:ascii="Courier New" w:hAnsi="Courier New" w:cs="Courier New"/>
+        </w:rPr>
+        <w:t xml:space="preserve"> </w:t>
+      </w:r>
+      <w:r>
+        <w:rPr>
+          <w:rFonts w:ascii="Courier New" w:hAnsi="Courier New" w:cs="Courier New"/>
+        </w:rPr>
+        <w:t>–header "</w:t>
+      </w:r>
+      <w:proofErr w:type="spellStart"/>
+      <w:r>
+        <w:rPr>
+          <w:rFonts w:ascii="Courier New" w:hAnsi="Courier New" w:cs="Courier New"/>
+        </w:rPr>
+        <w:t>ApiKey</w:t>
+      </w:r>
+      <w:proofErr w:type="spellEnd"/>
+      <w:r>
+        <w:rPr>
+          <w:rFonts w:ascii="Courier New" w:hAnsi="Courier New" w:cs="Courier New"/>
+        </w:rPr>
+        <w:t xml:space="preserve">: </w:t>
+      </w:r>
+      <w:proofErr w:type="spellStart"/>
+      <w:r>
+        <w:rPr>
+          <w:rFonts w:ascii="Courier New" w:hAnsi="Courier New" w:cs="Courier New"/>
+        </w:rPr>
+        <w:t>xxxx</w:t>
+      </w:r>
+      <w:proofErr w:type="spellEnd"/>
+      <w:r>
+        <w:rPr>
+          <w:rFonts w:ascii="Courier New" w:hAnsi="Courier New" w:cs="Courier New"/>
+        </w:rPr>
+        <w:t>"</w:t>
+      </w:r>
+      <w:r>
+        <w:rPr>
+          <w:rFonts w:ascii="Courier New" w:hAnsi="Courier New" w:cs="Courier New"/>
+        </w:rPr>
+        <w:t xml:space="preserve"> </w:t>
       </w:r>
       <w:hyperlink r:id="rId33" w:history="1">
         <w:r>
           <w:rPr>
             <w:rStyle w:val="Hyperlink"/>
             <w:rFonts w:ascii="Courier New" w:hAnsi="Courier New" w:cs="Courier New"/>
-            <w:lang w:val="da-DK"/>
           </w:rPr>
           <w:t>http://localhost:5000/api/DtrId</w:t>
         </w:r>
@@ -8171,7 +8715,7 @@
           <w:lang w:val="da-DK"/>
         </w:rPr>
       </w:pPr>
-      <w:bookmarkStart w:id="26" w:name="_Toc64550420"/>
+      <w:bookmarkStart w:id="26" w:name="_Toc65224656"/>
       <w:r>
         <w:rPr>
           <w:lang w:val="da-DK"/>
@@ -8200,7 +8744,7 @@
           <w:lang w:val="da-DK"/>
         </w:rPr>
       </w:pPr>
-      <w:bookmarkStart w:id="27" w:name="_Toc64550421"/>
+      <w:bookmarkStart w:id="27" w:name="_Toc65224657"/>
       <w:r>
         <w:rPr>
           <w:lang w:val="da-DK"/>
@@ -8271,7 +8815,7 @@
           <w:lang w:val="da-DK"/>
         </w:rPr>
       </w:pPr>
-      <w:bookmarkStart w:id="28" w:name="_Toc64550422"/>
+      <w:bookmarkStart w:id="28" w:name="_Toc65224658"/>
       <w:r>
         <w:rPr>
           <w:lang w:val="da-DK"/>
@@ -8359,6 +8903,7 @@
                 <w:bCs/>
               </w:rPr>
             </w:pPr>
+            <w:proofErr w:type="spellStart"/>
             <w:r>
               <w:rPr>
                 <w:b/>
@@ -8366,6 +8911,7 @@
               </w:rPr>
               <w:t>Nøgle</w:t>
             </w:r>
+            <w:proofErr w:type="spellEnd"/>
           </w:p>
         </w:tc>
         <w:tc>
@@ -8380,6 +8926,7 @@
                 <w:bCs/>
               </w:rPr>
             </w:pPr>
+            <w:proofErr w:type="spellStart"/>
             <w:r>
               <w:rPr>
                 <w:b/>
@@ -8387,6 +8934,7 @@
               </w:rPr>
               <w:t>Beskrivelse</w:t>
             </w:r>
+            <w:proofErr w:type="spellEnd"/>
           </w:p>
         </w:tc>
       </w:tr>
@@ -8397,12 +8945,16 @@
             <w:shd w:val="clear" w:color="auto" w:fill="auto"/>
           </w:tcPr>
           <w:p>
+            <w:proofErr w:type="spellStart"/>
+            <w:proofErr w:type="gramStart"/>
             <w:r>
               <w:t>c</w:t>
             </w:r>
             <w:r>
               <w:t>onfiguration.cron</w:t>
             </w:r>
+            <w:proofErr w:type="spellEnd"/>
+            <w:proofErr w:type="gramEnd"/>
           </w:p>
         </w:tc>
         <w:tc>
@@ -8547,6 +9099,42 @@
                 <w:lang w:val="da-DK"/>
               </w:rPr>
               <w:t>Der understøttes standard CRON udtryk.</w:t>
+            </w:r>
+          </w:p>
+        </w:tc>
+      </w:tr>
+      <w:tr>
+        <w:tc>
+          <w:tcPr>
+            <w:tcW w:w="4399" w:type="dxa"/>
+            <w:shd w:val="clear" w:color="auto" w:fill="auto"/>
+          </w:tcPr>
+          <w:p>
+            <w:proofErr w:type="spellStart"/>
+            <w:proofErr w:type="gramStart"/>
+            <w:r>
+              <w:t>configuration.apiKey</w:t>
+            </w:r>
+            <w:proofErr w:type="spellEnd"/>
+            <w:proofErr w:type="gramEnd"/>
+          </w:p>
+        </w:tc>
+        <w:tc>
+          <w:tcPr>
+            <w:tcW w:w="5229" w:type="dxa"/>
+            <w:shd w:val="clear" w:color="auto" w:fill="auto"/>
+          </w:tcPr>
+          <w:p>
+            <w:pPr>
+              <w:rPr>
+                <w:lang w:val="da-DK"/>
+              </w:rPr>
+            </w:pPr>
+            <w:r>
+              <w:rPr>
+                <w:lang w:val="da-DK"/>
+              </w:rPr>
+              <w:t>Udfyldes med den ApiKey der ønskes anvendt ved manuelt kald af jobbet</w:t>
             </w:r>
           </w:p>
         </w:tc>
@@ -8557,12 +9145,19 @@
             <w:tcW w:w="4399" w:type="dxa"/>
           </w:tcPr>
           <w:p>
+            <w:proofErr w:type="spellStart"/>
+            <w:proofErr w:type="gramStart"/>
             <w:r>
               <w:t>configuration.</w:t>
             </w:r>
             <w:r>
-              <w:t>roles.supportedRoles</w:t>
-            </w:r>
+              <w:t>roles</w:t>
+            </w:r>
+            <w:proofErr w:type="gramEnd"/>
+            <w:r>
+              <w:t>.supportedRoles</w:t>
+            </w:r>
+            <w:proofErr w:type="spellEnd"/>
           </w:p>
         </w:tc>
         <w:tc>
@@ -8660,9 +9255,16 @@
             <w:tcW w:w="4399" w:type="dxa"/>
           </w:tcPr>
           <w:p>
-            <w:r>
-              <w:t>configuration.roles.apiKey</w:t>
-            </w:r>
+            <w:proofErr w:type="spellStart"/>
+            <w:proofErr w:type="gramStart"/>
+            <w:r>
+              <w:t>configuration.roles</w:t>
+            </w:r>
+            <w:proofErr w:type="gramEnd"/>
+            <w:r>
+              <w:t>.apiKey</w:t>
+            </w:r>
+            <w:proofErr w:type="spellEnd"/>
           </w:p>
         </w:tc>
         <w:tc>
@@ -8720,9 +9322,16 @@
             <w:tcW w:w="4399" w:type="dxa"/>
           </w:tcPr>
           <w:p>
-            <w:r>
-              <w:t>configuration.organisation.apiKey</w:t>
-            </w:r>
+            <w:proofErr w:type="spellStart"/>
+            <w:proofErr w:type="gramStart"/>
+            <w:r>
+              <w:t>configuration.organisation</w:t>
+            </w:r>
+            <w:proofErr w:type="gramEnd"/>
+            <w:r>
+              <w:t>.apiKey</w:t>
+            </w:r>
+            <w:proofErr w:type="spellEnd"/>
           </w:p>
         </w:tc>
         <w:tc>
@@ -8780,9 +9389,16 @@
             <w:tcW w:w="4399" w:type="dxa"/>
           </w:tcPr>
           <w:p>
-            <w:r>
-              <w:t>configuration.registration.apiKey</w:t>
-            </w:r>
+            <w:proofErr w:type="spellStart"/>
+            <w:proofErr w:type="gramStart"/>
+            <w:r>
+              <w:t>configuration.registration</w:t>
+            </w:r>
+            <w:proofErr w:type="gramEnd"/>
+            <w:r>
+              <w:t>.apiKey</w:t>
+            </w:r>
+            <w:proofErr w:type="spellEnd"/>
           </w:p>
         </w:tc>
         <w:tc>
@@ -8819,7 +9435,7 @@
           <w:lang w:val="da-DK"/>
         </w:rPr>
       </w:pPr>
-      <w:bookmarkStart w:id="29" w:name="_Toc64550423"/>
+      <w:bookmarkStart w:id="29" w:name="_Toc65224659"/>
       <w:r>
         <w:rPr>
           <w:lang w:val="da-DK"/>
@@ -8838,33 +9454,89 @@
         <w:rPr>
           <w:lang w:val="da-DK"/>
         </w:rPr>
-        <w:t>Da denne container ikke udstiller en snitflade, er den nemmeste måde at teste at den er korrekt opsat, ved at man opsætte de andre containere til at levere stubbet data, og så tænder for denne integration, og sætter CRON udtrykket til at køre tit (fx hver 5. minut), og så kigger i loggen for at se at alting kører som det skal.</w:t>
-      </w:r>
-    </w:p>
-    <w:p>
-      <w:pPr>
-        <w:rPr>
-          <w:lang w:val="da-DK"/>
-        </w:rPr>
-      </w:pPr>
-      <w:r>
-        <w:rPr>
-          <w:lang w:val="da-DK"/>
-        </w:rPr>
-        <w:lastRenderedPageBreak/>
-        <w:t>Herefter kan man slå de enkelte containere til, så de kører med de faktisk eksterne services, og tilrette CRON udtrykke til at køre fx 1 gang om dagen.</w:t>
-      </w:r>
-    </w:p>
-    <w:p>
-      <w:pPr>
-        <w:rPr>
-          <w:lang w:val="da-DK"/>
-        </w:rPr>
-      </w:pPr>
+        <w:t>Der udstilles et API på integrationen, der kan trigge det job der normalt afvikles skeduleret. Dette kan kaldes på følgende måde</w:t>
+      </w:r>
+    </w:p>
+    <w:p>
+      <w:pPr>
+        <w:rPr>
+          <w:rFonts w:ascii="Courier New" w:hAnsi="Courier New" w:cs="Courier New"/>
+        </w:rPr>
+      </w:pPr>
+      <w:r>
+        <w:rPr>
+          <w:rFonts w:ascii="Courier New" w:hAnsi="Courier New" w:cs="Courier New"/>
+        </w:rPr>
+        <w:t xml:space="preserve">$ curl </w:t>
+      </w:r>
+      <w:r>
+        <w:rPr>
+          <w:rFonts w:ascii="Courier New" w:hAnsi="Courier New" w:cs="Courier New"/>
+        </w:rPr>
+        <w:t>–header "</w:t>
+      </w:r>
+      <w:proofErr w:type="spellStart"/>
+      <w:r>
+        <w:rPr>
+          <w:rFonts w:ascii="Courier New" w:hAnsi="Courier New" w:cs="Courier New"/>
+        </w:rPr>
+        <w:t>ApiKey</w:t>
+      </w:r>
+      <w:proofErr w:type="spellEnd"/>
+      <w:r>
+        <w:rPr>
+          <w:rFonts w:ascii="Courier New" w:hAnsi="Courier New" w:cs="Courier New"/>
+        </w:rPr>
+        <w:t xml:space="preserve">: </w:t>
+      </w:r>
+      <w:proofErr w:type="spellStart"/>
+      <w:r>
+        <w:rPr>
+          <w:rFonts w:ascii="Courier New" w:hAnsi="Courier New" w:cs="Courier New"/>
+        </w:rPr>
+        <w:t>xxxx</w:t>
+      </w:r>
+      <w:proofErr w:type="spellEnd"/>
+      <w:r>
+        <w:rPr>
+          <w:rFonts w:ascii="Courier New" w:hAnsi="Courier New" w:cs="Courier New"/>
+        </w:rPr>
+        <w:t xml:space="preserve">" </w:t>
+      </w:r>
+      <w:hyperlink r:id="rId36" w:history="1">
+        <w:r>
+          <w:rPr>
+            <w:rStyle w:val="Hyperlink"/>
+            <w:rFonts w:ascii="Courier New" w:hAnsi="Courier New" w:cs="Courier New"/>
+          </w:rPr>
+          <w:t>http://localhost:</w:t>
+        </w:r>
+        <w:r>
+          <w:rPr>
+            <w:rStyle w:val="Hyperlink"/>
+            <w:rFonts w:ascii="Courier New" w:hAnsi="Courier New" w:cs="Courier New"/>
+          </w:rPr>
+          <w:t>8755</w:t>
+        </w:r>
+        <w:r>
+          <w:rPr>
+            <w:rStyle w:val="Hyperlink"/>
+            <w:rFonts w:ascii="Courier New" w:hAnsi="Courier New" w:cs="Courier New"/>
+          </w:rPr>
+          <w:t>/api/</w:t>
+        </w:r>
+        <w:r>
+          <w:rPr>
+            <w:rStyle w:val="Hyperlink"/>
+            <w:rFonts w:ascii="Courier New" w:hAnsi="Courier New" w:cs="Courier New"/>
+          </w:rPr>
+          <w:t>trigger</w:t>
+        </w:r>
+      </w:hyperlink>
     </w:p>
     <w:sectPr>
-      <w:headerReference w:type="default" r:id="rId36"/>
-      <w:footerReference w:type="default" r:id="rId37"/>
+      <w:headerReference w:type="default" r:id="rId37"/>
+      <w:footerReference w:type="default" r:id="rId38"/>
       <w:pgSz w:w="11906" w:h="16838"/>
       <w:pgMar w:top="1701" w:right="1134" w:bottom="1701" w:left="1134" w:header="709" w:footer="709" w:gutter="0"/>
       <w:cols w:space="708"/>

</xml_diff>

<commit_message>
added a bit more on cron
</commit_message>
<xml_diff>
--- a/doc/Installation og konfiguration.docx
+++ b/doc/Installation og konfiguration.docx
@@ -289,7 +289,6 @@
               <w:lang w:val="en-US"/>
             </w:rPr>
           </w:pPr>
-          <w:proofErr w:type="spellStart"/>
           <w:r>
             <w:rPr>
               <w:rFonts w:ascii="Verdana" w:hAnsi="Verdana"/>
@@ -298,7 +297,6 @@
             </w:rPr>
             <w:t>Indhold</w:t>
           </w:r>
-          <w:proofErr w:type="spellEnd"/>
         </w:p>
         <w:p>
           <w:pPr>
@@ -4041,7 +4039,6 @@
                 <w:bCs/>
               </w:rPr>
             </w:pPr>
-            <w:proofErr w:type="spellStart"/>
             <w:r>
               <w:rPr>
                 <w:b/>
@@ -4049,7 +4046,6 @@
               </w:rPr>
               <w:t>Nøgle</w:t>
             </w:r>
-            <w:proofErr w:type="spellEnd"/>
           </w:p>
         </w:tc>
         <w:tc>
@@ -4064,7 +4060,6 @@
                 <w:bCs/>
               </w:rPr>
             </w:pPr>
-            <w:proofErr w:type="spellStart"/>
             <w:r>
               <w:rPr>
                 <w:b/>
@@ -4072,7 +4067,6 @@
               </w:rPr>
               <w:t>Beskrivelse</w:t>
             </w:r>
-            <w:proofErr w:type="spellEnd"/>
           </w:p>
         </w:tc>
       </w:tr>
@@ -4082,13 +4076,9 @@
             <w:tcW w:w="4339" w:type="dxa"/>
           </w:tcPr>
           <w:p>
-            <w:proofErr w:type="spellStart"/>
-            <w:proofErr w:type="gramStart"/>
             <w:r>
               <w:t>configuration.enabled</w:t>
             </w:r>
-            <w:proofErr w:type="spellEnd"/>
-            <w:proofErr w:type="gramEnd"/>
           </w:p>
         </w:tc>
         <w:tc>
@@ -4122,13 +4112,9 @@
             <w:tcW w:w="4339" w:type="dxa"/>
           </w:tcPr>
           <w:p>
-            <w:proofErr w:type="spellStart"/>
-            <w:proofErr w:type="gramStart"/>
             <w:r>
               <w:t>configuration.apiKey</w:t>
             </w:r>
-            <w:proofErr w:type="spellEnd"/>
-            <w:proofErr w:type="gramEnd"/>
           </w:p>
         </w:tc>
         <w:tc>
@@ -4181,13 +4167,9 @@
                 <w:lang w:val="da-DK"/>
               </w:rPr>
             </w:pPr>
-            <w:proofErr w:type="spellStart"/>
-            <w:proofErr w:type="gramStart"/>
             <w:r>
               <w:t>configuration.webSocketKey</w:t>
             </w:r>
-            <w:proofErr w:type="spellEnd"/>
-            <w:proofErr w:type="gramEnd"/>
           </w:p>
         </w:tc>
         <w:tc>
@@ -4227,16 +4209,9 @@
                 <w:lang w:val="da-DK"/>
               </w:rPr>
             </w:pPr>
-            <w:proofErr w:type="spellStart"/>
-            <w:proofErr w:type="gramStart"/>
             <w:r>
               <w:lastRenderedPageBreak/>
-              <w:t>configuration.mapping</w:t>
-            </w:r>
-            <w:proofErr w:type="spellEnd"/>
-            <w:proofErr w:type="gramEnd"/>
-            <w:r>
-              <w:t>[</w:t>
+              <w:t>configuration.mapping[</w:t>
             </w:r>
             <w:r>
               <w:t>?</w:t>
@@ -4360,27 +4335,15 @@
                 <w:lang w:val="da-DK"/>
               </w:rPr>
             </w:pPr>
-            <w:proofErr w:type="spellStart"/>
-            <w:proofErr w:type="gramStart"/>
-            <w:r>
-              <w:t>configuration.mapping</w:t>
-            </w:r>
-            <w:proofErr w:type="spellEnd"/>
-            <w:proofErr w:type="gramEnd"/>
-            <w:r>
-              <w:t>[</w:t>
+            <w:r>
+              <w:t>configuration.mapping[</w:t>
             </w:r>
             <w:r>
               <w:t>?</w:t>
             </w:r>
             <w:r>
-              <w:t>].</w:t>
-            </w:r>
-            <w:proofErr w:type="spellStart"/>
-            <w:r>
-              <w:t>groupIdentifier</w:t>
-            </w:r>
-            <w:proofErr w:type="spellEnd"/>
+              <w:t>].groupIdentifier</w:t>
+            </w:r>
           </w:p>
         </w:tc>
         <w:tc>
@@ -4448,27 +4411,15 @@
             <w:tcW w:w="4339" w:type="dxa"/>
           </w:tcPr>
           <w:p>
-            <w:proofErr w:type="spellStart"/>
-            <w:proofErr w:type="gramStart"/>
-            <w:r>
-              <w:t>configuration.testData</w:t>
-            </w:r>
-            <w:proofErr w:type="spellEnd"/>
-            <w:r>
-              <w:t>[</w:t>
+            <w:r>
+              <w:t>configuration.testData[</w:t>
             </w:r>
             <w:r>
               <w:t>?</w:t>
             </w:r>
             <w:r>
-              <w:t>].</w:t>
-            </w:r>
-            <w:proofErr w:type="spellStart"/>
-            <w:r>
-              <w:t>uuid</w:t>
-            </w:r>
-            <w:proofErr w:type="spellEnd"/>
-            <w:proofErr w:type="gramEnd"/>
+              <w:t>].uuid</w:t>
+            </w:r>
           </w:p>
         </w:tc>
         <w:tc>
@@ -4536,14 +4487,8 @@
             <w:tcW w:w="4339" w:type="dxa"/>
           </w:tcPr>
           <w:p>
-            <w:proofErr w:type="spellStart"/>
-            <w:proofErr w:type="gramStart"/>
-            <w:r>
-              <w:t>configuration.testData</w:t>
-            </w:r>
-            <w:proofErr w:type="spellEnd"/>
-            <w:r>
-              <w:t>[</w:t>
+            <w:r>
+              <w:t>configuration.testData[</w:t>
             </w:r>
             <w:r>
               <w:t>?</w:t>
@@ -4551,12 +4496,9 @@
             <w:r>
               <w:t>].</w:t>
             </w:r>
-            <w:proofErr w:type="spellStart"/>
             <w:r>
               <w:t>userId</w:t>
             </w:r>
-            <w:proofErr w:type="spellEnd"/>
-            <w:proofErr w:type="gramEnd"/>
           </w:p>
         </w:tc>
         <w:tc>
@@ -4685,41 +4627,7 @@
         <w:rPr>
           <w:rFonts w:ascii="Courier New" w:hAnsi="Courier New" w:cs="Courier New"/>
         </w:rPr>
-        <w:t xml:space="preserve"> </w:t>
-      </w:r>
-      <w:r>
-        <w:rPr>
-          <w:rFonts w:ascii="Courier New" w:hAnsi="Courier New" w:cs="Courier New"/>
-        </w:rPr>
-        <w:t>–header "</w:t>
-      </w:r>
-      <w:proofErr w:type="spellStart"/>
-      <w:r>
-        <w:rPr>
-          <w:rFonts w:ascii="Courier New" w:hAnsi="Courier New" w:cs="Courier New"/>
-        </w:rPr>
-        <w:t>ApiKey</w:t>
-      </w:r>
-      <w:proofErr w:type="spellEnd"/>
-      <w:r>
-        <w:rPr>
-          <w:rFonts w:ascii="Courier New" w:hAnsi="Courier New" w:cs="Courier New"/>
-        </w:rPr>
-        <w:t xml:space="preserve">: </w:t>
-      </w:r>
-      <w:proofErr w:type="spellStart"/>
-      <w:r>
-        <w:rPr>
-          <w:rFonts w:ascii="Courier New" w:hAnsi="Courier New" w:cs="Courier New"/>
-        </w:rPr>
-        <w:t>xxxx</w:t>
-      </w:r>
-      <w:proofErr w:type="spellEnd"/>
-      <w:r>
-        <w:rPr>
-          <w:rFonts w:ascii="Courier New" w:hAnsi="Courier New" w:cs="Courier New"/>
-        </w:rPr>
-        <w:t>"</w:t>
+        <w:t xml:space="preserve"> –header "ApiKey: xxxx"</w:t>
       </w:r>
       <w:r>
         <w:rPr>
@@ -5353,7 +5261,6 @@
                 <w:bCs/>
               </w:rPr>
             </w:pPr>
-            <w:proofErr w:type="spellStart"/>
             <w:r>
               <w:rPr>
                 <w:b/>
@@ -5361,7 +5268,6 @@
               </w:rPr>
               <w:t>Nøgle</w:t>
             </w:r>
-            <w:proofErr w:type="spellEnd"/>
           </w:p>
         </w:tc>
         <w:tc>
@@ -5376,7 +5282,6 @@
                 <w:bCs/>
               </w:rPr>
             </w:pPr>
-            <w:proofErr w:type="spellStart"/>
             <w:r>
               <w:rPr>
                 <w:b/>
@@ -5384,7 +5289,6 @@
               </w:rPr>
               <w:t>Beskrivelse</w:t>
             </w:r>
-            <w:proofErr w:type="spellEnd"/>
           </w:p>
         </w:tc>
       </w:tr>
@@ -5394,13 +5298,9 @@
             <w:tcW w:w="4339" w:type="dxa"/>
           </w:tcPr>
           <w:p>
-            <w:proofErr w:type="spellStart"/>
-            <w:proofErr w:type="gramStart"/>
             <w:r>
               <w:t>configuration.enabled</w:t>
             </w:r>
-            <w:proofErr w:type="spellEnd"/>
-            <w:proofErr w:type="gramEnd"/>
           </w:p>
         </w:tc>
         <w:tc>
@@ -5446,13 +5346,9 @@
             <w:tcW w:w="4339" w:type="dxa"/>
           </w:tcPr>
           <w:p>
-            <w:proofErr w:type="spellStart"/>
-            <w:proofErr w:type="gramStart"/>
             <w:r>
               <w:t>configuration.apiKey</w:t>
             </w:r>
-            <w:proofErr w:type="spellEnd"/>
-            <w:proofErr w:type="gramEnd"/>
           </w:p>
         </w:tc>
         <w:tc>
@@ -5505,16 +5401,12 @@
                 <w:lang w:val="da-DK"/>
               </w:rPr>
             </w:pPr>
-            <w:proofErr w:type="spellStart"/>
-            <w:proofErr w:type="gramStart"/>
             <w:r>
               <w:t>configuration.</w:t>
             </w:r>
             <w:r>
               <w:t>rc.apiKey</w:t>
             </w:r>
-            <w:proofErr w:type="spellEnd"/>
-            <w:proofErr w:type="gramEnd"/>
           </w:p>
         </w:tc>
         <w:tc>
@@ -5607,8 +5499,6 @@
                 <w:lang w:val="da-DK"/>
               </w:rPr>
             </w:pPr>
-            <w:proofErr w:type="spellStart"/>
-            <w:proofErr w:type="gramStart"/>
             <w:r>
               <w:t>configuration.</w:t>
             </w:r>
@@ -5616,12 +5506,7 @@
               <w:t>rc.</w:t>
             </w:r>
             <w:r>
-              <w:t>mapping</w:t>
-            </w:r>
-            <w:proofErr w:type="spellEnd"/>
-            <w:proofErr w:type="gramEnd"/>
-            <w:r>
-              <w:t>[</w:t>
+              <w:t>mapping[</w:t>
             </w:r>
             <w:r>
               <w:t>?</w:t>
@@ -5745,8 +5630,6 @@
                 <w:lang w:val="da-DK"/>
               </w:rPr>
             </w:pPr>
-            <w:proofErr w:type="spellStart"/>
-            <w:proofErr w:type="gramStart"/>
             <w:r>
               <w:t>configuration.</w:t>
             </w:r>
@@ -5754,12 +5637,7 @@
               <w:t>rc.</w:t>
             </w:r>
             <w:r>
-              <w:t>mapping</w:t>
-            </w:r>
-            <w:proofErr w:type="spellEnd"/>
-            <w:proofErr w:type="gramEnd"/>
-            <w:r>
-              <w:t>[</w:t>
+              <w:t>mapping[</w:t>
             </w:r>
             <w:r>
               <w:t>?</w:t>
@@ -5767,14 +5645,12 @@
             <w:r>
               <w:t>].</w:t>
             </w:r>
-            <w:proofErr w:type="spellStart"/>
             <w:r>
               <w:t>role</w:t>
             </w:r>
             <w:r>
               <w:t>Identifier</w:t>
             </w:r>
-            <w:proofErr w:type="spellEnd"/>
           </w:p>
         </w:tc>
         <w:tc>
@@ -5847,28 +5723,16 @@
             <w:tcW w:w="4339" w:type="dxa"/>
           </w:tcPr>
           <w:p>
-            <w:proofErr w:type="spellStart"/>
-            <w:proofErr w:type="gramStart"/>
             <w:r>
               <w:lastRenderedPageBreak/>
-              <w:t>configuration.testData</w:t>
-            </w:r>
-            <w:proofErr w:type="spellEnd"/>
-            <w:r>
-              <w:t>[</w:t>
+              <w:t>configuration.testData[</w:t>
             </w:r>
             <w:r>
               <w:t>?</w:t>
             </w:r>
             <w:r>
-              <w:t>].</w:t>
-            </w:r>
-            <w:proofErr w:type="spellStart"/>
-            <w:r>
-              <w:t>uuid</w:t>
-            </w:r>
-            <w:proofErr w:type="spellEnd"/>
-            <w:proofErr w:type="gramEnd"/>
+              <w:t>].uuid</w:t>
+            </w:r>
           </w:p>
         </w:tc>
         <w:tc>
@@ -5936,14 +5800,8 @@
             <w:tcW w:w="4339" w:type="dxa"/>
           </w:tcPr>
           <w:p>
-            <w:proofErr w:type="spellStart"/>
-            <w:proofErr w:type="gramStart"/>
-            <w:r>
-              <w:t>configuration.testData</w:t>
-            </w:r>
-            <w:proofErr w:type="spellEnd"/>
-            <w:r>
-              <w:t>[</w:t>
+            <w:r>
+              <w:t>configuration.testData[</w:t>
             </w:r>
             <w:r>
               <w:t>?</w:t>
@@ -5951,12 +5809,9 @@
             <w:r>
               <w:t>].</w:t>
             </w:r>
-            <w:proofErr w:type="spellStart"/>
             <w:r>
               <w:t>userId</w:t>
             </w:r>
-            <w:proofErr w:type="spellEnd"/>
-            <w:proofErr w:type="gramEnd"/>
           </w:p>
         </w:tc>
         <w:tc>
@@ -6084,41 +5939,7 @@
         <w:rPr>
           <w:rFonts w:ascii="Courier New" w:hAnsi="Courier New" w:cs="Courier New"/>
         </w:rPr>
-        <w:t xml:space="preserve"> </w:t>
-      </w:r>
-      <w:r>
-        <w:rPr>
-          <w:rFonts w:ascii="Courier New" w:hAnsi="Courier New" w:cs="Courier New"/>
-        </w:rPr>
-        <w:t>–header "</w:t>
-      </w:r>
-      <w:proofErr w:type="spellStart"/>
-      <w:r>
-        <w:rPr>
-          <w:rFonts w:ascii="Courier New" w:hAnsi="Courier New" w:cs="Courier New"/>
-        </w:rPr>
-        <w:t>ApiKey</w:t>
-      </w:r>
-      <w:proofErr w:type="spellEnd"/>
-      <w:r>
-        <w:rPr>
-          <w:rFonts w:ascii="Courier New" w:hAnsi="Courier New" w:cs="Courier New"/>
-        </w:rPr>
-        <w:t xml:space="preserve">: </w:t>
-      </w:r>
-      <w:proofErr w:type="spellStart"/>
-      <w:r>
-        <w:rPr>
-          <w:rFonts w:ascii="Courier New" w:hAnsi="Courier New" w:cs="Courier New"/>
-        </w:rPr>
-        <w:t>xxxx</w:t>
-      </w:r>
-      <w:proofErr w:type="spellEnd"/>
-      <w:r>
-        <w:rPr>
-          <w:rFonts w:ascii="Courier New" w:hAnsi="Courier New" w:cs="Courier New"/>
-        </w:rPr>
-        <w:t>"</w:t>
+        <w:t xml:space="preserve"> –header "ApiKey: xxxx"</w:t>
       </w:r>
       <w:r>
         <w:rPr>
@@ -6411,7 +6232,6 @@
                 <w:bCs/>
               </w:rPr>
             </w:pPr>
-            <w:proofErr w:type="spellStart"/>
             <w:r>
               <w:rPr>
                 <w:b/>
@@ -6419,7 +6239,6 @@
               </w:rPr>
               <w:t>Nøgle</w:t>
             </w:r>
-            <w:proofErr w:type="spellEnd"/>
           </w:p>
         </w:tc>
         <w:tc>
@@ -6434,7 +6253,6 @@
                 <w:bCs/>
               </w:rPr>
             </w:pPr>
-            <w:proofErr w:type="spellStart"/>
             <w:r>
               <w:rPr>
                 <w:b/>
@@ -6442,7 +6260,6 @@
               </w:rPr>
               <w:t>Beskrivelse</w:t>
             </w:r>
-            <w:proofErr w:type="spellEnd"/>
           </w:p>
         </w:tc>
       </w:tr>
@@ -6452,7 +6269,6 @@
             <w:tcW w:w="4399" w:type="dxa"/>
           </w:tcPr>
           <w:p>
-            <w:proofErr w:type="gramStart"/>
             <w:r>
               <w:t>configuration.</w:t>
             </w:r>
@@ -6462,7 +6278,6 @@
             <w:r>
               <w:t>enabled</w:t>
             </w:r>
-            <w:proofErr w:type="gramEnd"/>
           </w:p>
         </w:tc>
         <w:tc>
@@ -6496,11 +6311,9 @@
             <w:tcW w:w="4399" w:type="dxa"/>
           </w:tcPr>
           <w:p>
-            <w:proofErr w:type="gramStart"/>
             <w:r>
               <w:t>configuration.kmdi2.dryRun</w:t>
             </w:r>
-            <w:proofErr w:type="gramEnd"/>
           </w:p>
         </w:tc>
         <w:tc>
@@ -6534,13 +6347,9 @@
             <w:tcW w:w="4399" w:type="dxa"/>
           </w:tcPr>
           <w:p>
-            <w:proofErr w:type="spellStart"/>
-            <w:proofErr w:type="gramStart"/>
             <w:r>
               <w:t>configuration.apiKey</w:t>
             </w:r>
-            <w:proofErr w:type="spellEnd"/>
-            <w:proofErr w:type="gramEnd"/>
           </w:p>
         </w:tc>
         <w:tc>
@@ -6593,16 +6402,12 @@
                 <w:lang w:val="da-DK"/>
               </w:rPr>
             </w:pPr>
-            <w:proofErr w:type="spellStart"/>
-            <w:proofErr w:type="gramStart"/>
             <w:r>
               <w:t>configuration.</w:t>
             </w:r>
             <w:r>
               <w:t>allowedRoles</w:t>
             </w:r>
-            <w:proofErr w:type="spellEnd"/>
-            <w:proofErr w:type="gramEnd"/>
           </w:p>
         </w:tc>
         <w:tc>
@@ -6750,12 +6555,10 @@
             <w:tcW w:w="4399" w:type="dxa"/>
           </w:tcPr>
           <w:p>
-            <w:proofErr w:type="gramStart"/>
             <w:r>
               <w:lastRenderedPageBreak/>
               <w:t>configuration.kmdi2.apiKey</w:t>
             </w:r>
-            <w:proofErr w:type="gramEnd"/>
           </w:p>
         </w:tc>
         <w:tc>
@@ -6836,14 +6639,8 @@
             <w:tcW w:w="4399" w:type="dxa"/>
           </w:tcPr>
           <w:p>
-            <w:proofErr w:type="spellStart"/>
-            <w:proofErr w:type="gramStart"/>
-            <w:r>
-              <w:t>configuration.testData</w:t>
-            </w:r>
-            <w:proofErr w:type="spellEnd"/>
-            <w:r>
-              <w:t>[</w:t>
+            <w:r>
+              <w:t>configuration.testData[</w:t>
             </w:r>
             <w:r>
               <w:t>?</w:t>
@@ -6851,12 +6648,9 @@
             <w:r>
               <w:t>].</w:t>
             </w:r>
-            <w:proofErr w:type="spellStart"/>
             <w:r>
               <w:t>employmentId</w:t>
             </w:r>
-            <w:proofErr w:type="spellEnd"/>
-            <w:proofErr w:type="gramEnd"/>
           </w:p>
         </w:tc>
         <w:tc>
@@ -6916,14 +6710,8 @@
             <w:tcW w:w="4399" w:type="dxa"/>
           </w:tcPr>
           <w:p>
-            <w:proofErr w:type="spellStart"/>
-            <w:proofErr w:type="gramStart"/>
-            <w:r>
-              <w:t>configuration.testData</w:t>
-            </w:r>
-            <w:proofErr w:type="spellEnd"/>
-            <w:r>
-              <w:t>[</w:t>
+            <w:r>
+              <w:t>configuration.testData[</w:t>
             </w:r>
             <w:r>
               <w:t>?</w:t>
@@ -6931,12 +6719,9 @@
             <w:r>
               <w:t>].</w:t>
             </w:r>
-            <w:proofErr w:type="spellStart"/>
             <w:r>
               <w:t>ssn</w:t>
             </w:r>
-            <w:proofErr w:type="spellEnd"/>
-            <w:proofErr w:type="gramEnd"/>
           </w:p>
         </w:tc>
         <w:tc>
@@ -6984,14 +6769,8 @@
             <w:tcW w:w="4399" w:type="dxa"/>
           </w:tcPr>
           <w:p>
-            <w:proofErr w:type="spellStart"/>
-            <w:proofErr w:type="gramStart"/>
-            <w:r>
-              <w:t>configuration.testData</w:t>
-            </w:r>
-            <w:proofErr w:type="spellEnd"/>
-            <w:r>
-              <w:t>[</w:t>
+            <w:r>
+              <w:t>configuration.testData[</w:t>
             </w:r>
             <w:r>
               <w:t>?</w:t>
@@ -7002,7 +6781,6 @@
             <w:r>
               <w:t>email</w:t>
             </w:r>
-            <w:proofErr w:type="gramEnd"/>
           </w:p>
         </w:tc>
         <w:tc>
@@ -7050,14 +6828,8 @@
             <w:tcW w:w="4399" w:type="dxa"/>
           </w:tcPr>
           <w:p>
-            <w:proofErr w:type="spellStart"/>
-            <w:proofErr w:type="gramStart"/>
-            <w:r>
-              <w:t>configuration.testData</w:t>
-            </w:r>
-            <w:proofErr w:type="spellEnd"/>
-            <w:r>
-              <w:t>[</w:t>
+            <w:r>
+              <w:t>configuration.testData[</w:t>
             </w:r>
             <w:r>
               <w:t>?</w:t>
@@ -7065,12 +6837,9 @@
             <w:r>
               <w:t>].</w:t>
             </w:r>
-            <w:proofErr w:type="spellStart"/>
             <w:r>
               <w:t>institutionDtrId</w:t>
             </w:r>
-            <w:proofErr w:type="spellEnd"/>
-            <w:proofErr w:type="gramEnd"/>
           </w:p>
         </w:tc>
         <w:tc>
@@ -7118,14 +6887,8 @@
             <w:tcW w:w="4399" w:type="dxa"/>
           </w:tcPr>
           <w:p>
-            <w:proofErr w:type="spellStart"/>
-            <w:proofErr w:type="gramStart"/>
-            <w:r>
-              <w:t>configuration.testData</w:t>
-            </w:r>
-            <w:proofErr w:type="spellEnd"/>
-            <w:r>
-              <w:t>[</w:t>
+            <w:r>
+              <w:t>configuration.testData[</w:t>
             </w:r>
             <w:r>
               <w:t>?</w:t>
@@ -7134,11 +6897,7 @@
               <w:t>].</w:t>
             </w:r>
             <w:r>
-              <w:t>roles</w:t>
-            </w:r>
-            <w:proofErr w:type="gramEnd"/>
-            <w:r>
-              <w:t>[?]</w:t>
+              <w:t>roles[?]</w:t>
             </w:r>
           </w:p>
         </w:tc>
@@ -7278,35 +7037,7 @@
         <w:rPr>
           <w:rFonts w:ascii="Courier New" w:hAnsi="Courier New" w:cs="Courier New"/>
         </w:rPr>
-        <w:t>–header "</w:t>
-      </w:r>
-      <w:proofErr w:type="spellStart"/>
-      <w:r>
-        <w:rPr>
-          <w:rFonts w:ascii="Courier New" w:hAnsi="Courier New" w:cs="Courier New"/>
-        </w:rPr>
-        <w:t>ApiKey</w:t>
-      </w:r>
-      <w:proofErr w:type="spellEnd"/>
-      <w:r>
-        <w:rPr>
-          <w:rFonts w:ascii="Courier New" w:hAnsi="Courier New" w:cs="Courier New"/>
-        </w:rPr>
-        <w:t xml:space="preserve">: </w:t>
-      </w:r>
-      <w:proofErr w:type="spellStart"/>
-      <w:r>
-        <w:rPr>
-          <w:rFonts w:ascii="Courier New" w:hAnsi="Courier New" w:cs="Courier New"/>
-        </w:rPr>
-        <w:t>xxxx</w:t>
-      </w:r>
-      <w:proofErr w:type="spellEnd"/>
-      <w:r>
-        <w:rPr>
-          <w:rFonts w:ascii="Courier New" w:hAnsi="Courier New" w:cs="Courier New"/>
-        </w:rPr>
-        <w:t>"</w:t>
+        <w:t>–header "ApiKey: xxxx"</w:t>
       </w:r>
       <w:r>
         <w:rPr>
@@ -7439,29 +7170,83 @@
         <w:rPr>
           <w:rFonts w:ascii="Courier New" w:hAnsi="Courier New" w:cs="Courier New"/>
         </w:rPr>
+        <w:t xml:space="preserve">  ”ssn”: ”0102037001”,</w:t>
+      </w:r>
+    </w:p>
+    <w:p>
+      <w:pPr>
+        <w:spacing w:after="40"/>
+        <w:rPr>
+          <w:rFonts w:ascii="Courier New" w:hAnsi="Courier New" w:cs="Courier New"/>
+        </w:rPr>
+      </w:pPr>
+      <w:r>
+        <w:rPr>
+          <w:rFonts w:ascii="Courier New" w:hAnsi="Courier New" w:cs="Courier New"/>
+        </w:rPr>
+        <w:t xml:space="preserve">  ”employmentId”: 1,</w:t>
+      </w:r>
+    </w:p>
+    <w:p>
+      <w:pPr>
+        <w:spacing w:after="40"/>
+        <w:rPr>
+          <w:rFonts w:ascii="Courier New" w:hAnsi="Courier New" w:cs="Courier New"/>
+        </w:rPr>
+      </w:pPr>
+      <w:r>
+        <w:rPr>
+          <w:rFonts w:ascii="Courier New" w:hAnsi="Courier New" w:cs="Courier New"/>
+        </w:rPr>
+        <w:t xml:space="preserve">  ”institutionDtrId”: ”G123456”,</w:t>
+      </w:r>
+    </w:p>
+    <w:p>
+      <w:pPr>
+        <w:spacing w:after="40"/>
+        <w:rPr>
+          <w:rFonts w:ascii="Courier New" w:hAnsi="Courier New" w:cs="Courier New"/>
+        </w:rPr>
+      </w:pPr>
+      <w:r>
+        <w:rPr>
+          <w:rFonts w:ascii="Courier New" w:hAnsi="Courier New" w:cs="Courier New"/>
+        </w:rPr>
+        <w:t xml:space="preserve">  ”email”: ”bruger@kommune.dk”,</w:t>
+      </w:r>
+    </w:p>
+    <w:p>
+      <w:pPr>
+        <w:spacing w:after="40"/>
+        <w:rPr>
+          <w:rFonts w:ascii="Courier New" w:hAnsi="Courier New" w:cs="Courier New"/>
+        </w:rPr>
+      </w:pPr>
+      <w:r>
+        <w:rPr>
+          <w:rFonts w:ascii="Courier New" w:hAnsi="Courier New" w:cs="Courier New"/>
+        </w:rPr>
         <w:t xml:space="preserve">  </w:t>
       </w:r>
-      <w:proofErr w:type="gramStart"/>
       <w:r>
         <w:rPr>
           <w:rFonts w:ascii="Courier New" w:hAnsi="Courier New" w:cs="Courier New"/>
         </w:rPr>
-        <w:t>”</w:t>
-      </w:r>
-      <w:proofErr w:type="spellStart"/>
-      <w:r>
+        <w:t>”mobilePhone”: ”1020304050”,</w:t>
+      </w:r>
+    </w:p>
+    <w:p>
+      <w:pPr>
+        <w:spacing w:after="40"/>
         <w:rPr>
           <w:rFonts w:ascii="Courier New" w:hAnsi="Courier New" w:cs="Courier New"/>
         </w:rPr>
-        <w:t>ssn</w:t>
-      </w:r>
-      <w:proofErr w:type="spellEnd"/>
-      <w:proofErr w:type="gramEnd"/>
+      </w:pPr>
       <w:r>
         <w:rPr>
           <w:rFonts w:ascii="Courier New" w:hAnsi="Courier New" w:cs="Courier New"/>
         </w:rPr>
-        <w:t>”: ”0102037001”,</w:t>
+        <w:t xml:space="preserve">  ”roles”: [</w:t>
       </w:r>
     </w:p>
     <w:p>
@@ -7475,185 +7260,7 @@
         <w:rPr>
           <w:rFonts w:ascii="Courier New" w:hAnsi="Courier New" w:cs="Courier New"/>
         </w:rPr>
-        <w:t xml:space="preserve">  </w:t>
-      </w:r>
-      <w:proofErr w:type="gramStart"/>
-      <w:r>
-        <w:rPr>
-          <w:rFonts w:ascii="Courier New" w:hAnsi="Courier New" w:cs="Courier New"/>
-        </w:rPr>
-        <w:t>”</w:t>
-      </w:r>
-      <w:proofErr w:type="spellStart"/>
-      <w:r>
-        <w:rPr>
-          <w:rFonts w:ascii="Courier New" w:hAnsi="Courier New" w:cs="Courier New"/>
-        </w:rPr>
-        <w:t>employmentId</w:t>
-      </w:r>
-      <w:proofErr w:type="spellEnd"/>
-      <w:proofErr w:type="gramEnd"/>
-      <w:r>
-        <w:rPr>
-          <w:rFonts w:ascii="Courier New" w:hAnsi="Courier New" w:cs="Courier New"/>
-        </w:rPr>
-        <w:t>”: 1,</w:t>
-      </w:r>
-    </w:p>
-    <w:p>
-      <w:pPr>
-        <w:spacing w:after="40"/>
-        <w:rPr>
-          <w:rFonts w:ascii="Courier New" w:hAnsi="Courier New" w:cs="Courier New"/>
-        </w:rPr>
-      </w:pPr>
-      <w:r>
-        <w:rPr>
-          <w:rFonts w:ascii="Courier New" w:hAnsi="Courier New" w:cs="Courier New"/>
-        </w:rPr>
-        <w:t xml:space="preserve">  </w:t>
-      </w:r>
-      <w:proofErr w:type="gramStart"/>
-      <w:r>
-        <w:rPr>
-          <w:rFonts w:ascii="Courier New" w:hAnsi="Courier New" w:cs="Courier New"/>
-        </w:rPr>
-        <w:t>”</w:t>
-      </w:r>
-      <w:proofErr w:type="spellStart"/>
-      <w:r>
-        <w:rPr>
-          <w:rFonts w:ascii="Courier New" w:hAnsi="Courier New" w:cs="Courier New"/>
-        </w:rPr>
-        <w:t>institutionDtrId</w:t>
-      </w:r>
-      <w:proofErr w:type="spellEnd"/>
-      <w:proofErr w:type="gramEnd"/>
-      <w:r>
-        <w:rPr>
-          <w:rFonts w:ascii="Courier New" w:hAnsi="Courier New" w:cs="Courier New"/>
-        </w:rPr>
-        <w:t>”: ”G123456”,</w:t>
-      </w:r>
-    </w:p>
-    <w:p>
-      <w:pPr>
-        <w:spacing w:after="40"/>
-        <w:rPr>
-          <w:rFonts w:ascii="Courier New" w:hAnsi="Courier New" w:cs="Courier New"/>
-        </w:rPr>
-      </w:pPr>
-      <w:r>
-        <w:rPr>
-          <w:rFonts w:ascii="Courier New" w:hAnsi="Courier New" w:cs="Courier New"/>
-        </w:rPr>
-        <w:t xml:space="preserve">  </w:t>
-      </w:r>
-      <w:proofErr w:type="gramStart"/>
-      <w:r>
-        <w:rPr>
-          <w:rFonts w:ascii="Courier New" w:hAnsi="Courier New" w:cs="Courier New"/>
-        </w:rPr>
-        <w:t>”email</w:t>
-      </w:r>
-      <w:proofErr w:type="gramEnd"/>
-      <w:r>
-        <w:rPr>
-          <w:rFonts w:ascii="Courier New" w:hAnsi="Courier New" w:cs="Courier New"/>
-        </w:rPr>
-        <w:t>”: ”bruger@kommune.dk”,</w:t>
-      </w:r>
-    </w:p>
-    <w:p>
-      <w:pPr>
-        <w:spacing w:after="40"/>
-        <w:rPr>
-          <w:rFonts w:ascii="Courier New" w:hAnsi="Courier New" w:cs="Courier New"/>
-        </w:rPr>
-      </w:pPr>
-      <w:r>
-        <w:rPr>
-          <w:rFonts w:ascii="Courier New" w:hAnsi="Courier New" w:cs="Courier New"/>
-        </w:rPr>
-        <w:t xml:space="preserve">  </w:t>
-      </w:r>
-      <w:proofErr w:type="gramStart"/>
-      <w:r>
-        <w:rPr>
-          <w:rFonts w:ascii="Courier New" w:hAnsi="Courier New" w:cs="Courier New"/>
-        </w:rPr>
-        <w:t>”</w:t>
-      </w:r>
-      <w:proofErr w:type="spellStart"/>
-      <w:r>
-        <w:rPr>
-          <w:rFonts w:ascii="Courier New" w:hAnsi="Courier New" w:cs="Courier New"/>
-        </w:rPr>
-        <w:t>mobilePhone</w:t>
-      </w:r>
-      <w:proofErr w:type="spellEnd"/>
-      <w:proofErr w:type="gramEnd"/>
-      <w:r>
-        <w:rPr>
-          <w:rFonts w:ascii="Courier New" w:hAnsi="Courier New" w:cs="Courier New"/>
-        </w:rPr>
-        <w:t>”: ”1020304050”,</w:t>
-      </w:r>
-    </w:p>
-    <w:p>
-      <w:pPr>
-        <w:spacing w:after="40"/>
-        <w:rPr>
-          <w:rFonts w:ascii="Courier New" w:hAnsi="Courier New" w:cs="Courier New"/>
-        </w:rPr>
-      </w:pPr>
-      <w:r>
-        <w:rPr>
-          <w:rFonts w:ascii="Courier New" w:hAnsi="Courier New" w:cs="Courier New"/>
-        </w:rPr>
-        <w:t xml:space="preserve">  </w:t>
-      </w:r>
-      <w:proofErr w:type="gramStart"/>
-      <w:r>
-        <w:rPr>
-          <w:rFonts w:ascii="Courier New" w:hAnsi="Courier New" w:cs="Courier New"/>
-        </w:rPr>
-        <w:t>”roles</w:t>
-      </w:r>
-      <w:proofErr w:type="gramEnd"/>
-      <w:r>
-        <w:rPr>
-          <w:rFonts w:ascii="Courier New" w:hAnsi="Courier New" w:cs="Courier New"/>
-        </w:rPr>
-        <w:t>”: [</w:t>
-      </w:r>
-    </w:p>
-    <w:p>
-      <w:pPr>
-        <w:spacing w:after="40"/>
-        <w:rPr>
-          <w:rFonts w:ascii="Courier New" w:hAnsi="Courier New" w:cs="Courier New"/>
-        </w:rPr>
-      </w:pPr>
-      <w:r>
-        <w:rPr>
-          <w:rFonts w:ascii="Courier New" w:hAnsi="Courier New" w:cs="Courier New"/>
-        </w:rPr>
-        <w:t xml:space="preserve">    </w:t>
-      </w:r>
-      <w:proofErr w:type="gramStart"/>
-      <w:r>
-        <w:rPr>
-          <w:rFonts w:ascii="Courier New" w:hAnsi="Courier New" w:cs="Courier New"/>
-        </w:rPr>
-        <w:t>”Teacher</w:t>
-      </w:r>
-      <w:proofErr w:type="gramEnd"/>
-      <w:r>
-        <w:rPr>
-          <w:rFonts w:ascii="Courier New" w:hAnsi="Courier New" w:cs="Courier New"/>
-        </w:rPr>
-        <w:t>”,</w:t>
+        <w:t xml:space="preserve">    ”Teacher”,</w:t>
       </w:r>
     </w:p>
     <w:p>
@@ -7710,23 +7317,7 @@
           <w:b/>
           <w:bCs/>
         </w:rPr>
-        <w:t>POST /</w:t>
-      </w:r>
-      <w:proofErr w:type="spellStart"/>
-      <w:r>
-        <w:rPr>
-          <w:b/>
-          <w:bCs/>
-        </w:rPr>
-        <w:t>api</w:t>
-      </w:r>
-      <w:proofErr w:type="spellEnd"/>
-      <w:r>
-        <w:rPr>
-          <w:b/>
-          <w:bCs/>
-        </w:rPr>
-        <w:t>/employments</w:t>
+        <w:t>POST /api/employments</w:t>
       </w:r>
     </w:p>
     <w:p>
@@ -8088,7 +7679,6 @@
                 <w:bCs/>
               </w:rPr>
             </w:pPr>
-            <w:proofErr w:type="spellStart"/>
             <w:r>
               <w:rPr>
                 <w:b/>
@@ -8096,7 +7686,6 @@
               </w:rPr>
               <w:t>Nøgle</w:t>
             </w:r>
-            <w:proofErr w:type="spellEnd"/>
           </w:p>
         </w:tc>
         <w:tc>
@@ -8111,7 +7700,6 @@
                 <w:bCs/>
               </w:rPr>
             </w:pPr>
-            <w:proofErr w:type="spellStart"/>
             <w:r>
               <w:rPr>
                 <w:b/>
@@ -8119,7 +7707,6 @@
               </w:rPr>
               <w:t>Beskrivelse</w:t>
             </w:r>
-            <w:proofErr w:type="spellEnd"/>
           </w:p>
         </w:tc>
       </w:tr>
@@ -8129,13 +7716,9 @@
             <w:tcW w:w="4399" w:type="dxa"/>
           </w:tcPr>
           <w:p>
-            <w:proofErr w:type="spellStart"/>
-            <w:proofErr w:type="gramStart"/>
             <w:r>
               <w:t>configuration.apiKey</w:t>
             </w:r>
-            <w:proofErr w:type="spellEnd"/>
-            <w:proofErr w:type="gramEnd"/>
           </w:p>
         </w:tc>
         <w:tc>
@@ -8183,24 +7766,12 @@
             <w:tcW w:w="4399" w:type="dxa"/>
           </w:tcPr>
           <w:p>
-            <w:proofErr w:type="spellStart"/>
-            <w:proofErr w:type="gramStart"/>
             <w:r>
               <w:t>configuration.testData.</w:t>
             </w:r>
             <w:r>
-              <w:t>users</w:t>
-            </w:r>
-            <w:proofErr w:type="spellEnd"/>
-            <w:proofErr w:type="gramEnd"/>
-            <w:r>
-              <w:t>[?].</w:t>
-            </w:r>
-            <w:proofErr w:type="spellStart"/>
-            <w:r>
-              <w:t>uuid</w:t>
-            </w:r>
-            <w:proofErr w:type="spellEnd"/>
+              <w:t>users[?].uuid</w:t>
+            </w:r>
           </w:p>
         </w:tc>
         <w:tc>
@@ -8248,24 +7819,12 @@
             <w:tcW w:w="4399" w:type="dxa"/>
           </w:tcPr>
           <w:p>
-            <w:proofErr w:type="spellStart"/>
-            <w:proofErr w:type="gramStart"/>
             <w:r>
               <w:t>configuration.testData.</w:t>
             </w:r>
             <w:r>
-              <w:t>users</w:t>
-            </w:r>
-            <w:proofErr w:type="spellEnd"/>
-            <w:proofErr w:type="gramEnd"/>
-            <w:r>
-              <w:t>[?].</w:t>
-            </w:r>
-            <w:proofErr w:type="spellStart"/>
-            <w:r>
-              <w:t>ssn</w:t>
-            </w:r>
-            <w:proofErr w:type="spellEnd"/>
+              <w:t>users[?].ssn</w:t>
+            </w:r>
           </w:p>
         </w:tc>
         <w:tc>
@@ -8313,25 +7872,13 @@
             <w:tcW w:w="4399" w:type="dxa"/>
           </w:tcPr>
           <w:p>
-            <w:proofErr w:type="spellStart"/>
-            <w:proofErr w:type="gramStart"/>
             <w:r>
               <w:lastRenderedPageBreak/>
               <w:t>configuration.testData.</w:t>
             </w:r>
             <w:r>
-              <w:t>users</w:t>
-            </w:r>
-            <w:proofErr w:type="spellEnd"/>
-            <w:proofErr w:type="gramEnd"/>
-            <w:r>
-              <w:t>[?].</w:t>
-            </w:r>
-            <w:proofErr w:type="spellStart"/>
-            <w:r>
-              <w:t>userId</w:t>
-            </w:r>
-            <w:proofErr w:type="spellEnd"/>
+              <w:t>users[?].userId</w:t>
+            </w:r>
           </w:p>
         </w:tc>
         <w:tc>
@@ -8379,18 +7926,11 @@
             <w:tcW w:w="4399" w:type="dxa"/>
           </w:tcPr>
           <w:p>
-            <w:proofErr w:type="spellStart"/>
-            <w:proofErr w:type="gramStart"/>
             <w:r>
               <w:t>configuration.testData.</w:t>
             </w:r>
             <w:r>
-              <w:t>users</w:t>
-            </w:r>
-            <w:proofErr w:type="spellEnd"/>
-            <w:proofErr w:type="gramEnd"/>
-            <w:r>
-              <w:t>[?].phone</w:t>
+              <w:t>users[?].phone</w:t>
             </w:r>
           </w:p>
         </w:tc>
@@ -8439,18 +7979,11 @@
             <w:tcW w:w="4399" w:type="dxa"/>
           </w:tcPr>
           <w:p>
-            <w:proofErr w:type="spellStart"/>
-            <w:proofErr w:type="gramStart"/>
             <w:r>
               <w:t>configuration.testData.</w:t>
             </w:r>
             <w:r>
-              <w:t>users</w:t>
-            </w:r>
-            <w:proofErr w:type="spellEnd"/>
-            <w:proofErr w:type="gramEnd"/>
-            <w:r>
-              <w:t>[?].email</w:t>
+              <w:t>users[?].email</w:t>
             </w:r>
           </w:p>
         </w:tc>
@@ -8499,24 +8032,12 @@
             <w:tcW w:w="4399" w:type="dxa"/>
           </w:tcPr>
           <w:p>
-            <w:proofErr w:type="spellStart"/>
-            <w:proofErr w:type="gramStart"/>
             <w:r>
               <w:t>configuration.testData.</w:t>
             </w:r>
             <w:r>
-              <w:t>users</w:t>
-            </w:r>
-            <w:proofErr w:type="spellEnd"/>
-            <w:proofErr w:type="gramEnd"/>
-            <w:r>
-              <w:t>[?].</w:t>
-            </w:r>
-            <w:proofErr w:type="spellStart"/>
-            <w:r>
-              <w:t>dtrId</w:t>
-            </w:r>
-            <w:proofErr w:type="spellEnd"/>
+              <w:t>users[?].dtrId</w:t>
+            </w:r>
           </w:p>
         </w:tc>
         <w:tc>
@@ -8643,35 +8164,7 @@
         <w:rPr>
           <w:rFonts w:ascii="Courier New" w:hAnsi="Courier New" w:cs="Courier New"/>
         </w:rPr>
-        <w:t>–header "</w:t>
-      </w:r>
-      <w:proofErr w:type="spellStart"/>
-      <w:r>
-        <w:rPr>
-          <w:rFonts w:ascii="Courier New" w:hAnsi="Courier New" w:cs="Courier New"/>
-        </w:rPr>
-        <w:t>ApiKey</w:t>
-      </w:r>
-      <w:proofErr w:type="spellEnd"/>
-      <w:r>
-        <w:rPr>
-          <w:rFonts w:ascii="Courier New" w:hAnsi="Courier New" w:cs="Courier New"/>
-        </w:rPr>
-        <w:t xml:space="preserve">: </w:t>
-      </w:r>
-      <w:proofErr w:type="spellStart"/>
-      <w:r>
-        <w:rPr>
-          <w:rFonts w:ascii="Courier New" w:hAnsi="Courier New" w:cs="Courier New"/>
-        </w:rPr>
-        <w:t>xxxx</w:t>
-      </w:r>
-      <w:proofErr w:type="spellEnd"/>
-      <w:r>
-        <w:rPr>
-          <w:rFonts w:ascii="Courier New" w:hAnsi="Courier New" w:cs="Courier New"/>
-        </w:rPr>
-        <w:t>"</w:t>
+        <w:t>–header "ApiKey: xxxx"</w:t>
       </w:r>
       <w:r>
         <w:rPr>
@@ -8903,7 +8396,6 @@
                 <w:bCs/>
               </w:rPr>
             </w:pPr>
-            <w:proofErr w:type="spellStart"/>
             <w:r>
               <w:rPr>
                 <w:b/>
@@ -8911,7 +8403,6 @@
               </w:rPr>
               <w:t>Nøgle</w:t>
             </w:r>
-            <w:proofErr w:type="spellEnd"/>
           </w:p>
         </w:tc>
         <w:tc>
@@ -8926,7 +8417,6 @@
                 <w:bCs/>
               </w:rPr>
             </w:pPr>
-            <w:proofErr w:type="spellStart"/>
             <w:r>
               <w:rPr>
                 <w:b/>
@@ -8934,7 +8424,6 @@
               </w:rPr>
               <w:t>Beskrivelse</w:t>
             </w:r>
-            <w:proofErr w:type="spellEnd"/>
           </w:p>
         </w:tc>
       </w:tr>
@@ -8945,16 +8434,12 @@
             <w:shd w:val="clear" w:color="auto" w:fill="auto"/>
           </w:tcPr>
           <w:p>
-            <w:proofErr w:type="spellStart"/>
-            <w:proofErr w:type="gramStart"/>
             <w:r>
               <w:t>c</w:t>
             </w:r>
             <w:r>
               <w:t>onfiguration.cron</w:t>
             </w:r>
-            <w:proofErr w:type="spellEnd"/>
-            <w:proofErr w:type="gramEnd"/>
           </w:p>
         </w:tc>
         <w:tc>
@@ -9098,8 +8583,136 @@
               <w:rPr>
                 <w:lang w:val="da-DK"/>
               </w:rPr>
-              <w:t>Der understøttes standard CRON udtryk.</w:t>
-            </w:r>
+              <w:t>Der angives 6 værdier i CRON udtrykket, hvor værdierne, i rækkefølge, betyder</w:t>
+            </w:r>
+          </w:p>
+          <w:p>
+            <w:pPr>
+              <w:rPr>
+                <w:lang w:val="da-DK"/>
+              </w:rPr>
+            </w:pPr>
+          </w:p>
+          <w:p>
+            <w:pPr>
+              <w:pStyle w:val="ListParagraph"/>
+              <w:numPr>
+                <w:ilvl w:val="0"/>
+                <w:numId w:val="10"/>
+              </w:numPr>
+              <w:spacing w:line="240" w:lineRule="auto"/>
+              <w:rPr>
+                <w:lang w:val="da-DK"/>
+              </w:rPr>
+            </w:pPr>
+            <w:r>
+              <w:rPr>
+                <w:lang w:val="da-DK"/>
+              </w:rPr>
+              <w:t>Sekund  (”0/15” betyder hvert 15. sekund, ”20” betyder på sekund-tallet 20, ”10,20,30” betyder på sekund-tallene 10, 20 og 30, og endeligt ”*” for hvert sekund</w:t>
+            </w:r>
+          </w:p>
+          <w:p>
+            <w:pPr>
+              <w:pStyle w:val="ListParagraph"/>
+              <w:numPr>
+                <w:ilvl w:val="0"/>
+                <w:numId w:val="10"/>
+              </w:numPr>
+              <w:spacing w:line="240" w:lineRule="auto"/>
+              <w:rPr>
+                <w:lang w:val="da-DK"/>
+              </w:rPr>
+            </w:pPr>
+            <w:r>
+              <w:rPr>
+                <w:lang w:val="da-DK"/>
+              </w:rPr>
+              <w:t>Minut (samme syntax som for sekunder)</w:t>
+            </w:r>
+          </w:p>
+          <w:p>
+            <w:pPr>
+              <w:pStyle w:val="ListParagraph"/>
+              <w:numPr>
+                <w:ilvl w:val="0"/>
+                <w:numId w:val="10"/>
+              </w:numPr>
+              <w:spacing w:line="240" w:lineRule="auto"/>
+              <w:rPr>
+                <w:lang w:val="da-DK"/>
+              </w:rPr>
+            </w:pPr>
+            <w:r>
+              <w:rPr>
+                <w:lang w:val="da-DK"/>
+              </w:rPr>
+              <w:t>Time (samme syntax som for sekunder)</w:t>
+            </w:r>
+          </w:p>
+          <w:p>
+            <w:pPr>
+              <w:pStyle w:val="ListParagraph"/>
+              <w:numPr>
+                <w:ilvl w:val="0"/>
+                <w:numId w:val="10"/>
+              </w:numPr>
+              <w:spacing w:line="240" w:lineRule="auto"/>
+              <w:rPr>
+                <w:lang w:val="da-DK"/>
+              </w:rPr>
+            </w:pPr>
+            <w:r>
+              <w:rPr>
+                <w:lang w:val="da-DK"/>
+              </w:rPr>
+              <w:t>Dag (dag i måneden, ellers samme syntax som for sekunder)</w:t>
+            </w:r>
+          </w:p>
+          <w:p>
+            <w:pPr>
+              <w:pStyle w:val="ListParagraph"/>
+              <w:numPr>
+                <w:ilvl w:val="0"/>
+                <w:numId w:val="10"/>
+              </w:numPr>
+              <w:spacing w:line="240" w:lineRule="auto"/>
+              <w:rPr>
+                <w:lang w:val="da-DK"/>
+              </w:rPr>
+            </w:pPr>
+            <w:r>
+              <w:rPr>
+                <w:lang w:val="da-DK"/>
+              </w:rPr>
+              <w:t>Måned (hvilke måneder jobbet skal køre, ”*” er alle måneder, og typisk det man ønsker)</w:t>
+            </w:r>
+          </w:p>
+          <w:p>
+            <w:pPr>
+              <w:pStyle w:val="ListParagraph"/>
+              <w:numPr>
+                <w:ilvl w:val="0"/>
+                <w:numId w:val="10"/>
+              </w:numPr>
+              <w:spacing w:line="240" w:lineRule="auto"/>
+              <w:rPr>
+                <w:lang w:val="da-DK"/>
+              </w:rPr>
+            </w:pPr>
+            <w:r>
+              <w:rPr>
+                <w:lang w:val="da-DK"/>
+              </w:rPr>
+              <w:t>Dage (”*” for alle dage, men ”MON-FRI” for hverdage, og tilsvarende... der anvendes engelske forkortelser for ugedagene)</w:t>
+            </w:r>
+          </w:p>
+          <w:p>
+            <w:pPr>
+              <w:rPr>
+                <w:lang w:val="da-DK"/>
+              </w:rPr>
+            </w:pPr>
           </w:p>
         </w:tc>
       </w:tr>
@@ -9110,13 +8723,9 @@
             <w:shd w:val="clear" w:color="auto" w:fill="auto"/>
           </w:tcPr>
           <w:p>
-            <w:proofErr w:type="spellStart"/>
-            <w:proofErr w:type="gramStart"/>
             <w:r>
               <w:t>configuration.apiKey</w:t>
             </w:r>
-            <w:proofErr w:type="spellEnd"/>
-            <w:proofErr w:type="gramEnd"/>
           </w:p>
         </w:tc>
         <w:tc>
@@ -9145,19 +8754,12 @@
             <w:tcW w:w="4399" w:type="dxa"/>
           </w:tcPr>
           <w:p>
-            <w:proofErr w:type="spellStart"/>
-            <w:proofErr w:type="gramStart"/>
             <w:r>
               <w:t>configuration.</w:t>
             </w:r>
             <w:r>
-              <w:t>roles</w:t>
-            </w:r>
-            <w:proofErr w:type="gramEnd"/>
-            <w:r>
-              <w:t>.supportedRoles</w:t>
-            </w:r>
-            <w:proofErr w:type="spellEnd"/>
+              <w:t>roles.supportedRoles</w:t>
+            </w:r>
           </w:p>
         </w:tc>
         <w:tc>
@@ -9214,6 +8816,7 @@
               <w:rPr>
                 <w:lang w:val="da-DK"/>
               </w:rPr>
+              <w:lastRenderedPageBreak/>
               <w:t>”Teacher,Pedagogue”</w:t>
             </w:r>
           </w:p>
@@ -9226,6 +8829,7 @@
           </w:tcPr>
           <w:p>
             <w:r>
+              <w:lastRenderedPageBreak/>
               <w:t>configuration.roles.url</w:t>
             </w:r>
           </w:p>
@@ -9255,16 +8859,9 @@
             <w:tcW w:w="4399" w:type="dxa"/>
           </w:tcPr>
           <w:p>
-            <w:proofErr w:type="spellStart"/>
-            <w:proofErr w:type="gramStart"/>
-            <w:r>
-              <w:t>configuration.roles</w:t>
-            </w:r>
-            <w:proofErr w:type="gramEnd"/>
-            <w:r>
-              <w:t>.apiKey</w:t>
-            </w:r>
-            <w:proofErr w:type="spellEnd"/>
+            <w:r>
+              <w:t>configuration.roles.apiKey</w:t>
+            </w:r>
           </w:p>
         </w:tc>
         <w:tc>
@@ -9322,16 +8919,9 @@
             <w:tcW w:w="4399" w:type="dxa"/>
           </w:tcPr>
           <w:p>
-            <w:proofErr w:type="spellStart"/>
-            <w:proofErr w:type="gramStart"/>
-            <w:r>
-              <w:t>configuration.organisation</w:t>
-            </w:r>
-            <w:proofErr w:type="gramEnd"/>
-            <w:r>
-              <w:t>.apiKey</w:t>
-            </w:r>
-            <w:proofErr w:type="spellEnd"/>
+            <w:r>
+              <w:t>configuration.organisation.apiKey</w:t>
+            </w:r>
           </w:p>
         </w:tc>
         <w:tc>
@@ -9389,16 +8979,9 @@
             <w:tcW w:w="4399" w:type="dxa"/>
           </w:tcPr>
           <w:p>
-            <w:proofErr w:type="spellStart"/>
-            <w:proofErr w:type="gramStart"/>
-            <w:r>
-              <w:t>configuration.registration</w:t>
-            </w:r>
-            <w:proofErr w:type="gramEnd"/>
-            <w:r>
-              <w:t>.apiKey</w:t>
-            </w:r>
-            <w:proofErr w:type="spellEnd"/>
+            <w:r>
+              <w:t>configuration.registration.apiKey</w:t>
+            </w:r>
           </w:p>
         </w:tc>
         <w:tc>
@@ -9461,76 +9044,24 @@
       <w:pPr>
         <w:rPr>
           <w:rFonts w:ascii="Courier New" w:hAnsi="Courier New" w:cs="Courier New"/>
+          <w:lang w:val="da-DK"/>
         </w:rPr>
       </w:pPr>
       <w:r>
         <w:rPr>
           <w:rFonts w:ascii="Courier New" w:hAnsi="Courier New" w:cs="Courier New"/>
-        </w:rPr>
-        <w:t xml:space="preserve">$ curl </w:t>
-      </w:r>
-      <w:r>
-        <w:rPr>
-          <w:rFonts w:ascii="Courier New" w:hAnsi="Courier New" w:cs="Courier New"/>
-        </w:rPr>
-        <w:t>–header "</w:t>
-      </w:r>
-      <w:proofErr w:type="spellStart"/>
-      <w:r>
-        <w:rPr>
-          <w:rFonts w:ascii="Courier New" w:hAnsi="Courier New" w:cs="Courier New"/>
-        </w:rPr>
-        <w:t>ApiKey</w:t>
-      </w:r>
-      <w:proofErr w:type="spellEnd"/>
-      <w:r>
-        <w:rPr>
-          <w:rFonts w:ascii="Courier New" w:hAnsi="Courier New" w:cs="Courier New"/>
-        </w:rPr>
-        <w:t xml:space="preserve">: </w:t>
-      </w:r>
-      <w:proofErr w:type="spellStart"/>
-      <w:r>
-        <w:rPr>
-          <w:rFonts w:ascii="Courier New" w:hAnsi="Courier New" w:cs="Courier New"/>
-        </w:rPr>
-        <w:t>xxxx</w:t>
-      </w:r>
-      <w:proofErr w:type="spellEnd"/>
-      <w:r>
-        <w:rPr>
-          <w:rFonts w:ascii="Courier New" w:hAnsi="Courier New" w:cs="Courier New"/>
-        </w:rPr>
-        <w:t xml:space="preserve">" </w:t>
+          <w:lang w:val="da-DK"/>
+        </w:rPr>
+        <w:t xml:space="preserve">$ curl –header "ApiKey: xxxx" </w:t>
       </w:r>
       <w:hyperlink r:id="rId36" w:history="1">
         <w:r>
           <w:rPr>
             <w:rStyle w:val="Hyperlink"/>
             <w:rFonts w:ascii="Courier New" w:hAnsi="Courier New" w:cs="Courier New"/>
+            <w:lang w:val="da-DK"/>
           </w:rPr>
-          <w:t>http://localhost:</w:t>
-        </w:r>
-        <w:r>
-          <w:rPr>
-            <w:rStyle w:val="Hyperlink"/>
-            <w:rFonts w:ascii="Courier New" w:hAnsi="Courier New" w:cs="Courier New"/>
-          </w:rPr>
-          <w:t>8755</w:t>
-        </w:r>
-        <w:r>
-          <w:rPr>
-            <w:rStyle w:val="Hyperlink"/>
-            <w:rFonts w:ascii="Courier New" w:hAnsi="Courier New" w:cs="Courier New"/>
-          </w:rPr>
-          <w:t>/api/</w:t>
-        </w:r>
-        <w:r>
-          <w:rPr>
-            <w:rStyle w:val="Hyperlink"/>
-            <w:rFonts w:ascii="Courier New" w:hAnsi="Courier New" w:cs="Courier New"/>
-          </w:rPr>
-          <w:t>trigger</w:t>
+          <w:t>http://localhost:8755/api/trigger</w:t>
         </w:r>
       </w:hyperlink>
     </w:p>
@@ -9978,13 +9509,13 @@
     </w:lvl>
   </w:abstractNum>
   <w:abstractNum w:abstractNumId="1" w15:restartNumberingAfterBreak="0">
-    <w:nsid w:val="15407D50"/>
+    <w:nsid w:val="0F490DC3"/>
     <w:multiLevelType w:val="hybridMultilevel"/>
-    <w:tmpl w:val="80A6F1A2"/>
-    <w:lvl w:ilvl="0" w:tplc="EBDCF8C4">
+    <w:tmpl w:val="13A271FC"/>
+    <w:lvl w:ilvl="0" w:tplc="0406000F">
       <w:start w:val="1"/>
       <w:numFmt w:val="decimal"/>
-      <w:lvlText w:val="%1"/>
+      <w:lvlText w:val="%1."/>
       <w:lvlJc w:val="left"/>
       <w:pPr>
         <w:ind w:left="720" w:hanging="360"/>
@@ -10067,6 +9598,95 @@
     </w:lvl>
   </w:abstractNum>
   <w:abstractNum w:abstractNumId="2" w15:restartNumberingAfterBreak="0">
+    <w:nsid w:val="15407D50"/>
+    <w:multiLevelType w:val="hybridMultilevel"/>
+    <w:tmpl w:val="80A6F1A2"/>
+    <w:lvl w:ilvl="0" w:tplc="EBDCF8C4">
+      <w:start w:val="1"/>
+      <w:numFmt w:val="decimal"/>
+      <w:lvlText w:val="%1"/>
+      <w:lvlJc w:val="left"/>
+      <w:pPr>
+        <w:ind w:left="720" w:hanging="360"/>
+      </w:pPr>
+      <w:rPr>
+        <w:rFonts w:hint="default"/>
+      </w:rPr>
+    </w:lvl>
+    <w:lvl w:ilvl="1" w:tplc="04060019" w:tentative="1">
+      <w:start w:val="1"/>
+      <w:numFmt w:val="lowerLetter"/>
+      <w:lvlText w:val="%2."/>
+      <w:lvlJc w:val="left"/>
+      <w:pPr>
+        <w:ind w:left="1440" w:hanging="360"/>
+      </w:pPr>
+    </w:lvl>
+    <w:lvl w:ilvl="2" w:tplc="0406001B" w:tentative="1">
+      <w:start w:val="1"/>
+      <w:numFmt w:val="lowerRoman"/>
+      <w:lvlText w:val="%3."/>
+      <w:lvlJc w:val="right"/>
+      <w:pPr>
+        <w:ind w:left="2160" w:hanging="180"/>
+      </w:pPr>
+    </w:lvl>
+    <w:lvl w:ilvl="3" w:tplc="0406000F" w:tentative="1">
+      <w:start w:val="1"/>
+      <w:numFmt w:val="decimal"/>
+      <w:lvlText w:val="%4."/>
+      <w:lvlJc w:val="left"/>
+      <w:pPr>
+        <w:ind w:left="2880" w:hanging="360"/>
+      </w:pPr>
+    </w:lvl>
+    <w:lvl w:ilvl="4" w:tplc="04060019" w:tentative="1">
+      <w:start w:val="1"/>
+      <w:numFmt w:val="lowerLetter"/>
+      <w:lvlText w:val="%5."/>
+      <w:lvlJc w:val="left"/>
+      <w:pPr>
+        <w:ind w:left="3600" w:hanging="360"/>
+      </w:pPr>
+    </w:lvl>
+    <w:lvl w:ilvl="5" w:tplc="0406001B" w:tentative="1">
+      <w:start w:val="1"/>
+      <w:numFmt w:val="lowerRoman"/>
+      <w:lvlText w:val="%6."/>
+      <w:lvlJc w:val="right"/>
+      <w:pPr>
+        <w:ind w:left="4320" w:hanging="180"/>
+      </w:pPr>
+    </w:lvl>
+    <w:lvl w:ilvl="6" w:tplc="0406000F" w:tentative="1">
+      <w:start w:val="1"/>
+      <w:numFmt w:val="decimal"/>
+      <w:lvlText w:val="%7."/>
+      <w:lvlJc w:val="left"/>
+      <w:pPr>
+        <w:ind w:left="5040" w:hanging="360"/>
+      </w:pPr>
+    </w:lvl>
+    <w:lvl w:ilvl="7" w:tplc="04060019" w:tentative="1">
+      <w:start w:val="1"/>
+      <w:numFmt w:val="lowerLetter"/>
+      <w:lvlText w:val="%8."/>
+      <w:lvlJc w:val="left"/>
+      <w:pPr>
+        <w:ind w:left="5760" w:hanging="360"/>
+      </w:pPr>
+    </w:lvl>
+    <w:lvl w:ilvl="8" w:tplc="0406001B" w:tentative="1">
+      <w:start w:val="1"/>
+      <w:numFmt w:val="lowerRoman"/>
+      <w:lvlText w:val="%9."/>
+      <w:lvlJc w:val="right"/>
+      <w:pPr>
+        <w:ind w:left="6480" w:hanging="180"/>
+      </w:pPr>
+    </w:lvl>
+  </w:abstractNum>
+  <w:abstractNum w:abstractNumId="3" w15:restartNumberingAfterBreak="0">
     <w:nsid w:val="1AF31677"/>
     <w:multiLevelType w:val="hybridMultilevel"/>
     <w:tmpl w:val="FD3C7A6C"/>
@@ -10179,7 +9799,7 @@
       </w:rPr>
     </w:lvl>
   </w:abstractNum>
-  <w:abstractNum w:abstractNumId="3" w15:restartNumberingAfterBreak="0">
+  <w:abstractNum w:abstractNumId="4" w15:restartNumberingAfterBreak="0">
     <w:nsid w:val="513B183A"/>
     <w:multiLevelType w:val="multilevel"/>
     <w:tmpl w:val="C630C234"/>
@@ -10303,7 +9923,7 @@
       </w:rPr>
     </w:lvl>
   </w:abstractNum>
-  <w:abstractNum w:abstractNumId="4" w15:restartNumberingAfterBreak="0">
+  <w:abstractNum w:abstractNumId="5" w15:restartNumberingAfterBreak="0">
     <w:nsid w:val="64817F3B"/>
     <w:multiLevelType w:val="hybridMultilevel"/>
     <w:tmpl w:val="BA04E098"/>
@@ -10392,7 +10012,7 @@
       </w:pPr>
     </w:lvl>
   </w:abstractNum>
-  <w:abstractNum w:abstractNumId="5" w15:restartNumberingAfterBreak="0">
+  <w:abstractNum w:abstractNumId="6" w15:restartNumberingAfterBreak="0">
     <w:nsid w:val="6CC76F0F"/>
     <w:multiLevelType w:val="hybridMultilevel"/>
     <w:tmpl w:val="B7EC7CDE"/>
@@ -10505,7 +10125,7 @@
       </w:rPr>
     </w:lvl>
   </w:abstractNum>
-  <w:abstractNum w:abstractNumId="6" w15:restartNumberingAfterBreak="0">
+  <w:abstractNum w:abstractNumId="7" w15:restartNumberingAfterBreak="0">
     <w:nsid w:val="7DC52F51"/>
     <w:multiLevelType w:val="hybridMultilevel"/>
     <w:tmpl w:val="DB34EC60"/>
@@ -10619,19 +10239,19 @@
     </w:lvl>
   </w:abstractNum>
   <w:num w:numId="1">
-    <w:abstractNumId w:val="3"/>
+    <w:abstractNumId w:val="4"/>
   </w:num>
   <w:num w:numId="2">
+    <w:abstractNumId w:val="5"/>
+  </w:num>
+  <w:num w:numId="3">
+    <w:abstractNumId w:val="2"/>
+  </w:num>
+  <w:num w:numId="4">
     <w:abstractNumId w:val="4"/>
   </w:num>
-  <w:num w:numId="3">
-    <w:abstractNumId w:val="1"/>
-  </w:num>
-  <w:num w:numId="4">
-    <w:abstractNumId w:val="3"/>
-  </w:num>
   <w:num w:numId="5">
-    <w:abstractNumId w:val="3"/>
+    <w:abstractNumId w:val="4"/>
     <w:lvlOverride w:ilvl="0">
       <w:startOverride w:val="1"/>
     </w:lvlOverride>
@@ -10664,13 +10284,16 @@
     <w:abstractNumId w:val="0"/>
   </w:num>
   <w:num w:numId="7">
-    <w:abstractNumId w:val="5"/>
+    <w:abstractNumId w:val="6"/>
   </w:num>
   <w:num w:numId="8">
-    <w:abstractNumId w:val="6"/>
+    <w:abstractNumId w:val="7"/>
   </w:num>
   <w:num w:numId="9">
-    <w:abstractNumId w:val="2"/>
+    <w:abstractNumId w:val="3"/>
+  </w:num>
+  <w:num w:numId="10">
+    <w:abstractNumId w:val="1"/>
   </w:num>
 </w:numbering>
 </file>

</xml_diff>

<commit_message>
updated docs with monitoring and file-based configuration
</commit_message>
<xml_diff>
--- a/doc/Installation og konfiguration.docx
+++ b/doc/Installation og konfiguration.docx
@@ -206,10 +206,16 @@
       </w:r>
       <w:r>
         <w:tab/>
-        <w:t>1.1.</w:t>
-      </w:r>
-      <w:r>
-        <w:t>1</w:t>
+        <w:t>1.</w:t>
+      </w:r>
+      <w:r>
+        <w:t>2</w:t>
+      </w:r>
+      <w:r>
+        <w:t>.</w:t>
+      </w:r>
+      <w:r>
+        <w:t>0</w:t>
       </w:r>
     </w:p>
     <w:p>
@@ -230,13 +236,16 @@
         <w:tab/>
       </w:r>
       <w:r>
-        <w:t>2</w:t>
-      </w:r>
-      <w:r>
-        <w:t>6</w:t>
-      </w:r>
-      <w:r>
-        <w:t>.02.2021</w:t>
+        <w:t>11</w:t>
+      </w:r>
+      <w:r>
+        <w:t>.0</w:t>
+      </w:r>
+      <w:r>
+        <w:t>3</w:t>
+      </w:r>
+      <w:r>
+        <w:t>.2021</w:t>
       </w:r>
     </w:p>
     <w:p>
@@ -331,7 +340,7 @@
             </w:rPr>
             <w:fldChar w:fldCharType="separate"/>
           </w:r>
-          <w:hyperlink w:anchor="_Toc65224630" w:history="1">
+          <w:hyperlink w:anchor="_Toc66371246" w:history="1">
             <w:r>
               <w:rPr>
                 <w:rStyle w:val="Hyperlink"/>
@@ -377,7 +386,7 @@
                 <w:noProof/>
                 <w:webHidden/>
               </w:rPr>
-              <w:instrText xml:space="preserve"> PAGEREF _Toc65224630 \h </w:instrText>
+              <w:instrText xml:space="preserve"> PAGEREF _Toc66371246 \h </w:instrText>
             </w:r>
             <w:r>
               <w:rPr>
@@ -397,7 +406,7 @@
                 <w:noProof/>
                 <w:webHidden/>
               </w:rPr>
-              <w:t>3</w:t>
+              <w:t>4</w:t>
             </w:r>
             <w:r>
               <w:rPr>
@@ -423,7 +432,7 @@
               <w:lang w:val="da-DK" w:eastAsia="da-DK"/>
             </w:rPr>
           </w:pPr>
-          <w:hyperlink w:anchor="_Toc65224631" w:history="1">
+          <w:hyperlink w:anchor="_Toc66371247" w:history="1">
             <w:r>
               <w:rPr>
                 <w:rStyle w:val="Hyperlink"/>
@@ -469,7 +478,7 @@
                 <w:noProof/>
                 <w:webHidden/>
               </w:rPr>
-              <w:instrText xml:space="preserve"> PAGEREF _Toc65224631 \h </w:instrText>
+              <w:instrText xml:space="preserve"> PAGEREF _Toc66371247 \h </w:instrText>
             </w:r>
             <w:r>
               <w:rPr>
@@ -489,7 +498,7 @@
                 <w:noProof/>
                 <w:webHidden/>
               </w:rPr>
-              <w:t>3</w:t>
+              <w:t>4</w:t>
             </w:r>
             <w:r>
               <w:rPr>
@@ -515,7 +524,7 @@
               <w:lang w:val="da-DK" w:eastAsia="da-DK"/>
             </w:rPr>
           </w:pPr>
-          <w:hyperlink w:anchor="_Toc65224632" w:history="1">
+          <w:hyperlink w:anchor="_Toc66371248" w:history="1">
             <w:r>
               <w:rPr>
                 <w:rStyle w:val="Hyperlink"/>
@@ -561,7 +570,7 @@
                 <w:noProof/>
                 <w:webHidden/>
               </w:rPr>
-              <w:instrText xml:space="preserve"> PAGEREF _Toc65224632 \h </w:instrText>
+              <w:instrText xml:space="preserve"> PAGEREF _Toc66371248 \h </w:instrText>
             </w:r>
             <w:r>
               <w:rPr>
@@ -581,7 +590,7 @@
                 <w:noProof/>
                 <w:webHidden/>
               </w:rPr>
-              <w:t>3</w:t>
+              <w:t>4</w:t>
             </w:r>
             <w:r>
               <w:rPr>
@@ -607,7 +616,7 @@
               <w:lang w:val="da-DK" w:eastAsia="da-DK"/>
             </w:rPr>
           </w:pPr>
-          <w:hyperlink w:anchor="_Toc65224633" w:history="1">
+          <w:hyperlink w:anchor="_Toc66371249" w:history="1">
             <w:r>
               <w:rPr>
                 <w:rStyle w:val="Hyperlink"/>
@@ -653,7 +662,7 @@
                 <w:noProof/>
                 <w:webHidden/>
               </w:rPr>
-              <w:instrText xml:space="preserve"> PAGEREF _Toc65224633 \h </w:instrText>
+              <w:instrText xml:space="preserve"> PAGEREF _Toc66371249 \h </w:instrText>
             </w:r>
             <w:r>
               <w:rPr>
@@ -673,7 +682,99 @@
                 <w:noProof/>
                 <w:webHidden/>
               </w:rPr>
-              <w:t>3</w:t>
+              <w:t>4</w:t>
+            </w:r>
+            <w:r>
+              <w:rPr>
+                <w:noProof/>
+                <w:webHidden/>
+              </w:rPr>
+              <w:fldChar w:fldCharType="end"/>
+            </w:r>
+          </w:hyperlink>
+        </w:p>
+        <w:p>
+          <w:pPr>
+            <w:pStyle w:val="TOC2"/>
+            <w:tabs>
+              <w:tab w:val="left" w:pos="880"/>
+              <w:tab w:val="right" w:leader="dot" w:pos="9628"/>
+            </w:tabs>
+            <w:rPr>
+              <w:rFonts w:asciiTheme="minorHAnsi" w:eastAsiaTheme="minorEastAsia" w:hAnsiTheme="minorHAnsi"/>
+              <w:noProof/>
+              <w:sz w:val="22"/>
+              <w:szCs w:val="22"/>
+              <w:lang w:val="da-DK" w:eastAsia="da-DK"/>
+            </w:rPr>
+          </w:pPr>
+          <w:hyperlink w:anchor="_Toc66371250" w:history="1">
+            <w:r>
+              <w:rPr>
+                <w:rStyle w:val="Hyperlink"/>
+                <w:noProof/>
+                <w:lang w:val="da-DK"/>
+              </w:rPr>
+              <w:t>1.4</w:t>
+            </w:r>
+            <w:r>
+              <w:rPr>
+                <w:rFonts w:asciiTheme="minorHAnsi" w:eastAsiaTheme="minorEastAsia" w:hAnsiTheme="minorHAnsi"/>
+                <w:noProof/>
+                <w:sz w:val="22"/>
+                <w:szCs w:val="22"/>
+                <w:lang w:val="da-DK" w:eastAsia="da-DK"/>
+              </w:rPr>
+              <w:tab/>
+            </w:r>
+            <w:r>
+              <w:rPr>
+                <w:rStyle w:val="Hyperlink"/>
+                <w:noProof/>
+                <w:lang w:val="da-DK"/>
+              </w:rPr>
+              <w:t>Docker konfiguration</w:t>
+            </w:r>
+            <w:r>
+              <w:rPr>
+                <w:noProof/>
+                <w:webHidden/>
+              </w:rPr>
+              <w:tab/>
+            </w:r>
+            <w:r>
+              <w:rPr>
+                <w:noProof/>
+                <w:webHidden/>
+              </w:rPr>
+              <w:fldChar w:fldCharType="begin"/>
+            </w:r>
+            <w:r>
+              <w:rPr>
+                <w:noProof/>
+                <w:webHidden/>
+              </w:rPr>
+              <w:instrText xml:space="preserve"> PAGEREF _Toc66371250 \h </w:instrText>
+            </w:r>
+            <w:r>
+              <w:rPr>
+                <w:noProof/>
+                <w:webHidden/>
+              </w:rPr>
+            </w:r>
+            <w:r>
+              <w:rPr>
+                <w:noProof/>
+                <w:webHidden/>
+              </w:rPr>
+              <w:fldChar w:fldCharType="separate"/>
+            </w:r>
+            <w:r>
+              <w:rPr>
+                <w:noProof/>
+                <w:webHidden/>
+              </w:rPr>
+              <w:t>4</w:t>
             </w:r>
             <w:r>
               <w:rPr>
@@ -699,7 +800,7 @@
               <w:lang w:val="da-DK" w:eastAsia="da-DK"/>
             </w:rPr>
           </w:pPr>
-          <w:hyperlink w:anchor="_Toc65224634" w:history="1">
+          <w:hyperlink w:anchor="_Toc66371251" w:history="1">
             <w:r>
               <w:rPr>
                 <w:rStyle w:val="Hyperlink"/>
@@ -745,7 +846,7 @@
                 <w:noProof/>
                 <w:webHidden/>
               </w:rPr>
-              <w:instrText xml:space="preserve"> PAGEREF _Toc65224634 \h </w:instrText>
+              <w:instrText xml:space="preserve"> PAGEREF _Toc66371251 \h </w:instrText>
             </w:r>
             <w:r>
               <w:rPr>
@@ -765,7 +866,7 @@
                 <w:noProof/>
                 <w:webHidden/>
               </w:rPr>
-              <w:t>3</w:t>
+              <w:t>5</w:t>
             </w:r>
             <w:r>
               <w:rPr>
@@ -791,7 +892,7 @@
               <w:lang w:val="da-DK" w:eastAsia="da-DK"/>
             </w:rPr>
           </w:pPr>
-          <w:hyperlink w:anchor="_Toc65224635" w:history="1">
+          <w:hyperlink w:anchor="_Toc66371252" w:history="1">
             <w:r>
               <w:rPr>
                 <w:rStyle w:val="Hyperlink"/>
@@ -837,7 +938,7 @@
                 <w:noProof/>
                 <w:webHidden/>
               </w:rPr>
-              <w:instrText xml:space="preserve"> PAGEREF _Toc65224635 \h </w:instrText>
+              <w:instrText xml:space="preserve"> PAGEREF _Toc66371252 \h </w:instrText>
             </w:r>
             <w:r>
               <w:rPr>
@@ -857,7 +958,7 @@
                 <w:noProof/>
                 <w:webHidden/>
               </w:rPr>
-              <w:t>3</w:t>
+              <w:t>5</w:t>
             </w:r>
             <w:r>
               <w:rPr>
@@ -883,7 +984,7 @@
               <w:lang w:val="da-DK" w:eastAsia="da-DK"/>
             </w:rPr>
           </w:pPr>
-          <w:hyperlink w:anchor="_Toc65224636" w:history="1">
+          <w:hyperlink w:anchor="_Toc66371253" w:history="1">
             <w:r>
               <w:rPr>
                 <w:rStyle w:val="Hyperlink"/>
@@ -929,7 +1030,7 @@
                 <w:noProof/>
                 <w:webHidden/>
               </w:rPr>
-              <w:instrText xml:space="preserve"> PAGEREF _Toc65224636 \h </w:instrText>
+              <w:instrText xml:space="preserve"> PAGEREF _Toc66371253 \h </w:instrText>
             </w:r>
             <w:r>
               <w:rPr>
@@ -949,7 +1050,7 @@
                 <w:noProof/>
                 <w:webHidden/>
               </w:rPr>
-              <w:t>4</w:t>
+              <w:t>5</w:t>
             </w:r>
             <w:r>
               <w:rPr>
@@ -975,7 +1076,7 @@
               <w:lang w:val="da-DK" w:eastAsia="da-DK"/>
             </w:rPr>
           </w:pPr>
-          <w:hyperlink w:anchor="_Toc65224637" w:history="1">
+          <w:hyperlink w:anchor="_Toc66371254" w:history="1">
             <w:r>
               <w:rPr>
                 <w:rStyle w:val="Hyperlink"/>
@@ -1021,7 +1122,7 @@
                 <w:noProof/>
                 <w:webHidden/>
               </w:rPr>
-              <w:instrText xml:space="preserve"> PAGEREF _Toc65224637 \h </w:instrText>
+              <w:instrText xml:space="preserve"> PAGEREF _Toc66371254 \h </w:instrText>
             </w:r>
             <w:r>
               <w:rPr>
@@ -1041,7 +1142,7 @@
                 <w:noProof/>
                 <w:webHidden/>
               </w:rPr>
-              <w:t>4</w:t>
+              <w:t>6</w:t>
             </w:r>
             <w:r>
               <w:rPr>
@@ -1067,7 +1168,7 @@
               <w:lang w:val="da-DK" w:eastAsia="da-DK"/>
             </w:rPr>
           </w:pPr>
-          <w:hyperlink w:anchor="_Toc65224638" w:history="1">
+          <w:hyperlink w:anchor="_Toc66371255" w:history="1">
             <w:r>
               <w:rPr>
                 <w:rStyle w:val="Hyperlink"/>
@@ -1113,7 +1214,7 @@
                 <w:noProof/>
                 <w:webHidden/>
               </w:rPr>
-              <w:instrText xml:space="preserve"> PAGEREF _Toc65224638 \h </w:instrText>
+              <w:instrText xml:space="preserve"> PAGEREF _Toc66371255 \h </w:instrText>
             </w:r>
             <w:r>
               <w:rPr>
@@ -1133,7 +1234,7 @@
                 <w:noProof/>
                 <w:webHidden/>
               </w:rPr>
-              <w:t>5</w:t>
+              <w:t>6</w:t>
             </w:r>
             <w:r>
               <w:rPr>
@@ -1159,7 +1260,7 @@
               <w:lang w:val="da-DK" w:eastAsia="da-DK"/>
             </w:rPr>
           </w:pPr>
-          <w:hyperlink w:anchor="_Toc65224639" w:history="1">
+          <w:hyperlink w:anchor="_Toc66371256" w:history="1">
             <w:r>
               <w:rPr>
                 <w:rStyle w:val="Hyperlink"/>
@@ -1205,7 +1306,7 @@
                 <w:noProof/>
                 <w:webHidden/>
               </w:rPr>
-              <w:instrText xml:space="preserve"> PAGEREF _Toc65224639 \h </w:instrText>
+              <w:instrText xml:space="preserve"> PAGEREF _Toc66371256 \h </w:instrText>
             </w:r>
             <w:r>
               <w:rPr>
@@ -1225,7 +1326,7 @@
                 <w:noProof/>
                 <w:webHidden/>
               </w:rPr>
-              <w:t>5</w:t>
+              <w:t>6</w:t>
             </w:r>
             <w:r>
               <w:rPr>
@@ -1251,7 +1352,7 @@
               <w:lang w:val="da-DK" w:eastAsia="da-DK"/>
             </w:rPr>
           </w:pPr>
-          <w:hyperlink w:anchor="_Toc65224640" w:history="1">
+          <w:hyperlink w:anchor="_Toc66371257" w:history="1">
             <w:r>
               <w:rPr>
                 <w:rStyle w:val="Hyperlink"/>
@@ -1297,7 +1398,7 @@
                 <w:noProof/>
                 <w:webHidden/>
               </w:rPr>
-              <w:instrText xml:space="preserve"> PAGEREF _Toc65224640 \h </w:instrText>
+              <w:instrText xml:space="preserve"> PAGEREF _Toc66371257 \h </w:instrText>
             </w:r>
             <w:r>
               <w:rPr>
@@ -1317,7 +1418,7 @@
                 <w:noProof/>
                 <w:webHidden/>
               </w:rPr>
-              <w:t>5</w:t>
+              <w:t>7</w:t>
             </w:r>
             <w:r>
               <w:rPr>
@@ -1343,7 +1444,7 @@
               <w:lang w:val="da-DK" w:eastAsia="da-DK"/>
             </w:rPr>
           </w:pPr>
-          <w:hyperlink w:anchor="_Toc65224641" w:history="1">
+          <w:hyperlink w:anchor="_Toc66371258" w:history="1">
             <w:r>
               <w:rPr>
                 <w:rStyle w:val="Hyperlink"/>
@@ -1389,7 +1490,7 @@
                 <w:noProof/>
                 <w:webHidden/>
               </w:rPr>
-              <w:instrText xml:space="preserve"> PAGEREF _Toc65224641 \h </w:instrText>
+              <w:instrText xml:space="preserve"> PAGEREF _Toc66371258 \h </w:instrText>
             </w:r>
             <w:r>
               <w:rPr>
@@ -1409,7 +1510,7 @@
                 <w:noProof/>
                 <w:webHidden/>
               </w:rPr>
-              <w:t>6</w:t>
+              <w:t>8</w:t>
             </w:r>
             <w:r>
               <w:rPr>
@@ -1435,7 +1536,7 @@
               <w:lang w:val="da-DK" w:eastAsia="da-DK"/>
             </w:rPr>
           </w:pPr>
-          <w:hyperlink w:anchor="_Toc65224642" w:history="1">
+          <w:hyperlink w:anchor="_Toc66371259" w:history="1">
             <w:r>
               <w:rPr>
                 <w:rStyle w:val="Hyperlink"/>
@@ -1481,7 +1582,7 @@
                 <w:noProof/>
                 <w:webHidden/>
               </w:rPr>
-              <w:instrText xml:space="preserve"> PAGEREF _Toc65224642 \h </w:instrText>
+              <w:instrText xml:space="preserve"> PAGEREF _Toc66371259 \h </w:instrText>
             </w:r>
             <w:r>
               <w:rPr>
@@ -1501,7 +1602,7 @@
                 <w:noProof/>
                 <w:webHidden/>
               </w:rPr>
-              <w:t>7</w:t>
+              <w:t>8</w:t>
             </w:r>
             <w:r>
               <w:rPr>
@@ -1527,7 +1628,7 @@
               <w:lang w:val="da-DK" w:eastAsia="da-DK"/>
             </w:rPr>
           </w:pPr>
-          <w:hyperlink w:anchor="_Toc65224643" w:history="1">
+          <w:hyperlink w:anchor="_Toc66371260" w:history="1">
             <w:r>
               <w:rPr>
                 <w:rStyle w:val="Hyperlink"/>
@@ -1573,7 +1674,7 @@
                 <w:noProof/>
                 <w:webHidden/>
               </w:rPr>
-              <w:instrText xml:space="preserve"> PAGEREF _Toc65224643 \h </w:instrText>
+              <w:instrText xml:space="preserve"> PAGEREF _Toc66371260 \h </w:instrText>
             </w:r>
             <w:r>
               <w:rPr>
@@ -1593,7 +1694,7 @@
                 <w:noProof/>
                 <w:webHidden/>
               </w:rPr>
-              <w:t>7</w:t>
+              <w:t>8</w:t>
             </w:r>
             <w:r>
               <w:rPr>
@@ -1619,7 +1720,7 @@
               <w:lang w:val="da-DK" w:eastAsia="da-DK"/>
             </w:rPr>
           </w:pPr>
-          <w:hyperlink w:anchor="_Toc65224644" w:history="1">
+          <w:hyperlink w:anchor="_Toc66371261" w:history="1">
             <w:r>
               <w:rPr>
                 <w:rStyle w:val="Hyperlink"/>
@@ -1665,7 +1766,7 @@
                 <w:noProof/>
                 <w:webHidden/>
               </w:rPr>
-              <w:instrText xml:space="preserve"> PAGEREF _Toc65224644 \h </w:instrText>
+              <w:instrText xml:space="preserve"> PAGEREF _Toc66371261 \h </w:instrText>
             </w:r>
             <w:r>
               <w:rPr>
@@ -1685,7 +1786,7 @@
                 <w:noProof/>
                 <w:webHidden/>
               </w:rPr>
-              <w:t>8</w:t>
+              <w:t>10</w:t>
             </w:r>
             <w:r>
               <w:rPr>
@@ -1711,7 +1812,7 @@
               <w:lang w:val="da-DK" w:eastAsia="da-DK"/>
             </w:rPr>
           </w:pPr>
-          <w:hyperlink w:anchor="_Toc65224645" w:history="1">
+          <w:hyperlink w:anchor="_Toc66371262" w:history="1">
             <w:r>
               <w:rPr>
                 <w:rStyle w:val="Hyperlink"/>
@@ -1757,7 +1858,7 @@
                 <w:noProof/>
                 <w:webHidden/>
               </w:rPr>
-              <w:instrText xml:space="preserve"> PAGEREF _Toc65224645 \h </w:instrText>
+              <w:instrText xml:space="preserve"> PAGEREF _Toc66371262 \h </w:instrText>
             </w:r>
             <w:r>
               <w:rPr>
@@ -1777,7 +1878,7 @@
                 <w:noProof/>
                 <w:webHidden/>
               </w:rPr>
-              <w:t>9</w:t>
+              <w:t>10</w:t>
             </w:r>
             <w:r>
               <w:rPr>
@@ -1803,7 +1904,7 @@
               <w:lang w:val="da-DK" w:eastAsia="da-DK"/>
             </w:rPr>
           </w:pPr>
-          <w:hyperlink w:anchor="_Toc65224646" w:history="1">
+          <w:hyperlink w:anchor="_Toc66371263" w:history="1">
             <w:r>
               <w:rPr>
                 <w:rStyle w:val="Hyperlink"/>
@@ -1849,7 +1950,7 @@
                 <w:noProof/>
                 <w:webHidden/>
               </w:rPr>
-              <w:instrText xml:space="preserve"> PAGEREF _Toc65224646 \h </w:instrText>
+              <w:instrText xml:space="preserve"> PAGEREF _Toc66371263 \h </w:instrText>
             </w:r>
             <w:r>
               <w:rPr>
@@ -1869,7 +1970,7 @@
                 <w:noProof/>
                 <w:webHidden/>
               </w:rPr>
-              <w:t>10</w:t>
+              <w:t>12</w:t>
             </w:r>
             <w:r>
               <w:rPr>
@@ -1895,7 +1996,7 @@
               <w:lang w:val="da-DK" w:eastAsia="da-DK"/>
             </w:rPr>
           </w:pPr>
-          <w:hyperlink w:anchor="_Toc65224647" w:history="1">
+          <w:hyperlink w:anchor="_Toc66371264" w:history="1">
             <w:r>
               <w:rPr>
                 <w:rStyle w:val="Hyperlink"/>
@@ -1941,7 +2042,7 @@
                 <w:noProof/>
                 <w:webHidden/>
               </w:rPr>
-              <w:instrText xml:space="preserve"> PAGEREF _Toc65224647 \h </w:instrText>
+              <w:instrText xml:space="preserve"> PAGEREF _Toc66371264 \h </w:instrText>
             </w:r>
             <w:r>
               <w:rPr>
@@ -1961,7 +2062,7 @@
                 <w:noProof/>
                 <w:webHidden/>
               </w:rPr>
-              <w:t>10</w:t>
+              <w:t>12</w:t>
             </w:r>
             <w:r>
               <w:rPr>
@@ -1987,7 +2088,7 @@
               <w:lang w:val="da-DK" w:eastAsia="da-DK"/>
             </w:rPr>
           </w:pPr>
-          <w:hyperlink w:anchor="_Toc65224648" w:history="1">
+          <w:hyperlink w:anchor="_Toc66371265" w:history="1">
             <w:r>
               <w:rPr>
                 <w:rStyle w:val="Hyperlink"/>
@@ -2033,7 +2134,7 @@
                 <w:noProof/>
                 <w:webHidden/>
               </w:rPr>
-              <w:instrText xml:space="preserve"> PAGEREF _Toc65224648 \h </w:instrText>
+              <w:instrText xml:space="preserve"> PAGEREF _Toc66371265 \h </w:instrText>
             </w:r>
             <w:r>
               <w:rPr>
@@ -2053,7 +2154,7 @@
                 <w:noProof/>
                 <w:webHidden/>
               </w:rPr>
-              <w:t>10</w:t>
+              <w:t>12</w:t>
             </w:r>
             <w:r>
               <w:rPr>
@@ -2079,7 +2180,7 @@
               <w:lang w:val="da-DK" w:eastAsia="da-DK"/>
             </w:rPr>
           </w:pPr>
-          <w:hyperlink w:anchor="_Toc65224649" w:history="1">
+          <w:hyperlink w:anchor="_Toc66371266" w:history="1">
             <w:r>
               <w:rPr>
                 <w:rStyle w:val="Hyperlink"/>
@@ -2125,7 +2226,7 @@
                 <w:noProof/>
                 <w:webHidden/>
               </w:rPr>
-              <w:instrText xml:space="preserve"> PAGEREF _Toc65224649 \h </w:instrText>
+              <w:instrText xml:space="preserve"> PAGEREF _Toc66371266 \h </w:instrText>
             </w:r>
             <w:r>
               <w:rPr>
@@ -2145,7 +2246,7 @@
                 <w:noProof/>
                 <w:webHidden/>
               </w:rPr>
-              <w:t>11</w:t>
+              <w:t>12</w:t>
             </w:r>
             <w:r>
               <w:rPr>
@@ -2171,7 +2272,7 @@
               <w:lang w:val="da-DK" w:eastAsia="da-DK"/>
             </w:rPr>
           </w:pPr>
-          <w:hyperlink w:anchor="_Toc65224650" w:history="1">
+          <w:hyperlink w:anchor="_Toc66371267" w:history="1">
             <w:r>
               <w:rPr>
                 <w:rStyle w:val="Hyperlink"/>
@@ -2217,7 +2318,7 @@
                 <w:noProof/>
                 <w:webHidden/>
               </w:rPr>
-              <w:instrText xml:space="preserve"> PAGEREF _Toc65224650 \h </w:instrText>
+              <w:instrText xml:space="preserve"> PAGEREF _Toc66371267 \h </w:instrText>
             </w:r>
             <w:r>
               <w:rPr>
@@ -2237,7 +2338,7 @@
                 <w:noProof/>
                 <w:webHidden/>
               </w:rPr>
-              <w:t>13</w:t>
+              <w:t>14</w:t>
             </w:r>
             <w:r>
               <w:rPr>
@@ -2263,7 +2364,7 @@
               <w:lang w:val="da-DK" w:eastAsia="da-DK"/>
             </w:rPr>
           </w:pPr>
-          <w:hyperlink w:anchor="_Toc65224651" w:history="1">
+          <w:hyperlink w:anchor="_Toc66371268" w:history="1">
             <w:r>
               <w:rPr>
                 <w:rStyle w:val="Hyperlink"/>
@@ -2309,7 +2410,7 @@
                 <w:noProof/>
                 <w:webHidden/>
               </w:rPr>
-              <w:instrText xml:space="preserve"> PAGEREF _Toc65224651 \h </w:instrText>
+              <w:instrText xml:space="preserve"> PAGEREF _Toc66371268 \h </w:instrText>
             </w:r>
             <w:r>
               <w:rPr>
@@ -2329,7 +2430,7 @@
                 <w:noProof/>
                 <w:webHidden/>
               </w:rPr>
-              <w:t>13</w:t>
+              <w:t>15</w:t>
             </w:r>
             <w:r>
               <w:rPr>
@@ -2355,7 +2456,7 @@
               <w:lang w:val="da-DK" w:eastAsia="da-DK"/>
             </w:rPr>
           </w:pPr>
-          <w:hyperlink w:anchor="_Toc65224652" w:history="1">
+          <w:hyperlink w:anchor="_Toc66371269" w:history="1">
             <w:r>
               <w:rPr>
                 <w:rStyle w:val="Hyperlink"/>
@@ -2401,7 +2502,7 @@
                 <w:noProof/>
                 <w:webHidden/>
               </w:rPr>
-              <w:instrText xml:space="preserve"> PAGEREF _Toc65224652 \h </w:instrText>
+              <w:instrText xml:space="preserve"> PAGEREF _Toc66371269 \h </w:instrText>
             </w:r>
             <w:r>
               <w:rPr>
@@ -2421,7 +2522,7 @@
                 <w:noProof/>
                 <w:webHidden/>
               </w:rPr>
-              <w:t>14</w:t>
+              <w:t>15</w:t>
             </w:r>
             <w:r>
               <w:rPr>
@@ -2447,7 +2548,7 @@
               <w:lang w:val="da-DK" w:eastAsia="da-DK"/>
             </w:rPr>
           </w:pPr>
-          <w:hyperlink w:anchor="_Toc65224653" w:history="1">
+          <w:hyperlink w:anchor="_Toc66371270" w:history="1">
             <w:r>
               <w:rPr>
                 <w:rStyle w:val="Hyperlink"/>
@@ -2493,7 +2594,7 @@
                 <w:noProof/>
                 <w:webHidden/>
               </w:rPr>
-              <w:instrText xml:space="preserve"> PAGEREF _Toc65224653 \h </w:instrText>
+              <w:instrText xml:space="preserve"> PAGEREF _Toc66371270 \h </w:instrText>
             </w:r>
             <w:r>
               <w:rPr>
@@ -2513,7 +2614,7 @@
                 <w:noProof/>
                 <w:webHidden/>
               </w:rPr>
-              <w:t>14</w:t>
+              <w:t>15</w:t>
             </w:r>
             <w:r>
               <w:rPr>
@@ -2539,7 +2640,7 @@
               <w:lang w:val="da-DK" w:eastAsia="da-DK"/>
             </w:rPr>
           </w:pPr>
-          <w:hyperlink w:anchor="_Toc65224654" w:history="1">
+          <w:hyperlink w:anchor="_Toc66371271" w:history="1">
             <w:r>
               <w:rPr>
                 <w:rStyle w:val="Hyperlink"/>
@@ -2585,7 +2686,7 @@
                 <w:noProof/>
                 <w:webHidden/>
               </w:rPr>
-              <w:instrText xml:space="preserve"> PAGEREF _Toc65224654 \h </w:instrText>
+              <w:instrText xml:space="preserve"> PAGEREF _Toc66371271 \h </w:instrText>
             </w:r>
             <w:r>
               <w:rPr>
@@ -2605,7 +2706,7 @@
                 <w:noProof/>
                 <w:webHidden/>
               </w:rPr>
-              <w:t>14</w:t>
+              <w:t>16</w:t>
             </w:r>
             <w:r>
               <w:rPr>
@@ -2631,7 +2732,7 @@
               <w:lang w:val="da-DK" w:eastAsia="da-DK"/>
             </w:rPr>
           </w:pPr>
-          <w:hyperlink w:anchor="_Toc65224655" w:history="1">
+          <w:hyperlink w:anchor="_Toc66371272" w:history="1">
             <w:r>
               <w:rPr>
                 <w:rStyle w:val="Hyperlink"/>
@@ -2677,7 +2778,7 @@
                 <w:noProof/>
                 <w:webHidden/>
               </w:rPr>
-              <w:instrText xml:space="preserve"> PAGEREF _Toc65224655 \h </w:instrText>
+              <w:instrText xml:space="preserve"> PAGEREF _Toc66371272 \h </w:instrText>
             </w:r>
             <w:r>
               <w:rPr>
@@ -2697,7 +2798,7 @@
                 <w:noProof/>
                 <w:webHidden/>
               </w:rPr>
-              <w:t>15</w:t>
+              <w:t>17</w:t>
             </w:r>
             <w:r>
               <w:rPr>
@@ -2723,7 +2824,7 @@
               <w:lang w:val="da-DK" w:eastAsia="da-DK"/>
             </w:rPr>
           </w:pPr>
-          <w:hyperlink w:anchor="_Toc65224656" w:history="1">
+          <w:hyperlink w:anchor="_Toc66371273" w:history="1">
             <w:r>
               <w:rPr>
                 <w:rStyle w:val="Hyperlink"/>
@@ -2769,7 +2870,7 @@
                 <w:noProof/>
                 <w:webHidden/>
               </w:rPr>
-              <w:instrText xml:space="preserve"> PAGEREF _Toc65224656 \h </w:instrText>
+              <w:instrText xml:space="preserve"> PAGEREF _Toc66371273 \h </w:instrText>
             </w:r>
             <w:r>
               <w:rPr>
@@ -2789,7 +2890,7 @@
                 <w:noProof/>
                 <w:webHidden/>
               </w:rPr>
-              <w:t>15</w:t>
+              <w:t>17</w:t>
             </w:r>
             <w:r>
               <w:rPr>
@@ -2815,7 +2916,7 @@
               <w:lang w:val="da-DK" w:eastAsia="da-DK"/>
             </w:rPr>
           </w:pPr>
-          <w:hyperlink w:anchor="_Toc65224657" w:history="1">
+          <w:hyperlink w:anchor="_Toc66371274" w:history="1">
             <w:r>
               <w:rPr>
                 <w:rStyle w:val="Hyperlink"/>
@@ -2861,7 +2962,7 @@
                 <w:noProof/>
                 <w:webHidden/>
               </w:rPr>
-              <w:instrText xml:space="preserve"> PAGEREF _Toc65224657 \h </w:instrText>
+              <w:instrText xml:space="preserve"> PAGEREF _Toc66371274 \h </w:instrText>
             </w:r>
             <w:r>
               <w:rPr>
@@ -2881,7 +2982,7 @@
                 <w:noProof/>
                 <w:webHidden/>
               </w:rPr>
-              <w:t>15</w:t>
+              <w:t>17</w:t>
             </w:r>
             <w:r>
               <w:rPr>
@@ -2907,7 +3008,7 @@
               <w:lang w:val="da-DK" w:eastAsia="da-DK"/>
             </w:rPr>
           </w:pPr>
-          <w:hyperlink w:anchor="_Toc65224658" w:history="1">
+          <w:hyperlink w:anchor="_Toc66371275" w:history="1">
             <w:r>
               <w:rPr>
                 <w:rStyle w:val="Hyperlink"/>
@@ -2953,7 +3054,7 @@
                 <w:noProof/>
                 <w:webHidden/>
               </w:rPr>
-              <w:instrText xml:space="preserve"> PAGEREF _Toc65224658 \h </w:instrText>
+              <w:instrText xml:space="preserve"> PAGEREF _Toc66371275 \h </w:instrText>
             </w:r>
             <w:r>
               <w:rPr>
@@ -2973,7 +3074,7 @@
                 <w:noProof/>
                 <w:webHidden/>
               </w:rPr>
-              <w:t>16</w:t>
+              <w:t>17</w:t>
             </w:r>
             <w:r>
               <w:rPr>
@@ -2999,7 +3100,7 @@
               <w:lang w:val="da-DK" w:eastAsia="da-DK"/>
             </w:rPr>
           </w:pPr>
-          <w:hyperlink w:anchor="_Toc65224659" w:history="1">
+          <w:hyperlink w:anchor="_Toc66371276" w:history="1">
             <w:r>
               <w:rPr>
                 <w:rStyle w:val="Hyperlink"/>
@@ -3045,7 +3146,7 @@
                 <w:noProof/>
                 <w:webHidden/>
               </w:rPr>
-              <w:instrText xml:space="preserve"> PAGEREF _Toc65224659 \h </w:instrText>
+              <w:instrText xml:space="preserve"> PAGEREF _Toc66371276 \h </w:instrText>
             </w:r>
             <w:r>
               <w:rPr>
@@ -3065,7 +3166,283 @@
                 <w:noProof/>
                 <w:webHidden/>
               </w:rPr>
-              <w:t>16</w:t>
+              <w:t>18</w:t>
+            </w:r>
+            <w:r>
+              <w:rPr>
+                <w:noProof/>
+                <w:webHidden/>
+              </w:rPr>
+              <w:fldChar w:fldCharType="end"/>
+            </w:r>
+          </w:hyperlink>
+        </w:p>
+        <w:p>
+          <w:pPr>
+            <w:pStyle w:val="TOC1"/>
+            <w:tabs>
+              <w:tab w:val="left" w:pos="400"/>
+              <w:tab w:val="right" w:leader="dot" w:pos="9628"/>
+            </w:tabs>
+            <w:rPr>
+              <w:rFonts w:asciiTheme="minorHAnsi" w:eastAsiaTheme="minorEastAsia" w:hAnsiTheme="minorHAnsi"/>
+              <w:noProof/>
+              <w:sz w:val="22"/>
+              <w:szCs w:val="22"/>
+              <w:lang w:val="da-DK" w:eastAsia="da-DK"/>
+            </w:rPr>
+          </w:pPr>
+          <w:hyperlink w:anchor="_Toc66371277" w:history="1">
+            <w:r>
+              <w:rPr>
+                <w:rStyle w:val="Hyperlink"/>
+                <w:noProof/>
+                <w:lang w:val="da-DK"/>
+              </w:rPr>
+              <w:t>7</w:t>
+            </w:r>
+            <w:r>
+              <w:rPr>
+                <w:rFonts w:asciiTheme="minorHAnsi" w:eastAsiaTheme="minorEastAsia" w:hAnsiTheme="minorHAnsi"/>
+                <w:noProof/>
+                <w:sz w:val="22"/>
+                <w:szCs w:val="22"/>
+                <w:lang w:val="da-DK" w:eastAsia="da-DK"/>
+              </w:rPr>
+              <w:tab/>
+            </w:r>
+            <w:r>
+              <w:rPr>
+                <w:rStyle w:val="Hyperlink"/>
+                <w:noProof/>
+                <w:lang w:val="da-DK"/>
+              </w:rPr>
+              <w:t>Overvågning</w:t>
+            </w:r>
+            <w:r>
+              <w:rPr>
+                <w:noProof/>
+                <w:webHidden/>
+              </w:rPr>
+              <w:tab/>
+            </w:r>
+            <w:r>
+              <w:rPr>
+                <w:noProof/>
+                <w:webHidden/>
+              </w:rPr>
+              <w:fldChar w:fldCharType="begin"/>
+            </w:r>
+            <w:r>
+              <w:rPr>
+                <w:noProof/>
+                <w:webHidden/>
+              </w:rPr>
+              <w:instrText xml:space="preserve"> PAGEREF _Toc66371277 \h </w:instrText>
+            </w:r>
+            <w:r>
+              <w:rPr>
+                <w:noProof/>
+                <w:webHidden/>
+              </w:rPr>
+            </w:r>
+            <w:r>
+              <w:rPr>
+                <w:noProof/>
+                <w:webHidden/>
+              </w:rPr>
+              <w:fldChar w:fldCharType="separate"/>
+            </w:r>
+            <w:r>
+              <w:rPr>
+                <w:noProof/>
+                <w:webHidden/>
+              </w:rPr>
+              <w:t>19</w:t>
+            </w:r>
+            <w:r>
+              <w:rPr>
+                <w:noProof/>
+                <w:webHidden/>
+              </w:rPr>
+              <w:fldChar w:fldCharType="end"/>
+            </w:r>
+          </w:hyperlink>
+        </w:p>
+        <w:p>
+          <w:pPr>
+            <w:pStyle w:val="TOC2"/>
+            <w:tabs>
+              <w:tab w:val="left" w:pos="880"/>
+              <w:tab w:val="right" w:leader="dot" w:pos="9628"/>
+            </w:tabs>
+            <w:rPr>
+              <w:rFonts w:asciiTheme="minorHAnsi" w:eastAsiaTheme="minorEastAsia" w:hAnsiTheme="minorHAnsi"/>
+              <w:noProof/>
+              <w:sz w:val="22"/>
+              <w:szCs w:val="22"/>
+              <w:lang w:val="da-DK" w:eastAsia="da-DK"/>
+            </w:rPr>
+          </w:pPr>
+          <w:hyperlink w:anchor="_Toc66371278" w:history="1">
+            <w:r>
+              <w:rPr>
+                <w:rStyle w:val="Hyperlink"/>
+                <w:noProof/>
+                <w:lang w:val="da-DK"/>
+              </w:rPr>
+              <w:t>7.1</w:t>
+            </w:r>
+            <w:r>
+              <w:rPr>
+                <w:rFonts w:asciiTheme="minorHAnsi" w:eastAsiaTheme="minorEastAsia" w:hAnsiTheme="minorHAnsi"/>
+                <w:noProof/>
+                <w:sz w:val="22"/>
+                <w:szCs w:val="22"/>
+                <w:lang w:val="da-DK" w:eastAsia="da-DK"/>
+              </w:rPr>
+              <w:tab/>
+            </w:r>
+            <w:r>
+              <w:rPr>
+                <w:rStyle w:val="Hyperlink"/>
+                <w:noProof/>
+                <w:lang w:val="da-DK"/>
+              </w:rPr>
+              <w:t>Overvågning af applikationens ”liveliness”</w:t>
+            </w:r>
+            <w:r>
+              <w:rPr>
+                <w:noProof/>
+                <w:webHidden/>
+              </w:rPr>
+              <w:tab/>
+            </w:r>
+            <w:r>
+              <w:rPr>
+                <w:noProof/>
+                <w:webHidden/>
+              </w:rPr>
+              <w:fldChar w:fldCharType="begin"/>
+            </w:r>
+            <w:r>
+              <w:rPr>
+                <w:noProof/>
+                <w:webHidden/>
+              </w:rPr>
+              <w:instrText xml:space="preserve"> PAGEREF _Toc66371278 \h </w:instrText>
+            </w:r>
+            <w:r>
+              <w:rPr>
+                <w:noProof/>
+                <w:webHidden/>
+              </w:rPr>
+            </w:r>
+            <w:r>
+              <w:rPr>
+                <w:noProof/>
+                <w:webHidden/>
+              </w:rPr>
+              <w:fldChar w:fldCharType="separate"/>
+            </w:r>
+            <w:r>
+              <w:rPr>
+                <w:noProof/>
+                <w:webHidden/>
+              </w:rPr>
+              <w:t>19</w:t>
+            </w:r>
+            <w:r>
+              <w:rPr>
+                <w:noProof/>
+                <w:webHidden/>
+              </w:rPr>
+              <w:fldChar w:fldCharType="end"/>
+            </w:r>
+          </w:hyperlink>
+        </w:p>
+        <w:p>
+          <w:pPr>
+            <w:pStyle w:val="TOC2"/>
+            <w:tabs>
+              <w:tab w:val="left" w:pos="880"/>
+              <w:tab w:val="right" w:leader="dot" w:pos="9628"/>
+            </w:tabs>
+            <w:rPr>
+              <w:rFonts w:asciiTheme="minorHAnsi" w:eastAsiaTheme="minorEastAsia" w:hAnsiTheme="minorHAnsi"/>
+              <w:noProof/>
+              <w:sz w:val="22"/>
+              <w:szCs w:val="22"/>
+              <w:lang w:val="da-DK" w:eastAsia="da-DK"/>
+            </w:rPr>
+          </w:pPr>
+          <w:hyperlink w:anchor="_Toc66371279" w:history="1">
+            <w:r>
+              <w:rPr>
+                <w:rStyle w:val="Hyperlink"/>
+                <w:noProof/>
+                <w:lang w:val="da-DK"/>
+              </w:rPr>
+              <w:t>7.2</w:t>
+            </w:r>
+            <w:r>
+              <w:rPr>
+                <w:rFonts w:asciiTheme="minorHAnsi" w:eastAsiaTheme="minorEastAsia" w:hAnsiTheme="minorHAnsi"/>
+                <w:noProof/>
+                <w:sz w:val="22"/>
+                <w:szCs w:val="22"/>
+                <w:lang w:val="da-DK" w:eastAsia="da-DK"/>
+              </w:rPr>
+              <w:tab/>
+            </w:r>
+            <w:r>
+              <w:rPr>
+                <w:rStyle w:val="Hyperlink"/>
+                <w:noProof/>
+                <w:lang w:val="da-DK"/>
+              </w:rPr>
+              <w:t>Overvågning af applikations log</w:t>
+            </w:r>
+            <w:r>
+              <w:rPr>
+                <w:noProof/>
+                <w:webHidden/>
+              </w:rPr>
+              <w:tab/>
+            </w:r>
+            <w:r>
+              <w:rPr>
+                <w:noProof/>
+                <w:webHidden/>
+              </w:rPr>
+              <w:fldChar w:fldCharType="begin"/>
+            </w:r>
+            <w:r>
+              <w:rPr>
+                <w:noProof/>
+                <w:webHidden/>
+              </w:rPr>
+              <w:instrText xml:space="preserve"> PAGEREF _Toc66371279 \h </w:instrText>
+            </w:r>
+            <w:r>
+              <w:rPr>
+                <w:noProof/>
+                <w:webHidden/>
+              </w:rPr>
+            </w:r>
+            <w:r>
+              <w:rPr>
+                <w:noProof/>
+                <w:webHidden/>
+              </w:rPr>
+              <w:fldChar w:fldCharType="separate"/>
+            </w:r>
+            <w:r>
+              <w:rPr>
+                <w:noProof/>
+                <w:webHidden/>
+              </w:rPr>
+              <w:t>19</w:t>
             </w:r>
             <w:r>
               <w:rPr>
@@ -3103,6 +3480,7 @@
         <w:rPr>
           <w:lang w:val="da-DK"/>
         </w:rPr>
+        <w:lastRenderedPageBreak/>
         <w:br w:type="page"/>
       </w:r>
     </w:p>
@@ -3113,7 +3491,7 @@
           <w:lang w:val="da-DK"/>
         </w:rPr>
       </w:pPr>
-      <w:bookmarkStart w:id="0" w:name="_Toc65224630"/>
+      <w:bookmarkStart w:id="0" w:name="_Toc66371246"/>
       <w:r>
         <w:rPr>
           <w:lang w:val="da-DK"/>
@@ -3143,7 +3521,7 @@
           <w:lang w:val="da-DK"/>
         </w:rPr>
       </w:pPr>
-      <w:bookmarkStart w:id="1" w:name="_Toc65224631"/>
+      <w:bookmarkStart w:id="1" w:name="_Toc66371247"/>
       <w:r>
         <w:rPr>
           <w:lang w:val="da-DK"/>
@@ -3259,7 +3637,7 @@
           <w:lang w:val="da-DK"/>
         </w:rPr>
       </w:pPr>
-      <w:bookmarkStart w:id="2" w:name="_Toc65224632"/>
+      <w:bookmarkStart w:id="2" w:name="_Toc66371248"/>
       <w:r>
         <w:rPr>
           <w:lang w:val="da-DK"/>
@@ -3288,7 +3666,7 @@
           <w:lang w:val="da-DK"/>
         </w:rPr>
       </w:pPr>
-      <w:bookmarkStart w:id="3" w:name="_Toc65224633"/>
+      <w:bookmarkStart w:id="3" w:name="_Toc66371249"/>
       <w:r>
         <w:rPr>
           <w:lang w:val="da-DK"/>
@@ -3379,19 +3757,186 @@
     </w:p>
     <w:p>
       <w:pPr>
+        <w:pStyle w:val="Heading2"/>
+        <w:rPr>
+          <w:lang w:val="da-DK"/>
+        </w:rPr>
+      </w:pPr>
+      <w:bookmarkStart w:id="4" w:name="_Toc66371250"/>
+      <w:r>
+        <w:rPr>
+          <w:lang w:val="da-DK"/>
+        </w:rPr>
+        <w:t>Docker konfiguration</w:t>
+      </w:r>
+      <w:bookmarkEnd w:id="4"/>
+    </w:p>
+    <w:p>
+      <w:pPr>
+        <w:rPr>
+          <w:lang w:val="da-DK"/>
+        </w:rPr>
+      </w:pPr>
+      <w:r>
+        <w:rPr>
+          <w:lang w:val="da-DK"/>
+        </w:rPr>
+        <w:t>I de enkelte afsnit nedenfor, er der angivet hvordan man opsætter konfigurationen af de enkelte docker containere. For dem alle gælder der at man skal bruge</w:t>
+      </w:r>
+      <w:r>
+        <w:rPr>
+          <w:lang w:val="da-DK"/>
+        </w:rPr>
+        <w:t xml:space="preserve"> miljøvariable til at holde konfigurationen, hvilket i nedenstående dokumentation udføres vha docker-compose filen.</w:t>
+      </w:r>
+    </w:p>
+    <w:p>
+      <w:pPr>
+        <w:rPr>
+          <w:lang w:val="da-DK"/>
+        </w:rPr>
+      </w:pPr>
+      <w:r>
+        <w:rPr>
+          <w:lang w:val="da-DK"/>
+        </w:rPr>
+        <w:t>Hvis man ikke bruger docker-compose og/eller man ikke har mulighed for at angive miljøvariable, så kan man angive konfigurationen i en konfigurationsfil.</w:t>
+      </w:r>
+    </w:p>
+    <w:p>
+      <w:pPr>
+        <w:rPr>
+          <w:lang w:val="da-DK"/>
+        </w:rPr>
+      </w:pPr>
+      <w:r>
+        <w:rPr>
+          <w:lang w:val="da-DK"/>
+        </w:rPr>
+        <w:t>I så fald skal man mounte et volume til sin docker container der mappes ind til folderen /config, og i denne folder skal der ligge en konfigurationsfil ved navn application.properties</w:t>
+      </w:r>
+    </w:p>
+    <w:p>
+      <w:pPr>
+        <w:rPr>
+          <w:lang w:val="da-DK"/>
+        </w:rPr>
+      </w:pPr>
+      <w:r>
+        <w:rPr>
+          <w:lang w:val="da-DK"/>
+        </w:rPr>
+        <w:t>Filen udfyldes med de variable som man normalt ville angive som miljøvariable fx i docker-compose.</w:t>
+      </w:r>
+    </w:p>
+    <w:p>
+      <w:pPr>
+        <w:rPr>
+          <w:lang w:val="da-DK"/>
+        </w:rPr>
+      </w:pPr>
+      <w:r>
+        <w:rPr>
+          <w:lang w:val="da-DK"/>
+        </w:rPr>
+        <w:lastRenderedPageBreak/>
+        <w:t>Et kort eksempel på indholdet af en sådan fil er vist nedenfor, og man kan se et fuldt eksempel i den eksempel docker konfiguration der ligger sammen med koden</w:t>
+      </w:r>
+    </w:p>
+    <w:p>
+      <w:pPr>
+        <w:rPr>
+          <w:lang w:val="da-DK"/>
+        </w:rPr>
+      </w:pPr>
+    </w:p>
+    <w:p>
+      <w:pPr>
+        <w:rPr>
+          <w:rFonts w:ascii="Courier New" w:hAnsi="Courier New" w:cs="Courier New"/>
+        </w:rPr>
+      </w:pPr>
+      <w:r>
+        <w:rPr>
+          <w:rFonts w:ascii="Courier New" w:hAnsi="Courier New" w:cs="Courier New"/>
+        </w:rPr>
+        <w:t>configuration.cron=0 0/5 * * * *</w:t>
+      </w:r>
+    </w:p>
+    <w:p>
+      <w:pPr>
+        <w:rPr>
+          <w:rFonts w:ascii="Courier New" w:hAnsi="Courier New" w:cs="Courier New"/>
+        </w:rPr>
+      </w:pPr>
+      <w:r>
+        <w:rPr>
+          <w:rFonts w:ascii="Courier New" w:hAnsi="Courier New" w:cs="Courier New"/>
+        </w:rPr>
+        <w:t>configuration.apiKey=Test1234</w:t>
+      </w:r>
+    </w:p>
+    <w:p>
+      <w:pPr>
+        <w:rPr>
+          <w:rFonts w:ascii="Courier New" w:hAnsi="Courier New" w:cs="Courier New"/>
+        </w:rPr>
+      </w:pPr>
+      <w:r>
+        <w:rPr>
+          <w:rFonts w:ascii="Courier New" w:hAnsi="Courier New" w:cs="Courier New"/>
+        </w:rPr>
+        <w:t>configuration.roles.supportedRoles=Teacher,Pedagogue</w:t>
+      </w:r>
+    </w:p>
+    <w:p>
+      <w:pPr>
+        <w:rPr>
+          <w:rFonts w:ascii="Courier New" w:hAnsi="Courier New" w:cs="Courier New"/>
+        </w:rPr>
+      </w:pPr>
+      <w:r>
+        <w:rPr>
+          <w:rFonts w:ascii="Courier New" w:hAnsi="Courier New" w:cs="Courier New"/>
+        </w:rPr>
+        <w:t>configuration.roles.url=http://auladagtilbud-roles:8999</w:t>
+      </w:r>
+    </w:p>
+    <w:p>
+      <w:pPr>
+        <w:rPr>
+          <w:rFonts w:ascii="Courier New" w:hAnsi="Courier New" w:cs="Courier New"/>
+        </w:rPr>
+      </w:pPr>
+      <w:r>
+        <w:rPr>
+          <w:rFonts w:ascii="Courier New" w:hAnsi="Courier New" w:cs="Courier New"/>
+        </w:rPr>
+        <w:t>configuration.roles.apiKey=Test1234</w:t>
+      </w:r>
+    </w:p>
+    <w:p>
+      <w:pPr>
+        <w:rPr>
+          <w:rFonts w:ascii="Courier New" w:hAnsi="Courier New" w:cs="Courier New"/>
+        </w:rPr>
+      </w:pPr>
+    </w:p>
+    <w:p>
+      <w:pPr>
         <w:pStyle w:val="Heading1"/>
         <w:rPr>
           <w:lang w:val="da-DK"/>
         </w:rPr>
       </w:pPr>
-      <w:bookmarkStart w:id="4" w:name="_Toc65224634"/>
+      <w:bookmarkStart w:id="5" w:name="_Toc66371251"/>
       <w:r>
         <w:rPr>
           <w:lang w:val="da-DK"/>
         </w:rPr>
         <w:t>Rolle-register opsætning (AD)</w:t>
       </w:r>
-      <w:bookmarkEnd w:id="4"/>
+      <w:bookmarkEnd w:id="5"/>
     </w:p>
     <w:p>
       <w:pPr>
@@ -3400,14 +3945,14 @@
           <w:lang w:val="da-DK"/>
         </w:rPr>
       </w:pPr>
-      <w:bookmarkStart w:id="5" w:name="_Toc65224635"/>
+      <w:bookmarkStart w:id="6" w:name="_Toc66371252"/>
       <w:r>
         <w:rPr>
           <w:lang w:val="da-DK"/>
         </w:rPr>
         <w:t>Windows Service</w:t>
       </w:r>
-      <w:bookmarkEnd w:id="5"/>
+      <w:bookmarkEnd w:id="6"/>
     </w:p>
     <w:p>
       <w:pPr>
@@ -3458,15 +4003,14 @@
           <w:lang w:val="da-DK"/>
         </w:rPr>
       </w:pPr>
-      <w:bookmarkStart w:id="6" w:name="_Toc65224636"/>
-      <w:r>
-        <w:rPr>
-          <w:lang w:val="da-DK"/>
-        </w:rPr>
-        <w:lastRenderedPageBreak/>
+      <w:bookmarkStart w:id="7" w:name="_Toc66371253"/>
+      <w:r>
+        <w:rPr>
+          <w:lang w:val="da-DK"/>
+        </w:rPr>
         <w:t>Konfigurationsfil</w:t>
       </w:r>
-      <w:bookmarkEnd w:id="6"/>
+      <w:bookmarkEnd w:id="7"/>
     </w:p>
     <w:p>
       <w:pPr>
@@ -3643,6 +4187,7 @@
         <w:rPr>
           <w:lang w:val="da-DK"/>
         </w:rPr>
+        <w:lastRenderedPageBreak/>
         <w:t>Hvis man har TLS/SSL opsat foran sin container, skal man bruge wss:// som protokol, ellers ws:/</w:t>
       </w:r>
     </w:p>
@@ -3771,33 +4316,26 @@
           <w:lang w:val="da-DK"/>
         </w:rPr>
       </w:pPr>
-      <w:bookmarkStart w:id="7" w:name="_Toc65224637"/>
+      <w:bookmarkStart w:id="8" w:name="_Toc66371254"/>
       <w:r>
         <w:rPr>
           <w:lang w:val="da-DK"/>
         </w:rPr>
         <w:t>Afvikling</w:t>
       </w:r>
-      <w:bookmarkEnd w:id="7"/>
-    </w:p>
-    <w:p>
-      <w:pPr>
-        <w:rPr>
-          <w:lang w:val="da-DK"/>
-        </w:rPr>
-      </w:pPr>
-      <w:r>
-        <w:rPr>
-          <w:lang w:val="da-DK"/>
-        </w:rPr>
-        <w:t xml:space="preserve">Windows servicen skal afvikles under en service konto der har lov til at læse fra AD. Servicen udlæser de felter der er konfigureret i ovenstående konfigurationsfil, og det er vigtigt at </w:t>
-      </w:r>
-      <w:r>
-        <w:rPr>
-          <w:lang w:val="da-DK"/>
-        </w:rPr>
-        <w:lastRenderedPageBreak/>
-        <w:t>servicekontoen har læse-adgang til disse (typisk har en almindelige servicekonto læse-adgang til alle ikke-følsomme felter, så det er alene hvis man har valgt at anvende et følsom felt at dette er relevant).</w:t>
+      <w:bookmarkEnd w:id="8"/>
+    </w:p>
+    <w:p>
+      <w:pPr>
+        <w:rPr>
+          <w:lang w:val="da-DK"/>
+        </w:rPr>
+      </w:pPr>
+      <w:r>
+        <w:rPr>
+          <w:lang w:val="da-DK"/>
+        </w:rPr>
+        <w:t>Windows servicen skal afvikles under en service konto der har lov til at læse fra AD. Servicen udlæser de felter der er konfigureret i ovenstående konfigurationsfil, og det er vigtigt at servicekontoen har læse-adgang til disse (typisk har en almindelige servicekonto læse-adgang til alle ikke-følsomme felter, så det er alene hvis man har valgt at anvende et følsom felt at dette er relevant).</w:t>
       </w:r>
     </w:p>
     <w:p>
@@ -3826,14 +4364,14 @@
           <w:lang w:val="da-DK"/>
         </w:rPr>
       </w:pPr>
-      <w:bookmarkStart w:id="8" w:name="_Toc65224638"/>
+      <w:bookmarkStart w:id="9" w:name="_Toc66371255"/>
       <w:r>
         <w:rPr>
           <w:lang w:val="da-DK"/>
         </w:rPr>
         <w:t>Log fil</w:t>
       </w:r>
-      <w:bookmarkEnd w:id="8"/>
+      <w:bookmarkEnd w:id="9"/>
     </w:p>
     <w:p>
       <w:pPr>
@@ -3881,14 +4419,14 @@
           <w:lang w:val="da-DK"/>
         </w:rPr>
       </w:pPr>
-      <w:bookmarkStart w:id="9" w:name="_Toc65224639"/>
+      <w:bookmarkStart w:id="10" w:name="_Toc66371256"/>
       <w:r>
         <w:rPr>
           <w:lang w:val="da-DK"/>
         </w:rPr>
         <w:t>Docker container</w:t>
       </w:r>
-      <w:bookmarkEnd w:id="9"/>
+      <w:bookmarkEnd w:id="10"/>
     </w:p>
     <w:p>
       <w:pPr>
@@ -3952,14 +4490,15 @@
           <w:lang w:val="da-DK"/>
         </w:rPr>
       </w:pPr>
-      <w:bookmarkStart w:id="10" w:name="_Toc65224640"/>
-      <w:r>
-        <w:rPr>
-          <w:lang w:val="da-DK"/>
-        </w:rPr>
+      <w:bookmarkStart w:id="11" w:name="_Toc66371257"/>
+      <w:r>
+        <w:rPr>
+          <w:lang w:val="da-DK"/>
+        </w:rPr>
+        <w:lastRenderedPageBreak/>
         <w:t>Konfiguration</w:t>
       </w:r>
-      <w:bookmarkEnd w:id="10"/>
+      <w:bookmarkEnd w:id="11"/>
     </w:p>
     <w:p>
       <w:pPr>
@@ -4186,14 +4725,7 @@
               <w:rPr>
                 <w:lang w:val="da-DK"/>
               </w:rPr>
-              <w:t xml:space="preserve">Skal udfyldes med et hemmelig nøgle. Dette er den samme nøgle som skal anvendes i konfigurationen af on-premise windows servicen, og anvendes som signeringsnøgle til at beskytte </w:t>
-            </w:r>
-            <w:r>
-              <w:rPr>
-                <w:lang w:val="da-DK"/>
-              </w:rPr>
-              <w:lastRenderedPageBreak/>
-              <w:t>trafikken mellem containeren og windows servicen.</w:t>
+              <w:t>Skal udfyldes med et hemmelig nøgle. Dette er den samme nøgle som skal anvendes i konfigurationen af on-premise windows servicen, og anvendes som signeringsnøgle til at beskytte trafikken mellem containeren og windows servicen.</w:t>
             </w:r>
           </w:p>
         </w:tc>
@@ -4210,7 +4742,6 @@
               </w:rPr>
             </w:pPr>
             <w:r>
-              <w:lastRenderedPageBreak/>
               <w:t>configuration.mapping[</w:t>
             </w:r>
             <w:r>
@@ -4488,6 +5019,7 @@
           </w:tcPr>
           <w:p>
             <w:r>
+              <w:lastRenderedPageBreak/>
               <w:t>configuration.testData[</w:t>
             </w:r>
             <w:r>
@@ -4575,14 +5107,14 @@
           <w:lang w:val="da-DK"/>
         </w:rPr>
       </w:pPr>
-      <w:bookmarkStart w:id="11" w:name="_Toc65224641"/>
+      <w:bookmarkStart w:id="12" w:name="_Toc66371258"/>
       <w:r>
         <w:rPr>
           <w:lang w:val="da-DK"/>
         </w:rPr>
         <w:t>Test af korrekt opsætning</w:t>
       </w:r>
-      <w:bookmarkEnd w:id="11"/>
+      <w:bookmarkEnd w:id="12"/>
     </w:p>
     <w:p>
       <w:pPr>
@@ -4620,7 +5152,6 @@
         <w:rPr>
           <w:rFonts w:ascii="Courier New" w:hAnsi="Courier New" w:cs="Courier New"/>
         </w:rPr>
-        <w:lastRenderedPageBreak/>
         <w:t>$ curl</w:t>
       </w:r>
       <w:r>
@@ -4671,14 +5202,14 @@
           <w:lang w:val="da-DK"/>
         </w:rPr>
       </w:pPr>
-      <w:bookmarkStart w:id="12" w:name="_Toc65224642"/>
+      <w:bookmarkStart w:id="13" w:name="_Toc66371259"/>
       <w:r>
         <w:rPr>
           <w:lang w:val="da-DK"/>
         </w:rPr>
         <w:t>Rolle-register opsætning (OS2rollekatalog)</w:t>
       </w:r>
-      <w:bookmarkEnd w:id="12"/>
+      <w:bookmarkEnd w:id="13"/>
     </w:p>
     <w:p>
       <w:pPr>
@@ -4687,14 +5218,14 @@
           <w:lang w:val="da-DK"/>
         </w:rPr>
       </w:pPr>
-      <w:bookmarkStart w:id="13" w:name="_Toc65224643"/>
+      <w:bookmarkStart w:id="14" w:name="_Toc66371260"/>
       <w:r>
         <w:rPr>
           <w:lang w:val="da-DK"/>
         </w:rPr>
         <w:t>OS2rollekatalog</w:t>
       </w:r>
-      <w:bookmarkEnd w:id="13"/>
+      <w:bookmarkEnd w:id="14"/>
     </w:p>
     <w:p>
       <w:pPr>
@@ -4741,6 +5272,7 @@
           <w:noProof/>
           <w:lang w:val="da-DK"/>
         </w:rPr>
+        <w:lastRenderedPageBreak/>
         <w:drawing>
           <wp:inline distT="0" distB="0" distL="0" distR="0" wp14:anchorId="56E199AE" wp14:editId="095595E5">
             <wp:extent cx="2409825" cy="2343150"/>
@@ -4877,7 +5409,6 @@
           <w:noProof/>
           <w:lang w:val="da-DK"/>
         </w:rPr>
-        <w:lastRenderedPageBreak/>
         <w:drawing>
           <wp:inline distT="0" distB="0" distL="0" distR="0" wp14:anchorId="22D977F7" wp14:editId="09E86502">
             <wp:extent cx="2381250" cy="1952625"/>
@@ -4945,6 +5476,7 @@
           <w:noProof/>
           <w:lang w:val="da-DK"/>
         </w:rPr>
+        <w:lastRenderedPageBreak/>
         <w:drawing>
           <wp:inline distT="0" distB="0" distL="0" distR="0" wp14:anchorId="079DA1D9" wp14:editId="3380D486">
             <wp:extent cx="6120130" cy="2139315"/>
@@ -5102,14 +5634,14 @@
           <w:lang w:val="da-DK"/>
         </w:rPr>
       </w:pPr>
-      <w:bookmarkStart w:id="14" w:name="_Toc65224644"/>
+      <w:bookmarkStart w:id="15" w:name="_Toc66371261"/>
       <w:r>
         <w:rPr>
           <w:lang w:val="da-DK"/>
         </w:rPr>
         <w:t>Docker Container</w:t>
       </w:r>
-      <w:bookmarkEnd w:id="14"/>
+      <w:bookmarkEnd w:id="15"/>
     </w:p>
     <w:p>
       <w:pPr>
@@ -5173,15 +5705,14 @@
           <w:lang w:val="da-DK"/>
         </w:rPr>
       </w:pPr>
-      <w:bookmarkStart w:id="15" w:name="_Toc65224645"/>
-      <w:r>
-        <w:rPr>
-          <w:lang w:val="da-DK"/>
-        </w:rPr>
-        <w:lastRenderedPageBreak/>
+      <w:bookmarkStart w:id="16" w:name="_Toc66371262"/>
+      <w:r>
+        <w:rPr>
+          <w:lang w:val="da-DK"/>
+        </w:rPr>
         <w:t>Konfiguration</w:t>
       </w:r>
-      <w:bookmarkEnd w:id="15"/>
+      <w:bookmarkEnd w:id="16"/>
     </w:p>
     <w:p>
       <w:pPr>
@@ -5335,7 +5866,14 @@
               <w:rPr>
                 <w:lang w:val="da-DK"/>
               </w:rPr>
-              <w:t>, men returnerer i stedet et statisk svar (se ”configuration.testData”)</w:t>
+              <w:t xml:space="preserve">, men </w:t>
+            </w:r>
+            <w:r>
+              <w:rPr>
+                <w:lang w:val="da-DK"/>
+              </w:rPr>
+              <w:lastRenderedPageBreak/>
+              <w:t>returnerer i stedet et statisk svar (se ”configuration.testData”)</w:t>
             </w:r>
           </w:p>
         </w:tc>
@@ -5347,6 +5885,7 @@
           </w:tcPr>
           <w:p>
             <w:r>
+              <w:lastRenderedPageBreak/>
               <w:t>configuration.apiKey</w:t>
             </w:r>
           </w:p>
@@ -5724,7 +6263,6 @@
           </w:tcPr>
           <w:p>
             <w:r>
-              <w:lastRenderedPageBreak/>
               <w:t>configuration.testData[</w:t>
             </w:r>
             <w:r>
@@ -5848,7 +6386,14 @@
               <w:rPr>
                 <w:lang w:val="da-DK"/>
               </w:rPr>
-              <w:t>Disse data kan udelades hvis man har slået integrationen til, og faktisk kalder AD. Hvis man har slået integrationen fra, og gerne vil returnere statiske data, kan man udfylde disse felter.</w:t>
+              <w:t xml:space="preserve">Disse data kan udelades hvis man har slået integrationen til, og faktisk kalder AD. Hvis man </w:t>
+            </w:r>
+            <w:r>
+              <w:rPr>
+                <w:lang w:val="da-DK"/>
+              </w:rPr>
+              <w:lastRenderedPageBreak/>
+              <w:t>har slået integrationen fra, og gerne vil returnere statiske data, kan man udfylde disse felter.</w:t>
             </w:r>
           </w:p>
           <w:p>
@@ -5888,14 +6433,14 @@
           <w:lang w:val="da-DK"/>
         </w:rPr>
       </w:pPr>
-      <w:bookmarkStart w:id="16" w:name="_Toc65224646"/>
+      <w:bookmarkStart w:id="17" w:name="_Toc66371263"/>
       <w:r>
         <w:rPr>
           <w:lang w:val="da-DK"/>
         </w:rPr>
         <w:t>Test af korrekt opsætning</w:t>
       </w:r>
-      <w:bookmarkEnd w:id="16"/>
+      <w:bookmarkEnd w:id="17"/>
     </w:p>
     <w:p>
       <w:pPr>
@@ -5983,7 +6528,7 @@
           <w:lang w:val="da-DK"/>
         </w:rPr>
       </w:pPr>
-      <w:bookmarkStart w:id="17" w:name="_Toc65224647"/>
+      <w:bookmarkStart w:id="18" w:name="_Toc66371264"/>
       <w:r>
         <w:rPr>
           <w:lang w:val="da-DK"/>
@@ -5996,7 +6541,7 @@
         </w:rPr>
         <w:t>ætning</w:t>
       </w:r>
-      <w:bookmarkEnd w:id="17"/>
+      <w:bookmarkEnd w:id="18"/>
     </w:p>
     <w:p>
       <w:pPr>
@@ -6017,13 +6562,15 @@
           <w:lang w:val="da-DK"/>
         </w:rPr>
       </w:pPr>
-      <w:r>
-        <w:rPr>
-          <w:highlight w:val="yellow"/>
-          <w:lang w:val="da-DK"/>
-        </w:rPr>
-        <w:t>TODO: indsæt relevant information</w:t>
-      </w:r>
+      <w:hyperlink r:id="rId25" w:history="1">
+        <w:r>
+          <w:rPr>
+            <w:rStyle w:val="Hyperlink"/>
+            <w:lang w:val="da-DK"/>
+          </w:rPr>
+          <w:t>https://kmdi2prod.portal.azure-api.net/</w:t>
+        </w:r>
+      </w:hyperlink>
     </w:p>
     <w:p>
       <w:pPr>
@@ -6044,7 +6591,7 @@
           <w:lang w:val="da-DK"/>
         </w:rPr>
       </w:pPr>
-      <w:hyperlink r:id="rId25" w:history="1">
+      <w:hyperlink r:id="rId26" w:history="1">
         <w:r>
           <w:rPr>
             <w:rStyle w:val="Hyperlink"/>
@@ -6074,14 +6621,14 @@
           <w:lang w:val="da-DK"/>
         </w:rPr>
       </w:pPr>
-      <w:bookmarkStart w:id="18" w:name="_Toc65224648"/>
+      <w:bookmarkStart w:id="19" w:name="_Toc66371265"/>
       <w:r>
         <w:rPr>
           <w:lang w:val="da-DK"/>
         </w:rPr>
         <w:t>Docker Container</w:t>
       </w:r>
-      <w:bookmarkEnd w:id="18"/>
+      <w:bookmarkEnd w:id="19"/>
     </w:p>
     <w:p>
       <w:pPr>
@@ -6102,7 +6649,7 @@
           <w:lang w:val="da-DK"/>
         </w:rPr>
       </w:pPr>
-      <w:hyperlink r:id="rId26" w:history="1">
+      <w:hyperlink r:id="rId27" w:history="1">
         <w:r>
           <w:rPr>
             <w:rStyle w:val="Hyperlink"/>
@@ -6145,14 +6692,14 @@
           <w:lang w:val="da-DK"/>
         </w:rPr>
       </w:pPr>
-      <w:bookmarkStart w:id="19" w:name="_Toc65224649"/>
+      <w:bookmarkStart w:id="20" w:name="_Toc66371266"/>
       <w:r>
         <w:rPr>
           <w:lang w:val="da-DK"/>
         </w:rPr>
         <w:t>Konfiguration</w:t>
       </w:r>
-      <w:bookmarkEnd w:id="19"/>
+      <w:bookmarkEnd w:id="20"/>
     </w:p>
     <w:p>
       <w:pPr>
@@ -6173,7 +6720,7 @@
           <w:lang w:val="da-DK"/>
         </w:rPr>
       </w:pPr>
-      <w:hyperlink r:id="rId27" w:history="1">
+      <w:hyperlink r:id="rId28" w:history="1">
         <w:r>
           <w:rPr>
             <w:rStyle w:val="Hyperlink"/>
@@ -6237,6 +6784,7 @@
                 <w:b/>
                 <w:bCs/>
               </w:rPr>
+              <w:lastRenderedPageBreak/>
               <w:t>Nøgle</w:t>
             </w:r>
           </w:p>
@@ -6530,7 +7078,7 @@
                 <w:lang w:val="da-DK"/>
               </w:rPr>
             </w:pPr>
-            <w:hyperlink r:id="rId28" w:history="1">
+            <w:hyperlink r:id="rId29" w:history="1">
               <w:r>
                 <w:rPr>
                   <w:rStyle w:val="Hyperlink"/>
@@ -6556,7 +7104,6 @@
           </w:tcPr>
           <w:p>
             <w:r>
-              <w:lastRenderedPageBreak/>
               <w:t>configuration.kmdi2.apiKey</w:t>
             </w:r>
           </w:p>
@@ -6687,6 +7234,7 @@
               <w:rPr>
                 <w:lang w:val="da-DK"/>
               </w:rPr>
+              <w:lastRenderedPageBreak/>
               <w:t xml:space="preserve">Disse data kan udelades hvis man har slået integrationen til, og faktisk kalder </w:t>
             </w:r>
             <w:r>
@@ -6711,6 +7259,7 @@
           </w:tcPr>
           <w:p>
             <w:r>
+              <w:lastRenderedPageBreak/>
               <w:t>configuration.testData[</w:t>
             </w:r>
             <w:r>
@@ -6935,14 +7484,7 @@
               <w:rPr>
                 <w:lang w:val="da-DK"/>
               </w:rPr>
-              <w:t xml:space="preserve">Disse data kan udelades hvis man har slået integrationen til, og faktisk kalder KMD I2. Hvis </w:t>
-            </w:r>
-            <w:r>
-              <w:rPr>
-                <w:lang w:val="da-DK"/>
-              </w:rPr>
-              <w:lastRenderedPageBreak/>
-              <w:t>man har slået integrationen fra, og gerne vil returnere statiske data, kan man udfylde disse felter.</w:t>
+              <w:t>Disse data kan udelades hvis man har slået integrationen til, og faktisk kalder KMD I2. Hvis man har slået integrationen fra, og gerne vil returnere statiske data, kan man udfylde disse felter.</w:t>
             </w:r>
           </w:p>
         </w:tc>
@@ -6962,14 +7504,14 @@
           <w:lang w:val="da-DK"/>
         </w:rPr>
       </w:pPr>
-      <w:bookmarkStart w:id="20" w:name="_Toc65224650"/>
+      <w:bookmarkStart w:id="21" w:name="_Toc66371267"/>
       <w:r>
         <w:rPr>
           <w:lang w:val="da-DK"/>
         </w:rPr>
         <w:t>Test af korrekt opsætning</w:t>
       </w:r>
-      <w:bookmarkEnd w:id="20"/>
+      <w:bookmarkEnd w:id="21"/>
     </w:p>
     <w:p>
       <w:pPr>
@@ -7045,7 +7587,7 @@
         </w:rPr>
         <w:t xml:space="preserve"> </w:t>
       </w:r>
-      <w:hyperlink r:id="rId29" w:history="1">
+      <w:hyperlink r:id="rId30" w:history="1">
         <w:r>
           <w:rPr>
             <w:rStyle w:val="Hyperlink"/>
@@ -7087,14 +7629,15 @@
           <w:lang w:val="da-DK"/>
         </w:rPr>
       </w:pPr>
-      <w:bookmarkStart w:id="21" w:name="_Toc65224651"/>
-      <w:r>
-        <w:rPr>
-          <w:lang w:val="da-DK"/>
-        </w:rPr>
+      <w:bookmarkStart w:id="22" w:name="_Toc66371268"/>
+      <w:r>
+        <w:rPr>
+          <w:lang w:val="da-DK"/>
+        </w:rPr>
+        <w:lastRenderedPageBreak/>
         <w:t>Yderligere API’er</w:t>
       </w:r>
-      <w:bookmarkEnd w:id="21"/>
+      <w:bookmarkEnd w:id="22"/>
     </w:p>
     <w:p>
       <w:pPr>
@@ -7440,7 +7983,6 @@
         <w:rPr>
           <w:lang w:val="da-DK"/>
         </w:rPr>
-        <w:lastRenderedPageBreak/>
         <w:t>Dette endpoint anvendes til a</w:t>
       </w:r>
       <w:r>
@@ -7457,7 +7999,7 @@
           <w:lang w:val="da-DK"/>
         </w:rPr>
       </w:pPr>
-      <w:bookmarkStart w:id="22" w:name="_Toc65224652"/>
+      <w:bookmarkStart w:id="23" w:name="_Toc66371269"/>
       <w:r>
         <w:rPr>
           <w:lang w:val="da-DK"/>
@@ -7470,7 +8012,7 @@
         </w:rPr>
         <w:t xml:space="preserve"> opsætning</w:t>
       </w:r>
-      <w:bookmarkEnd w:id="22"/>
+      <w:bookmarkEnd w:id="23"/>
     </w:p>
     <w:p>
       <w:pPr>
@@ -7491,7 +8033,7 @@
           <w:lang w:val="da-DK"/>
         </w:rPr>
       </w:pPr>
-      <w:hyperlink r:id="rId30" w:history="1">
+      <w:hyperlink r:id="rId31" w:history="1">
         <w:r>
           <w:rPr>
             <w:rStyle w:val="Hyperlink"/>
@@ -7508,14 +8050,14 @@
           <w:lang w:val="da-DK"/>
         </w:rPr>
       </w:pPr>
-      <w:bookmarkStart w:id="23" w:name="_Toc65224653"/>
+      <w:bookmarkStart w:id="24" w:name="_Toc66371270"/>
       <w:r>
         <w:rPr>
           <w:lang w:val="da-DK"/>
         </w:rPr>
         <w:t>Stubbet udgave</w:t>
       </w:r>
-      <w:bookmarkEnd w:id="23"/>
+      <w:bookmarkEnd w:id="24"/>
     </w:p>
     <w:p>
       <w:pPr>
@@ -7540,6 +8082,7 @@
         <w:rPr>
           <w:lang w:val="da-DK"/>
         </w:rPr>
+        <w:lastRenderedPageBreak/>
         <w:t>Man kan hente en eksempel docker-compose.yml fil her</w:t>
       </w:r>
     </w:p>
@@ -7549,7 +8092,7 @@
           <w:lang w:val="da-DK"/>
         </w:rPr>
       </w:pPr>
-      <w:hyperlink r:id="rId31" w:history="1">
+      <w:hyperlink r:id="rId32" w:history="1">
         <w:r>
           <w:rPr>
             <w:rStyle w:val="Hyperlink"/>
@@ -7592,14 +8135,14 @@
           <w:lang w:val="da-DK"/>
         </w:rPr>
       </w:pPr>
-      <w:bookmarkStart w:id="24" w:name="_Toc65224654"/>
+      <w:bookmarkStart w:id="25" w:name="_Toc66371271"/>
       <w:r>
         <w:rPr>
           <w:lang w:val="da-DK"/>
         </w:rPr>
         <w:t>Konfiguration</w:t>
       </w:r>
-      <w:bookmarkEnd w:id="24"/>
+      <w:bookmarkEnd w:id="25"/>
     </w:p>
     <w:p>
       <w:pPr>
@@ -7620,7 +8163,7 @@
           <w:lang w:val="da-DK"/>
         </w:rPr>
       </w:pPr>
-      <w:hyperlink r:id="rId32" w:history="1">
+      <w:hyperlink r:id="rId33" w:history="1">
         <w:r>
           <w:rPr>
             <w:rStyle w:val="Hyperlink"/>
@@ -7873,7 +8416,6 @@
           </w:tcPr>
           <w:p>
             <w:r>
-              <w:lastRenderedPageBreak/>
               <w:t>configuration.testData.</w:t>
             </w:r>
             <w:r>
@@ -8033,6 +8575,7 @@
           </w:tcPr>
           <w:p>
             <w:r>
+              <w:lastRenderedPageBreak/>
               <w:t>configuration.testData.</w:t>
             </w:r>
             <w:r>
@@ -8094,14 +8637,14 @@
           <w:lang w:val="da-DK"/>
         </w:rPr>
       </w:pPr>
-      <w:bookmarkStart w:id="25" w:name="_Toc65224655"/>
+      <w:bookmarkStart w:id="26" w:name="_Toc66371272"/>
       <w:r>
         <w:rPr>
           <w:lang w:val="da-DK"/>
         </w:rPr>
         <w:t>Test af korrekt opsætning</w:t>
       </w:r>
-      <w:bookmarkEnd w:id="25"/>
+      <w:bookmarkEnd w:id="26"/>
     </w:p>
     <w:p>
       <w:pPr>
@@ -8172,7 +8715,7 @@
         </w:rPr>
         <w:t xml:space="preserve"> </w:t>
       </w:r>
-      <w:hyperlink r:id="rId33" w:history="1">
+      <w:hyperlink r:id="rId34" w:history="1">
         <w:r>
           <w:rPr>
             <w:rStyle w:val="Hyperlink"/>
@@ -8208,14 +8751,14 @@
           <w:lang w:val="da-DK"/>
         </w:rPr>
       </w:pPr>
-      <w:bookmarkStart w:id="26" w:name="_Toc65224656"/>
+      <w:bookmarkStart w:id="27" w:name="_Toc66371273"/>
       <w:r>
         <w:rPr>
           <w:lang w:val="da-DK"/>
         </w:rPr>
         <w:t>Opsætning af integrationsflow</w:t>
       </w:r>
-      <w:bookmarkEnd w:id="26"/>
+      <w:bookmarkEnd w:id="27"/>
     </w:p>
     <w:p>
       <w:pPr>
@@ -8237,14 +8780,14 @@
           <w:lang w:val="da-DK"/>
         </w:rPr>
       </w:pPr>
-      <w:bookmarkStart w:id="27" w:name="_Toc65224657"/>
+      <w:bookmarkStart w:id="28" w:name="_Toc66371274"/>
       <w:r>
         <w:rPr>
           <w:lang w:val="da-DK"/>
         </w:rPr>
         <w:t>Docker Container</w:t>
       </w:r>
-      <w:bookmarkEnd w:id="27"/>
+      <w:bookmarkEnd w:id="28"/>
     </w:p>
     <w:p>
       <w:pPr>
@@ -8265,7 +8808,7 @@
           <w:lang w:val="da-DK"/>
         </w:rPr>
       </w:pPr>
-      <w:hyperlink r:id="rId34" w:history="1">
+      <w:hyperlink r:id="rId35" w:history="1">
         <w:r>
           <w:rPr>
             <w:rStyle w:val="Hyperlink"/>
@@ -8308,15 +8851,14 @@
           <w:lang w:val="da-DK"/>
         </w:rPr>
       </w:pPr>
-      <w:bookmarkStart w:id="28" w:name="_Toc65224658"/>
-      <w:r>
-        <w:rPr>
-          <w:lang w:val="da-DK"/>
-        </w:rPr>
-        <w:lastRenderedPageBreak/>
+      <w:bookmarkStart w:id="29" w:name="_Toc66371275"/>
+      <w:r>
+        <w:rPr>
+          <w:lang w:val="da-DK"/>
+        </w:rPr>
         <w:t>Konfiguration</w:t>
       </w:r>
-      <w:bookmarkEnd w:id="28"/>
+      <w:bookmarkEnd w:id="29"/>
     </w:p>
     <w:p>
       <w:pPr>
@@ -8337,7 +8879,7 @@
           <w:lang w:val="da-DK"/>
         </w:rPr>
       </w:pPr>
-      <w:hyperlink r:id="rId35" w:history="1">
+      <w:hyperlink r:id="rId36" w:history="1">
         <w:r>
           <w:rPr>
             <w:rStyle w:val="Hyperlink"/>
@@ -8724,6 +9266,7 @@
           </w:tcPr>
           <w:p>
             <w:r>
+              <w:lastRenderedPageBreak/>
               <w:t>configuration.apiKey</w:t>
             </w:r>
           </w:p>
@@ -8816,7 +9359,6 @@
               <w:rPr>
                 <w:lang w:val="da-DK"/>
               </w:rPr>
-              <w:lastRenderedPageBreak/>
               <w:t>”Teacher,Pedagogue”</w:t>
             </w:r>
           </w:p>
@@ -8829,7 +9371,6 @@
           </w:tcPr>
           <w:p>
             <w:r>
-              <w:lastRenderedPageBreak/>
               <w:t>configuration.roles.url</w:t>
             </w:r>
           </w:p>
@@ -9018,14 +9559,14 @@
           <w:lang w:val="da-DK"/>
         </w:rPr>
       </w:pPr>
-      <w:bookmarkStart w:id="29" w:name="_Toc65224659"/>
+      <w:bookmarkStart w:id="30" w:name="_Toc66371276"/>
       <w:r>
         <w:rPr>
           <w:lang w:val="da-DK"/>
         </w:rPr>
         <w:t>Test af korrekt opsætning</w:t>
       </w:r>
-      <w:bookmarkEnd w:id="29"/>
+      <w:bookmarkEnd w:id="30"/>
     </w:p>
     <w:p>
       <w:pPr>
@@ -9043,6 +9584,7 @@
     <w:p>
       <w:pPr>
         <w:rPr>
+          <w:rStyle w:val="Hyperlink"/>
           <w:rFonts w:ascii="Courier New" w:hAnsi="Courier New" w:cs="Courier New"/>
           <w:lang w:val="da-DK"/>
         </w:rPr>
@@ -9052,9 +9594,10 @@
           <w:rFonts w:ascii="Courier New" w:hAnsi="Courier New" w:cs="Courier New"/>
           <w:lang w:val="da-DK"/>
         </w:rPr>
+        <w:lastRenderedPageBreak/>
         <w:t xml:space="preserve">$ curl –header "ApiKey: xxxx" </w:t>
       </w:r>
-      <w:hyperlink r:id="rId36" w:history="1">
+      <w:hyperlink r:id="rId37" w:history="1">
         <w:r>
           <w:rPr>
             <w:rStyle w:val="Hyperlink"/>
@@ -9065,9 +9608,137 @@
         </w:r>
       </w:hyperlink>
     </w:p>
+    <w:p>
+      <w:pPr>
+        <w:pStyle w:val="Heading1"/>
+        <w:rPr>
+          <w:lang w:val="da-DK"/>
+        </w:rPr>
+      </w:pPr>
+      <w:bookmarkStart w:id="31" w:name="_Toc66371277"/>
+      <w:r>
+        <w:rPr>
+          <w:lang w:val="da-DK"/>
+        </w:rPr>
+        <w:t>Overvågning</w:t>
+      </w:r>
+      <w:bookmarkEnd w:id="31"/>
+    </w:p>
+    <w:p>
+      <w:pPr>
+        <w:rPr>
+          <w:lang w:val="da-DK"/>
+        </w:rPr>
+      </w:pPr>
+      <w:r>
+        <w:rPr>
+          <w:lang w:val="da-DK"/>
+        </w:rPr>
+        <w:t>Man bør overvåge applikationerne, hvilket kan gøres ved hjælp af 2 metoder. Det anbefales at man bruger begge metoder i samspil</w:t>
+      </w:r>
+    </w:p>
+    <w:p>
+      <w:pPr>
+        <w:pStyle w:val="Heading2"/>
+        <w:rPr>
+          <w:lang w:val="da-DK"/>
+        </w:rPr>
+      </w:pPr>
+      <w:bookmarkStart w:id="32" w:name="_Toc66371278"/>
+      <w:r>
+        <w:rPr>
+          <w:lang w:val="da-DK"/>
+        </w:rPr>
+        <w:t>Overvågning af applikationens ”liveliness”</w:t>
+      </w:r>
+      <w:bookmarkEnd w:id="32"/>
+    </w:p>
+    <w:p>
+      <w:pPr>
+        <w:rPr>
+          <w:lang w:val="da-DK"/>
+        </w:rPr>
+      </w:pPr>
+      <w:r>
+        <w:rPr>
+          <w:lang w:val="da-DK"/>
+        </w:rPr>
+        <w:t>Alle docker containerne, på nær OS2sync, udstiller et API til at checke om applikationen er levende. Dette kaldes ved at tilgå dette endpoint</w:t>
+      </w:r>
+    </w:p>
+    <w:p>
+      <w:pPr>
+        <w:rPr>
+          <w:rFonts w:ascii="Courier New" w:hAnsi="Courier New" w:cs="Courier New"/>
+        </w:rPr>
+      </w:pPr>
+      <w:r>
+        <w:rPr>
+          <w:rFonts w:ascii="Courier New" w:hAnsi="Courier New" w:cs="Courier New"/>
+        </w:rPr>
+        <w:t xml:space="preserve">$ curl </w:t>
+      </w:r>
+      <w:hyperlink r:id="rId38" w:history="1">
+        <w:r>
+          <w:rPr>
+            <w:rStyle w:val="Hyperlink"/>
+            <w:rFonts w:ascii="Courier New" w:hAnsi="Courier New" w:cs="Courier New"/>
+          </w:rPr>
+          <w:t>http://localhost:xxxx/manage/health</w:t>
+        </w:r>
+      </w:hyperlink>
+    </w:p>
+    <w:p>
+      <w:pPr>
+        <w:rPr>
+          <w:lang w:val="da-DK"/>
+        </w:rPr>
+      </w:pPr>
+      <w:r>
+        <w:rPr>
+          <w:lang w:val="da-DK"/>
+        </w:rPr>
+        <w:t>Bemærk at xxxx skal skiftes u</w:t>
+      </w:r>
+      <w:r>
+        <w:rPr>
+          <w:lang w:val="da-DK"/>
+        </w:rPr>
+        <w:t>d med port-nummeret. Ovenstående returnerer HTTP 200 hvis alt er ok. Hvis der er noget galt, så returneres en HTTP statuskode forskellig fra 200, og man kan i svaret se evt detaljer om fejlen. Man bør dog også tilgå logfilen for at se yderligere detaljer.</w:t>
+      </w:r>
+    </w:p>
+    <w:p>
+      <w:pPr>
+        <w:pStyle w:val="Heading2"/>
+        <w:rPr>
+          <w:lang w:val="da-DK"/>
+        </w:rPr>
+      </w:pPr>
+      <w:bookmarkStart w:id="33" w:name="_Toc66371279"/>
+      <w:r>
+        <w:rPr>
+          <w:lang w:val="da-DK"/>
+        </w:rPr>
+        <w:t>Overvågning af applikations log</w:t>
+      </w:r>
+      <w:bookmarkEnd w:id="33"/>
+    </w:p>
+    <w:p>
+      <w:pPr>
+        <w:rPr>
+          <w:lang w:val="da-DK"/>
+        </w:rPr>
+      </w:pPr>
+      <w:r>
+        <w:rPr>
+          <w:lang w:val="da-DK"/>
+        </w:rPr>
+        <w:t>Alle applikationerne logger løbende informationer om hvad der sker i applikationen. Alle fejl som kræver menneskelig involvering logges på niveauet ERROR, og man kan derfor overvåge loggen, og blot scanne efter tekst-strengen ERROR. Hvis den optræder i loggen, så bør man reagere, og forholde sig til den konkrete fejl.</w:t>
+      </w:r>
+    </w:p>
     <w:sectPr>
-      <w:headerReference w:type="default" r:id="rId37"/>
-      <w:footerReference w:type="default" r:id="rId38"/>
+      <w:headerReference w:type="default" r:id="rId39"/>
+      <w:footerReference w:type="default" r:id="rId40"/>
       <w:pgSz w:w="11906" w:h="16838"/>
       <w:pgMar w:top="1701" w:right="1134" w:bottom="1701" w:left="1134" w:header="709" w:footer="709" w:gutter="0"/>
       <w:cols w:space="708"/>

</xml_diff>